<commit_message>
Melhorado nomenclatura e retirado comandos ainda não necessários
</commit_message>
<xml_diff>
--- a/Modulo7_ExercicioFinal/HistoricoCriação.docx
+++ b/Modulo7_ExercicioFinal/HistoricoCriação.docx
@@ -8,7 +8,7 @@
       </w:pPr>
       <w:r>
         <w:drawing>
-          <wp:inline xmlns:wp14="http://schemas.microsoft.com/office/word/2010/wordprocessingDrawing" wp14:editId="2E96D9B3" wp14:anchorId="56B1EEF6">
+          <wp:inline xmlns:wp14="http://schemas.microsoft.com/office/word/2010/wordprocessingDrawing" wp14:editId="3D4B2C6A" wp14:anchorId="56B1EEF6">
             <wp:extent cx="6638924" cy="1885950"/>
             <wp:effectExtent l="0" t="0" r="0" b="0"/>
             <wp:docPr id="1363221621" name="" title=""/>
@@ -23,10 +23,10 @@
                     <pic:cNvPicPr/>
                   </pic:nvPicPr>
                   <pic:blipFill>
-                    <a:blip r:embed="R8e4d8ce883364682">
-                      <a:extLst>
+                    <a:blip r:embed="R66016b79bb0042cf">
+                      <a:extLst xmlns:a="http://schemas.openxmlformats.org/drawingml/2006/main">
                         <a:ext xmlns:a="http://schemas.openxmlformats.org/drawingml/2006/main" uri="{28A0092B-C50C-407E-A947-70E740481C1C}">
-                          <a14:useLocalDpi val="0"/>
+                          <a14:useLocalDpi xmlns:a14="http://schemas.microsoft.com/office/drawing/2010/main" val="0"/>
                         </a:ext>
                       </a:extLst>
                     </a:blip>
@@ -35,7 +35,7 @@
                     </a:stretch>
                   </pic:blipFill>
                   <pic:spPr>
-                    <a:xfrm>
+                    <a:xfrm rot="0" flipH="0" flipV="0">
                       <a:off x="0" y="0"/>
                       <a:ext cx="6638924" cy="1885950"/>
                     </a:xfrm>
@@ -179,7 +179,75 @@
           <w:szCs w:val="24"/>
           <w:lang w:val="pt-BR"/>
         </w:rPr>
-        <w:t xml:space="preserve"> </w:t>
+        <w:t xml:space="preserve"> + service + repository</w:t>
+      </w:r>
+    </w:p>
+    <w:p>
+      <w:pPr>
+        <w:pStyle w:val="Normal"/>
+        <w:jc w:val="left"/>
+        <w:rPr>
+          <w:rFonts w:ascii="Calibri" w:hAnsi="Calibri" w:eastAsia="Calibri" w:cs="Calibri"/>
+          <w:b w:val="0"/>
+          <w:bCs w:val="0"/>
+          <w:i w:val="0"/>
+          <w:iCs w:val="0"/>
+          <w:noProof w:val="0"/>
+          <w:color w:val="333333"/>
+          <w:sz w:val="24"/>
+          <w:szCs w:val="24"/>
+          <w:lang w:val="pt-BR"/>
+        </w:rPr>
+      </w:pPr>
+    </w:p>
+    <w:p>
+      <w:pPr>
+        <w:pStyle w:val="Normal"/>
+        <w:jc w:val="left"/>
+        <w:rPr>
+          <w:rFonts w:ascii="Calibri" w:hAnsi="Calibri" w:eastAsia="Calibri" w:cs="Calibri"/>
+          <w:b w:val="0"/>
+          <w:bCs w:val="0"/>
+          <w:i w:val="0"/>
+          <w:iCs w:val="0"/>
+          <w:noProof w:val="0"/>
+          <w:color w:val="333333"/>
+          <w:sz w:val="24"/>
+          <w:szCs w:val="24"/>
+          <w:lang w:val="pt-BR"/>
+        </w:rPr>
+      </w:pPr>
+      <w:proofErr w:type="spellStart"/>
+      <w:r>
+        <w:rPr>
+          <w:rFonts w:ascii="Calibri" w:hAnsi="Calibri" w:eastAsia="Calibri" w:cs="Calibri"/>
+          <w:b w:val="0"/>
+          <w:bCs w:val="0"/>
+          <w:i w:val="0"/>
+          <w:iCs w:val="0"/>
+          <w:noProof w:val="0"/>
+          <w:color w:val="333333"/>
+          <w:sz w:val="24"/>
+          <w:szCs w:val="24"/>
+          <w:lang w:val="pt-BR"/>
+        </w:rPr>
+        <w:t>Model</w:t>
+      </w:r>
+      <w:proofErr w:type="spellEnd"/>
+      <w:r>
+        <w:rPr>
+          <w:rFonts w:ascii="Calibri" w:hAnsi="Calibri" w:eastAsia="Calibri" w:cs="Calibri"/>
+          <w:b w:val="0"/>
+          <w:bCs w:val="0"/>
+          <w:i w:val="0"/>
+          <w:iCs w:val="0"/>
+          <w:noProof w:val="0"/>
+          <w:color w:val="333333"/>
+          <w:sz w:val="24"/>
+          <w:szCs w:val="24"/>
+          <w:lang w:val="pt-BR"/>
+        </w:rPr>
+        <w:t xml:space="preserve">: Cria os argumentos + </w:t>
       </w:r>
       <w:proofErr w:type="gramStart"/>
       <w:r>
@@ -195,7 +263,7 @@
           <w:szCs w:val="24"/>
           <w:lang w:val="pt-BR"/>
         </w:rPr>
-        <w:t>+ ?????????</w:t>
+        <w:t>Construtores(</w:t>
       </w:r>
       <w:proofErr w:type="gramEnd"/>
       <w:r>
@@ -211,155 +279,23 @@
           <w:szCs w:val="24"/>
           <w:lang w:val="pt-BR"/>
         </w:rPr>
-        <w:t xml:space="preserve"> + repository</w:t>
-      </w:r>
-    </w:p>
-    <w:p>
-      <w:pPr>
-        <w:pStyle w:val="Normal"/>
-        <w:jc w:val="left"/>
-        <w:rPr>
-          <w:rFonts w:ascii="Calibri" w:hAnsi="Calibri" w:eastAsia="Calibri" w:cs="Calibri"/>
-          <w:b w:val="0"/>
-          <w:bCs w:val="0"/>
-          <w:i w:val="0"/>
-          <w:iCs w:val="0"/>
-          <w:noProof w:val="0"/>
-          <w:color w:val="333333"/>
-          <w:sz w:val="24"/>
-          <w:szCs w:val="24"/>
-          <w:lang w:val="pt-BR"/>
-        </w:rPr>
-      </w:pPr>
-    </w:p>
-    <w:p>
-      <w:pPr>
-        <w:pStyle w:val="Normal"/>
-        <w:jc w:val="left"/>
-        <w:rPr>
-          <w:rFonts w:ascii="Calibri" w:hAnsi="Calibri" w:eastAsia="Calibri" w:cs="Calibri"/>
-          <w:b w:val="0"/>
-          <w:bCs w:val="0"/>
-          <w:i w:val="0"/>
-          <w:iCs w:val="0"/>
-          <w:noProof w:val="0"/>
-          <w:color w:val="333333"/>
-          <w:sz w:val="24"/>
-          <w:szCs w:val="24"/>
-          <w:lang w:val="pt-BR"/>
-        </w:rPr>
-      </w:pPr>
-      <w:proofErr w:type="spellStart"/>
-      <w:r>
-        <w:rPr>
-          <w:rFonts w:ascii="Calibri" w:hAnsi="Calibri" w:eastAsia="Calibri" w:cs="Calibri"/>
-          <w:b w:val="0"/>
-          <w:bCs w:val="0"/>
-          <w:i w:val="0"/>
-          <w:iCs w:val="0"/>
-          <w:noProof w:val="0"/>
-          <w:color w:val="333333"/>
-          <w:sz w:val="24"/>
-          <w:szCs w:val="24"/>
-          <w:lang w:val="pt-BR"/>
-        </w:rPr>
-        <w:t>Model</w:t>
-      </w:r>
-      <w:proofErr w:type="spellEnd"/>
-      <w:r>
-        <w:rPr>
-          <w:rFonts w:ascii="Calibri" w:hAnsi="Calibri" w:eastAsia="Calibri" w:cs="Calibri"/>
-          <w:b w:val="0"/>
-          <w:bCs w:val="0"/>
-          <w:i w:val="0"/>
-          <w:iCs w:val="0"/>
-          <w:noProof w:val="0"/>
-          <w:color w:val="333333"/>
-          <w:sz w:val="24"/>
-          <w:szCs w:val="24"/>
-          <w:lang w:val="pt-BR"/>
-        </w:rPr>
-        <w:t xml:space="preserve">: Cria os </w:t>
-      </w:r>
-      <w:proofErr w:type="spellStart"/>
-      <w:r>
-        <w:rPr>
-          <w:rFonts w:ascii="Calibri" w:hAnsi="Calibri" w:eastAsia="Calibri" w:cs="Calibri"/>
-          <w:b w:val="0"/>
-          <w:bCs w:val="0"/>
-          <w:i w:val="0"/>
-          <w:iCs w:val="0"/>
-          <w:noProof w:val="0"/>
-          <w:color w:val="333333"/>
-          <w:sz w:val="24"/>
-          <w:szCs w:val="24"/>
-          <w:lang w:val="pt-BR"/>
-        </w:rPr>
-        <w:t>parametros</w:t>
-      </w:r>
-      <w:proofErr w:type="spellEnd"/>
-      <w:r>
-        <w:rPr>
-          <w:rFonts w:ascii="Calibri" w:hAnsi="Calibri" w:eastAsia="Calibri" w:cs="Calibri"/>
-          <w:b w:val="0"/>
-          <w:bCs w:val="0"/>
-          <w:i w:val="0"/>
-          <w:iCs w:val="0"/>
-          <w:noProof w:val="0"/>
-          <w:color w:val="333333"/>
-          <w:sz w:val="24"/>
-          <w:szCs w:val="24"/>
-          <w:lang w:val="pt-BR"/>
-        </w:rPr>
-        <w:t xml:space="preserve"> + Construtores(sem o Id) + Getter/setters + </w:t>
-      </w:r>
-      <w:proofErr w:type="spellStart"/>
-      <w:r>
-        <w:rPr>
-          <w:rFonts w:ascii="Calibri" w:hAnsi="Calibri" w:eastAsia="Calibri" w:cs="Calibri"/>
-          <w:b w:val="0"/>
-          <w:bCs w:val="0"/>
-          <w:i w:val="0"/>
-          <w:iCs w:val="0"/>
-          <w:noProof w:val="0"/>
-          <w:color w:val="333333"/>
-          <w:sz w:val="24"/>
-          <w:szCs w:val="24"/>
-          <w:lang w:val="pt-BR"/>
-        </w:rPr>
-        <w:t>toString</w:t>
-      </w:r>
-      <w:proofErr w:type="spellEnd"/>
-      <w:r>
-        <w:rPr>
-          <w:rFonts w:ascii="Calibri" w:hAnsi="Calibri" w:eastAsia="Calibri" w:cs="Calibri"/>
-          <w:b w:val="0"/>
-          <w:bCs w:val="0"/>
-          <w:i w:val="0"/>
-          <w:iCs w:val="0"/>
-          <w:noProof w:val="0"/>
-          <w:color w:val="333333"/>
-          <w:sz w:val="24"/>
-          <w:szCs w:val="24"/>
-          <w:lang w:val="pt-BR"/>
-        </w:rPr>
-        <w:t xml:space="preserve"> + </w:t>
-      </w:r>
-      <w:proofErr w:type="spellStart"/>
-      <w:r>
-        <w:rPr>
-          <w:rFonts w:ascii="Calibri" w:hAnsi="Calibri" w:eastAsia="Calibri" w:cs="Calibri"/>
-          <w:b w:val="0"/>
-          <w:bCs w:val="0"/>
-          <w:i w:val="0"/>
-          <w:iCs w:val="0"/>
-          <w:noProof w:val="0"/>
-          <w:color w:val="333333"/>
-          <w:sz w:val="24"/>
-          <w:szCs w:val="24"/>
-          <w:lang w:val="pt-BR"/>
-        </w:rPr>
-        <w:t>hashCode</w:t>
+        <w:t xml:space="preserve">sem o Id) + </w:t>
+      </w:r>
+      <w:proofErr w:type="spellStart"/>
+      <w:r>
+        <w:rPr>
+          <w:rFonts w:ascii="Calibri" w:hAnsi="Calibri" w:eastAsia="Calibri" w:cs="Calibri"/>
+          <w:b w:val="0"/>
+          <w:bCs w:val="0"/>
+          <w:i w:val="0"/>
+          <w:iCs w:val="0"/>
+          <w:noProof w:val="0"/>
+          <w:color w:val="333333"/>
+          <w:sz w:val="24"/>
+          <w:szCs w:val="24"/>
+          <w:lang w:val="pt-BR"/>
+        </w:rPr>
+        <w:t>Getter</w:t>
       </w:r>
       <w:proofErr w:type="spellEnd"/>
       <w:r>
@@ -391,151 +327,23 @@
           <w:szCs w:val="24"/>
           <w:lang w:val="pt-BR"/>
         </w:rPr>
-        <w:t>Equals</w:t>
-      </w:r>
-      <w:proofErr w:type="spellEnd"/>
-      <w:r>
-        <w:rPr>
-          <w:rFonts w:ascii="Calibri" w:hAnsi="Calibri" w:eastAsia="Calibri" w:cs="Calibri"/>
-          <w:b w:val="0"/>
-          <w:bCs w:val="0"/>
-          <w:i w:val="0"/>
-          <w:iCs w:val="0"/>
-          <w:noProof w:val="0"/>
-          <w:color w:val="333333"/>
-          <w:sz w:val="24"/>
-          <w:szCs w:val="24"/>
-          <w:lang w:val="pt-BR"/>
-        </w:rPr>
-        <w:t xml:space="preserve"> + </w:t>
-      </w:r>
-      <w:proofErr w:type="spellStart"/>
-      <w:r>
-        <w:rPr>
-          <w:rFonts w:ascii="Calibri" w:hAnsi="Calibri" w:eastAsia="Calibri" w:cs="Calibri"/>
-          <w:b w:val="0"/>
-          <w:bCs w:val="0"/>
-          <w:i w:val="0"/>
-          <w:iCs w:val="0"/>
-          <w:noProof w:val="0"/>
-          <w:color w:val="333333"/>
-          <w:sz w:val="24"/>
-          <w:szCs w:val="24"/>
-          <w:lang w:val="pt-BR"/>
-        </w:rPr>
-        <w:t>Implements</w:t>
-      </w:r>
-      <w:proofErr w:type="spellEnd"/>
-      <w:r>
-        <w:rPr>
-          <w:rFonts w:ascii="Calibri" w:hAnsi="Calibri" w:eastAsia="Calibri" w:cs="Calibri"/>
-          <w:b w:val="0"/>
-          <w:bCs w:val="0"/>
-          <w:i w:val="0"/>
-          <w:iCs w:val="0"/>
-          <w:noProof w:val="0"/>
-          <w:color w:val="333333"/>
-          <w:sz w:val="24"/>
-          <w:szCs w:val="24"/>
-          <w:lang w:val="pt-BR"/>
-        </w:rPr>
-        <w:t xml:space="preserve"> </w:t>
-      </w:r>
-      <w:proofErr w:type="spellStart"/>
-      <w:r>
-        <w:rPr>
-          <w:rFonts w:ascii="Calibri" w:hAnsi="Calibri" w:eastAsia="Calibri" w:cs="Calibri"/>
-          <w:b w:val="0"/>
-          <w:bCs w:val="0"/>
-          <w:i w:val="0"/>
-          <w:iCs w:val="0"/>
-          <w:noProof w:val="0"/>
-          <w:color w:val="333333"/>
-          <w:sz w:val="24"/>
-          <w:szCs w:val="24"/>
-          <w:lang w:val="pt-BR"/>
-        </w:rPr>
-        <w:t>Serializable</w:t>
-      </w:r>
-      <w:proofErr w:type="spellEnd"/>
-      <w:r>
-        <w:rPr>
-          <w:rFonts w:ascii="Calibri" w:hAnsi="Calibri" w:eastAsia="Calibri" w:cs="Calibri"/>
-          <w:b w:val="0"/>
-          <w:bCs w:val="0"/>
-          <w:i w:val="0"/>
-          <w:iCs w:val="0"/>
-          <w:noProof w:val="0"/>
-          <w:color w:val="333333"/>
-          <w:sz w:val="24"/>
-          <w:szCs w:val="24"/>
-          <w:lang w:val="pt-BR"/>
-        </w:rPr>
-        <w:t xml:space="preserve">(não implementei </w:t>
-      </w:r>
-      <w:proofErr w:type="spellStart"/>
-      <w:r>
-        <w:rPr>
-          <w:rFonts w:ascii="Calibri" w:hAnsi="Calibri" w:eastAsia="Calibri" w:cs="Calibri"/>
-          <w:b w:val="0"/>
-          <w:bCs w:val="0"/>
-          <w:i w:val="0"/>
-          <w:iCs w:val="0"/>
-          <w:noProof w:val="0"/>
-          <w:color w:val="333333"/>
-          <w:sz w:val="24"/>
-          <w:szCs w:val="24"/>
-          <w:lang w:val="pt-BR"/>
-        </w:rPr>
-        <w:t>variavel</w:t>
-      </w:r>
-      <w:proofErr w:type="spellEnd"/>
-      <w:r>
-        <w:rPr>
-          <w:rFonts w:ascii="Calibri" w:hAnsi="Calibri" w:eastAsia="Calibri" w:cs="Calibri"/>
-          <w:b w:val="0"/>
-          <w:bCs w:val="0"/>
-          <w:i w:val="0"/>
-          <w:iCs w:val="0"/>
-          <w:noProof w:val="0"/>
-          <w:color w:val="333333"/>
-          <w:sz w:val="24"/>
-          <w:szCs w:val="24"/>
-          <w:lang w:val="pt-BR"/>
-        </w:rPr>
-        <w:t xml:space="preserve"> </w:t>
-      </w:r>
-      <w:proofErr w:type="spellStart"/>
-      <w:r>
-        <w:rPr>
-          <w:rFonts w:ascii="Calibri" w:hAnsi="Calibri" w:eastAsia="Calibri" w:cs="Calibri"/>
-          <w:b w:val="0"/>
-          <w:bCs w:val="0"/>
-          <w:i w:val="0"/>
-          <w:iCs w:val="0"/>
-          <w:noProof w:val="0"/>
-          <w:color w:val="333333"/>
-          <w:sz w:val="24"/>
-          <w:szCs w:val="24"/>
-          <w:lang w:val="pt-BR"/>
-        </w:rPr>
-        <w:t>Statica</w:t>
-      </w:r>
-      <w:proofErr w:type="spellEnd"/>
-      <w:r>
-        <w:rPr>
-          <w:rFonts w:ascii="Calibri" w:hAnsi="Calibri" w:eastAsia="Calibri" w:cs="Calibri"/>
-          <w:b w:val="0"/>
-          <w:bCs w:val="0"/>
-          <w:i w:val="0"/>
-          <w:iCs w:val="0"/>
-          <w:noProof w:val="0"/>
-          <w:color w:val="333333"/>
-          <w:sz w:val="24"/>
-          <w:szCs w:val="24"/>
-          <w:lang w:val="pt-BR"/>
-        </w:rPr>
-        <w:t xml:space="preserve">) + </w:t>
+        <w:t>setters</w:t>
+      </w:r>
+      <w:proofErr w:type="spellEnd"/>
+      <w:r>
+        <w:rPr>
+          <w:rFonts w:ascii="Calibri" w:hAnsi="Calibri" w:eastAsia="Calibri" w:cs="Calibri"/>
+          <w:b w:val="0"/>
+          <w:bCs w:val="0"/>
+          <w:i w:val="0"/>
+          <w:iCs w:val="0"/>
+          <w:noProof w:val="0"/>
+          <w:color w:val="333333"/>
+          <w:sz w:val="24"/>
+          <w:szCs w:val="24"/>
+          <w:lang w:val="pt-BR"/>
+        </w:rPr>
+        <w:t xml:space="preserve">   + </w:t>
       </w:r>
       <w:proofErr w:type="spellStart"/>
       <w:r>
@@ -615,7 +423,6 @@
         </w:rPr>
         <w:t xml:space="preserve">strategy = </w:t>
       </w:r>
-      <w:proofErr w:type="spellStart"/>
       <w:r>
         <w:rPr>
           <w:rFonts w:ascii="Consolas" w:hAnsi="Consolas" w:eastAsia="Consolas" w:cs="Consolas"/>
@@ -651,7 +458,6 @@
         </w:rPr>
         <w:t>AUTO</w:t>
       </w:r>
-      <w:proofErr w:type="spellEnd"/>
       <w:r>
         <w:rPr>
           <w:rFonts w:ascii="Consolas" w:hAnsi="Consolas" w:eastAsia="Consolas" w:cs="Consolas"/>
@@ -661,30 +467,1093 @@
           <w:szCs w:val="24"/>
           <w:lang w:val="pt-BR"/>
         </w:rPr>
+        <w:t xml:space="preserve">) </w:t>
+      </w:r>
+    </w:p>
+    <w:p>
+      <w:pPr>
+        <w:pStyle w:val="Normal"/>
+        <w:jc w:val="left"/>
+        <w:rPr>
+          <w:rFonts w:ascii="Calibri" w:hAnsi="Calibri" w:eastAsia="Calibri" w:cs="Calibri"/>
+          <w:b w:val="0"/>
+          <w:bCs w:val="0"/>
+          <w:i w:val="0"/>
+          <w:iCs w:val="0"/>
+          <w:noProof w:val="0"/>
+          <w:color w:val="333333"/>
+          <w:sz w:val="24"/>
+          <w:szCs w:val="24"/>
+          <w:lang w:val="pt-BR"/>
+        </w:rPr>
+      </w:pPr>
+    </w:p>
+    <w:p>
+      <w:pPr>
+        <w:pStyle w:val="Normal"/>
+        <w:jc w:val="left"/>
+        <w:rPr>
+          <w:rFonts w:ascii="Consolas" w:hAnsi="Consolas" w:eastAsia="Consolas" w:cs="Consolas"/>
+          <w:noProof w:val="0"/>
+          <w:color w:val="080808"/>
+          <w:sz w:val="24"/>
+          <w:szCs w:val="24"/>
+          <w:lang w:val="pt-BR"/>
+        </w:rPr>
+      </w:pPr>
+      <w:r>
+        <w:rPr>
+          <w:rFonts w:ascii="Calibri" w:hAnsi="Calibri" w:eastAsia="Calibri" w:cs="Calibri"/>
+          <w:b w:val="0"/>
+          <w:bCs w:val="0"/>
+          <w:i w:val="0"/>
+          <w:iCs w:val="0"/>
+          <w:noProof w:val="0"/>
+          <w:color w:val="333333"/>
+          <w:sz w:val="24"/>
+          <w:szCs w:val="24"/>
+          <w:lang w:val="pt-BR"/>
+        </w:rPr>
+        <w:t xml:space="preserve">Obs.: Criei com </w:t>
+      </w:r>
+      <w:proofErr w:type="spellStart"/>
+      <w:r>
+        <w:rPr>
+          <w:rFonts w:ascii="Calibri" w:hAnsi="Calibri" w:eastAsia="Calibri" w:cs="Calibri"/>
+          <w:b w:val="0"/>
+          <w:bCs w:val="0"/>
+          <w:i w:val="0"/>
+          <w:iCs w:val="0"/>
+          <w:noProof w:val="0"/>
+          <w:color w:val="333333"/>
+          <w:sz w:val="24"/>
+          <w:szCs w:val="24"/>
+          <w:lang w:val="pt-BR"/>
+        </w:rPr>
+        <w:t>Implements</w:t>
+      </w:r>
+      <w:proofErr w:type="spellEnd"/>
+      <w:r>
+        <w:rPr>
+          <w:rFonts w:ascii="Calibri" w:hAnsi="Calibri" w:eastAsia="Calibri" w:cs="Calibri"/>
+          <w:b w:val="0"/>
+          <w:bCs w:val="0"/>
+          <w:i w:val="0"/>
+          <w:iCs w:val="0"/>
+          <w:noProof w:val="0"/>
+          <w:color w:val="333333"/>
+          <w:sz w:val="24"/>
+          <w:szCs w:val="24"/>
+          <w:lang w:val="pt-BR"/>
+        </w:rPr>
+        <w:t xml:space="preserve"> </w:t>
+      </w:r>
+      <w:proofErr w:type="spellStart"/>
+      <w:r>
+        <w:rPr>
+          <w:rFonts w:ascii="Calibri" w:hAnsi="Calibri" w:eastAsia="Calibri" w:cs="Calibri"/>
+          <w:b w:val="0"/>
+          <w:bCs w:val="0"/>
+          <w:i w:val="0"/>
+          <w:iCs w:val="0"/>
+          <w:noProof w:val="0"/>
+          <w:color w:val="333333"/>
+          <w:sz w:val="24"/>
+          <w:szCs w:val="24"/>
+          <w:lang w:val="pt-BR"/>
+        </w:rPr>
+        <w:t>Serializable</w:t>
+      </w:r>
+      <w:proofErr w:type="spellEnd"/>
+      <w:r>
+        <w:rPr>
+          <w:rFonts w:ascii="Calibri" w:hAnsi="Calibri" w:eastAsia="Calibri" w:cs="Calibri"/>
+          <w:b w:val="0"/>
+          <w:bCs w:val="0"/>
+          <w:i w:val="0"/>
+          <w:iCs w:val="0"/>
+          <w:noProof w:val="0"/>
+          <w:color w:val="333333"/>
+          <w:sz w:val="24"/>
+          <w:szCs w:val="24"/>
+          <w:lang w:val="pt-BR"/>
+        </w:rPr>
+        <w:t xml:space="preserve">(não implementei </w:t>
+      </w:r>
+      <w:proofErr w:type="spellStart"/>
+      <w:r>
+        <w:rPr>
+          <w:rFonts w:ascii="Calibri" w:hAnsi="Calibri" w:eastAsia="Calibri" w:cs="Calibri"/>
+          <w:b w:val="0"/>
+          <w:bCs w:val="0"/>
+          <w:i w:val="0"/>
+          <w:iCs w:val="0"/>
+          <w:noProof w:val="0"/>
+          <w:color w:val="333333"/>
+          <w:sz w:val="24"/>
+          <w:szCs w:val="24"/>
+          <w:lang w:val="pt-BR"/>
+        </w:rPr>
+        <w:t>variavel</w:t>
+      </w:r>
+      <w:proofErr w:type="spellEnd"/>
+      <w:r>
+        <w:rPr>
+          <w:rFonts w:ascii="Calibri" w:hAnsi="Calibri" w:eastAsia="Calibri" w:cs="Calibri"/>
+          <w:b w:val="0"/>
+          <w:bCs w:val="0"/>
+          <w:i w:val="0"/>
+          <w:iCs w:val="0"/>
+          <w:noProof w:val="0"/>
+          <w:color w:val="333333"/>
+          <w:sz w:val="24"/>
+          <w:szCs w:val="24"/>
+          <w:lang w:val="pt-BR"/>
+        </w:rPr>
+        <w:t xml:space="preserve"> </w:t>
+      </w:r>
+      <w:proofErr w:type="spellStart"/>
+      <w:r>
+        <w:rPr>
+          <w:rFonts w:ascii="Calibri" w:hAnsi="Calibri" w:eastAsia="Calibri" w:cs="Calibri"/>
+          <w:b w:val="0"/>
+          <w:bCs w:val="0"/>
+          <w:i w:val="0"/>
+          <w:iCs w:val="0"/>
+          <w:noProof w:val="0"/>
+          <w:color w:val="333333"/>
+          <w:sz w:val="24"/>
+          <w:szCs w:val="24"/>
+          <w:lang w:val="pt-BR"/>
+        </w:rPr>
+        <w:t>Estatica</w:t>
+      </w:r>
+      <w:proofErr w:type="spellEnd"/>
+      <w:r>
+        <w:rPr>
+          <w:rFonts w:ascii="Calibri" w:hAnsi="Calibri" w:eastAsia="Calibri" w:cs="Calibri"/>
+          <w:b w:val="0"/>
+          <w:bCs w:val="0"/>
+          <w:i w:val="0"/>
+          <w:iCs w:val="0"/>
+          <w:noProof w:val="0"/>
+          <w:color w:val="333333"/>
+          <w:sz w:val="24"/>
+          <w:szCs w:val="24"/>
+          <w:lang w:val="pt-BR"/>
+        </w:rPr>
         <w:t xml:space="preserve">) + </w:t>
       </w:r>
-    </w:p>
-    <w:p>
-      <w:pPr>
-        <w:pStyle w:val="Normal"/>
-        <w:jc w:val="left"/>
-        <w:rPr>
-          <w:rFonts w:ascii="Calibri" w:hAnsi="Calibri" w:eastAsia="Calibri" w:cs="Calibri"/>
-          <w:b w:val="0"/>
-          <w:bCs w:val="0"/>
-          <w:i w:val="0"/>
-          <w:iCs w:val="0"/>
-          <w:noProof w:val="0"/>
-          <w:color w:val="333333"/>
-          <w:sz w:val="24"/>
-          <w:szCs w:val="24"/>
-          <w:lang w:val="pt-BR"/>
-        </w:rPr>
-      </w:pPr>
-    </w:p>
-    <w:p>
-      <w:pPr>
-        <w:pStyle w:val="Normal"/>
+      <w:proofErr w:type="spellStart"/>
+      <w:r>
+        <w:rPr>
+          <w:rFonts w:ascii="Calibri" w:hAnsi="Calibri" w:eastAsia="Calibri" w:cs="Calibri"/>
+          <w:b w:val="0"/>
+          <w:bCs w:val="0"/>
+          <w:i w:val="0"/>
+          <w:iCs w:val="0"/>
+          <w:noProof w:val="0"/>
+          <w:color w:val="333333"/>
+          <w:sz w:val="24"/>
+          <w:szCs w:val="24"/>
+          <w:lang w:val="pt-BR"/>
+        </w:rPr>
+        <w:t>toString</w:t>
+      </w:r>
+      <w:proofErr w:type="spellEnd"/>
+      <w:r>
+        <w:rPr>
+          <w:rFonts w:ascii="Calibri" w:hAnsi="Calibri" w:eastAsia="Calibri" w:cs="Calibri"/>
+          <w:b w:val="0"/>
+          <w:bCs w:val="0"/>
+          <w:i w:val="0"/>
+          <w:iCs w:val="0"/>
+          <w:noProof w:val="0"/>
+          <w:color w:val="333333"/>
+          <w:sz w:val="24"/>
+          <w:szCs w:val="24"/>
+          <w:lang w:val="pt-BR"/>
+        </w:rPr>
+        <w:t xml:space="preserve"> + </w:t>
+      </w:r>
+      <w:proofErr w:type="spellStart"/>
+      <w:r>
+        <w:rPr>
+          <w:rFonts w:ascii="Calibri" w:hAnsi="Calibri" w:eastAsia="Calibri" w:cs="Calibri"/>
+          <w:b w:val="0"/>
+          <w:bCs w:val="0"/>
+          <w:i w:val="0"/>
+          <w:iCs w:val="0"/>
+          <w:noProof w:val="0"/>
+          <w:color w:val="333333"/>
+          <w:sz w:val="24"/>
+          <w:szCs w:val="24"/>
+          <w:lang w:val="pt-BR"/>
+        </w:rPr>
+        <w:t>hashCode</w:t>
+      </w:r>
+      <w:proofErr w:type="spellEnd"/>
+      <w:r>
+        <w:rPr>
+          <w:rFonts w:ascii="Calibri" w:hAnsi="Calibri" w:eastAsia="Calibri" w:cs="Calibri"/>
+          <w:b w:val="0"/>
+          <w:bCs w:val="0"/>
+          <w:i w:val="0"/>
+          <w:iCs w:val="0"/>
+          <w:noProof w:val="0"/>
+          <w:color w:val="333333"/>
+          <w:sz w:val="24"/>
+          <w:szCs w:val="24"/>
+          <w:lang w:val="pt-BR"/>
+        </w:rPr>
+        <w:t>/</w:t>
+      </w:r>
+      <w:proofErr w:type="spellStart"/>
+      <w:r>
+        <w:rPr>
+          <w:rFonts w:ascii="Calibri" w:hAnsi="Calibri" w:eastAsia="Calibri" w:cs="Calibri"/>
+          <w:b w:val="0"/>
+          <w:bCs w:val="0"/>
+          <w:i w:val="0"/>
+          <w:iCs w:val="0"/>
+          <w:noProof w:val="0"/>
+          <w:color w:val="333333"/>
+          <w:sz w:val="24"/>
+          <w:szCs w:val="24"/>
+          <w:lang w:val="pt-BR"/>
+        </w:rPr>
+        <w:t>Equals</w:t>
+      </w:r>
+      <w:proofErr w:type="spellEnd"/>
+      <w:r>
+        <w:rPr>
+          <w:rFonts w:ascii="Calibri" w:hAnsi="Calibri" w:eastAsia="Calibri" w:cs="Calibri"/>
+          <w:b w:val="0"/>
+          <w:bCs w:val="0"/>
+          <w:i w:val="0"/>
+          <w:iCs w:val="0"/>
+          <w:noProof w:val="0"/>
+          <w:color w:val="333333"/>
+          <w:sz w:val="24"/>
+          <w:szCs w:val="24"/>
+          <w:lang w:val="pt-BR"/>
+        </w:rPr>
+        <w:t xml:space="preserve"> mas depois tirei porque neste momento não precisa.</w:t>
+      </w:r>
+    </w:p>
+    <w:p>
+      <w:pPr>
+        <w:pStyle w:val="Normal"/>
+        <w:jc w:val="left"/>
+        <w:rPr>
+          <w:rFonts w:ascii="Calibri" w:hAnsi="Calibri" w:eastAsia="Calibri" w:cs="Calibri"/>
+          <w:b w:val="0"/>
+          <w:bCs w:val="0"/>
+          <w:i w:val="0"/>
+          <w:iCs w:val="0"/>
+          <w:noProof w:val="0"/>
+          <w:color w:val="333333"/>
+          <w:sz w:val="24"/>
+          <w:szCs w:val="24"/>
+          <w:lang w:val="pt-BR"/>
+        </w:rPr>
+      </w:pPr>
+    </w:p>
+    <w:p>
+      <w:pPr>
+        <w:pStyle w:val="Normal"/>
+        <w:jc w:val="left"/>
+        <w:rPr>
+          <w:rFonts w:ascii="Calibri" w:hAnsi="Calibri" w:eastAsia="Calibri" w:cs="Calibri"/>
+          <w:b w:val="0"/>
+          <w:bCs w:val="0"/>
+          <w:i w:val="0"/>
+          <w:iCs w:val="0"/>
+          <w:noProof w:val="0"/>
+          <w:color w:val="333333"/>
+          <w:sz w:val="24"/>
+          <w:szCs w:val="24"/>
+          <w:lang w:val="pt-BR"/>
+        </w:rPr>
+      </w:pPr>
+      <w:proofErr w:type="spellStart"/>
+      <w:r>
+        <w:rPr>
+          <w:rFonts w:ascii="Calibri" w:hAnsi="Calibri" w:eastAsia="Calibri" w:cs="Calibri"/>
+          <w:b w:val="0"/>
+          <w:bCs w:val="0"/>
+          <w:i w:val="0"/>
+          <w:iCs w:val="0"/>
+          <w:noProof w:val="0"/>
+          <w:color w:val="333333"/>
+          <w:sz w:val="24"/>
+          <w:szCs w:val="24"/>
+          <w:lang w:val="pt-BR"/>
+        </w:rPr>
+        <w:t>EndPoint</w:t>
+      </w:r>
+      <w:proofErr w:type="spellEnd"/>
+      <w:r>
+        <w:rPr>
+          <w:rFonts w:ascii="Calibri" w:hAnsi="Calibri" w:eastAsia="Calibri" w:cs="Calibri"/>
+          <w:b w:val="0"/>
+          <w:bCs w:val="0"/>
+          <w:i w:val="0"/>
+          <w:iCs w:val="0"/>
+          <w:noProof w:val="0"/>
+          <w:color w:val="333333"/>
+          <w:sz w:val="24"/>
+          <w:szCs w:val="24"/>
+          <w:lang w:val="pt-BR"/>
+        </w:rPr>
+        <w:t xml:space="preserve">: </w:t>
+      </w:r>
+      <w:r>
+        <w:rPr>
+          <w:rFonts w:ascii="Consolas" w:hAnsi="Consolas" w:eastAsia="Consolas" w:cs="Consolas"/>
+          <w:noProof w:val="0"/>
+          <w:color w:val="9E880D"/>
+          <w:sz w:val="24"/>
+          <w:szCs w:val="24"/>
+          <w:lang w:val="pt-BR"/>
+        </w:rPr>
+        <w:t>@RestController + @RequestMapping</w:t>
+      </w:r>
+      <w:r>
+        <w:rPr>
+          <w:rFonts w:ascii="Consolas" w:hAnsi="Consolas" w:eastAsia="Consolas" w:cs="Consolas"/>
+          <w:noProof w:val="0"/>
+          <w:color w:val="080808"/>
+          <w:sz w:val="24"/>
+          <w:szCs w:val="24"/>
+          <w:lang w:val="pt-BR"/>
+        </w:rPr>
+        <w:t>(</w:t>
+      </w:r>
+      <w:r>
+        <w:rPr>
+          <w:rFonts w:ascii="Consolas" w:hAnsi="Consolas" w:eastAsia="Consolas" w:cs="Consolas"/>
+          <w:noProof w:val="0"/>
+          <w:color w:val="067D17"/>
+          <w:sz w:val="24"/>
+          <w:szCs w:val="24"/>
+          <w:lang w:val="pt-BR"/>
+        </w:rPr>
+        <w:t>"v1"</w:t>
+      </w:r>
+      <w:r>
+        <w:rPr>
+          <w:rFonts w:ascii="Consolas" w:hAnsi="Consolas" w:eastAsia="Consolas" w:cs="Consolas"/>
+          <w:noProof w:val="0"/>
+          <w:color w:val="080808"/>
+          <w:sz w:val="24"/>
+          <w:szCs w:val="24"/>
+          <w:lang w:val="pt-BR"/>
+        </w:rPr>
+        <w:t>) +</w:t>
+      </w:r>
+      <w:r>
+        <w:rPr>
+          <w:rFonts w:ascii="Consolas" w:hAnsi="Consolas" w:eastAsia="Consolas" w:cs="Consolas"/>
+          <w:noProof w:val="0"/>
+          <w:color w:val="9E880D"/>
+          <w:sz w:val="24"/>
+          <w:szCs w:val="24"/>
+          <w:lang w:val="pt-BR"/>
+        </w:rPr>
+        <w:t xml:space="preserve"> @Autowired </w:t>
+      </w:r>
+      <w:r>
+        <w:br/>
+      </w:r>
+      <w:proofErr w:type="spellStart"/>
+      <w:r>
+        <w:rPr>
+          <w:rFonts w:ascii="Consolas" w:hAnsi="Consolas" w:eastAsia="Consolas" w:cs="Consolas"/>
+          <w:noProof w:val="0"/>
+          <w:color w:val="9E880D"/>
+          <w:sz w:val="24"/>
+          <w:szCs w:val="24"/>
+          <w:lang w:val="pt-BR"/>
+        </w:rPr>
+        <w:t>private</w:t>
+      </w:r>
+      <w:proofErr w:type="spellEnd"/>
+      <w:r>
+        <w:rPr>
+          <w:rFonts w:ascii="Consolas" w:hAnsi="Consolas" w:eastAsia="Consolas" w:cs="Consolas"/>
+          <w:noProof w:val="0"/>
+          <w:color w:val="9E880D"/>
+          <w:sz w:val="24"/>
+          <w:szCs w:val="24"/>
+          <w:lang w:val="pt-BR"/>
+        </w:rPr>
+        <w:t xml:space="preserve"> </w:t>
+      </w:r>
+      <w:proofErr w:type="spellStart"/>
+      <w:r>
+        <w:rPr>
+          <w:rFonts w:ascii="Consolas" w:hAnsi="Consolas" w:eastAsia="Consolas" w:cs="Consolas"/>
+          <w:noProof w:val="0"/>
+          <w:color w:val="000000" w:themeColor="text1" w:themeTint="FF" w:themeShade="FF"/>
+          <w:sz w:val="24"/>
+          <w:szCs w:val="24"/>
+          <w:lang w:val="pt-BR"/>
+        </w:rPr>
+        <w:t>BikeService</w:t>
+      </w:r>
+      <w:proofErr w:type="spellEnd"/>
+      <w:r>
+        <w:rPr>
+          <w:rFonts w:ascii="Consolas" w:hAnsi="Consolas" w:eastAsia="Consolas" w:cs="Consolas"/>
+          <w:noProof w:val="0"/>
+          <w:color w:val="000000" w:themeColor="text1" w:themeTint="FF" w:themeShade="FF"/>
+          <w:sz w:val="24"/>
+          <w:szCs w:val="24"/>
+          <w:lang w:val="pt-BR"/>
+        </w:rPr>
+        <w:t xml:space="preserve"> </w:t>
+      </w:r>
+      <w:proofErr w:type="spellStart"/>
+      <w:r>
+        <w:rPr>
+          <w:rFonts w:ascii="Consolas" w:hAnsi="Consolas" w:eastAsia="Consolas" w:cs="Consolas"/>
+          <w:noProof w:val="0"/>
+          <w:color w:val="871094"/>
+          <w:sz w:val="24"/>
+          <w:szCs w:val="24"/>
+          <w:lang w:val="pt-BR"/>
+        </w:rPr>
+        <w:t>bikeService</w:t>
+      </w:r>
+      <w:proofErr w:type="spellEnd"/>
+      <w:r>
+        <w:rPr>
+          <w:rFonts w:ascii="Consolas" w:hAnsi="Consolas" w:eastAsia="Consolas" w:cs="Consolas"/>
+          <w:noProof w:val="0"/>
+          <w:color w:val="080808"/>
+          <w:sz w:val="24"/>
+          <w:szCs w:val="24"/>
+          <w:lang w:val="pt-BR"/>
+        </w:rPr>
+        <w:t>; + @...mapping</w:t>
+      </w:r>
+    </w:p>
+    <w:p>
+      <w:pPr>
+        <w:pStyle w:val="Normal"/>
+        <w:jc w:val="left"/>
+        <w:rPr>
+          <w:rFonts w:ascii="Consolas" w:hAnsi="Consolas" w:eastAsia="Consolas" w:cs="Consolas"/>
+          <w:noProof w:val="0"/>
+          <w:color w:val="080808"/>
+          <w:sz w:val="24"/>
+          <w:szCs w:val="24"/>
+          <w:lang w:val="pt-BR"/>
+        </w:rPr>
+      </w:pPr>
+    </w:p>
+    <w:p>
+      <w:pPr>
+        <w:pStyle w:val="Normal"/>
+        <w:jc w:val="left"/>
+        <w:rPr>
+          <w:rFonts w:ascii="Consolas" w:hAnsi="Consolas" w:eastAsia="Consolas" w:cs="Consolas"/>
+          <w:noProof w:val="0"/>
+          <w:color w:val="080808"/>
+          <w:sz w:val="24"/>
+          <w:szCs w:val="24"/>
+          <w:lang w:val="pt-BR"/>
+        </w:rPr>
+      </w:pPr>
+      <w:r>
+        <w:rPr>
+          <w:rFonts w:ascii="Consolas" w:hAnsi="Consolas" w:eastAsia="Consolas" w:cs="Consolas"/>
+          <w:noProof w:val="0"/>
+          <w:color w:val="080808"/>
+          <w:sz w:val="24"/>
+          <w:szCs w:val="24"/>
+          <w:lang w:val="pt-BR"/>
+        </w:rPr>
+        <w:t>Service: @Service + .......</w:t>
+      </w:r>
+    </w:p>
+    <w:p>
+      <w:pPr>
+        <w:pStyle w:val="Normal"/>
+        <w:jc w:val="left"/>
+        <w:rPr>
+          <w:rFonts w:ascii="Consolas" w:hAnsi="Consolas" w:eastAsia="Consolas" w:cs="Consolas"/>
+          <w:noProof w:val="0"/>
+          <w:color w:val="080808"/>
+          <w:sz w:val="24"/>
+          <w:szCs w:val="24"/>
+          <w:lang w:val="pt-BR"/>
+        </w:rPr>
+      </w:pPr>
+    </w:p>
+    <w:p>
+      <w:pPr>
+        <w:pStyle w:val="Normal"/>
+        <w:jc w:val="left"/>
+        <w:rPr>
+          <w:rFonts w:ascii="Consolas" w:hAnsi="Consolas" w:eastAsia="Consolas" w:cs="Consolas"/>
+          <w:noProof w:val="0"/>
+          <w:color w:val="080808"/>
+          <w:sz w:val="24"/>
+          <w:szCs w:val="24"/>
+          <w:lang w:val="pt-BR"/>
+        </w:rPr>
+      </w:pPr>
+      <w:proofErr w:type="spellStart"/>
+      <w:r>
+        <w:rPr>
+          <w:rFonts w:ascii="Consolas" w:hAnsi="Consolas" w:eastAsia="Consolas" w:cs="Consolas"/>
+          <w:noProof w:val="0"/>
+          <w:color w:val="080808"/>
+          <w:sz w:val="24"/>
+          <w:szCs w:val="24"/>
+          <w:lang w:val="pt-BR"/>
+        </w:rPr>
+        <w:t>Repository</w:t>
+      </w:r>
+      <w:proofErr w:type="spellEnd"/>
+      <w:r>
+        <w:rPr>
+          <w:rFonts w:ascii="Consolas" w:hAnsi="Consolas" w:eastAsia="Consolas" w:cs="Consolas"/>
+          <w:noProof w:val="0"/>
+          <w:color w:val="080808"/>
+          <w:sz w:val="24"/>
+          <w:szCs w:val="24"/>
+          <w:lang w:val="pt-BR"/>
+        </w:rPr>
+        <w:t xml:space="preserve">: </w:t>
+      </w:r>
+      <w:r>
+        <w:rPr>
+          <w:rFonts w:ascii="Consolas" w:hAnsi="Consolas" w:eastAsia="Consolas" w:cs="Consolas"/>
+          <w:noProof w:val="0"/>
+          <w:color w:val="0033B3"/>
+          <w:sz w:val="24"/>
+          <w:szCs w:val="24"/>
+          <w:lang w:val="pt-BR"/>
+        </w:rPr>
+        <w:t xml:space="preserve">interface </w:t>
+      </w:r>
+      <w:proofErr w:type="spellStart"/>
+      <w:r>
+        <w:rPr>
+          <w:rFonts w:ascii="Consolas" w:hAnsi="Consolas" w:eastAsia="Consolas" w:cs="Consolas"/>
+          <w:noProof w:val="0"/>
+          <w:color w:val="000000" w:themeColor="text1" w:themeTint="FF" w:themeShade="FF"/>
+          <w:sz w:val="24"/>
+          <w:szCs w:val="24"/>
+          <w:lang w:val="pt-BR"/>
+        </w:rPr>
+        <w:t>BikeRepository</w:t>
+      </w:r>
+      <w:proofErr w:type="spellEnd"/>
+      <w:r>
+        <w:rPr>
+          <w:rFonts w:ascii="Consolas" w:hAnsi="Consolas" w:eastAsia="Consolas" w:cs="Consolas"/>
+          <w:noProof w:val="0"/>
+          <w:color w:val="000000" w:themeColor="text1" w:themeTint="FF" w:themeShade="FF"/>
+          <w:sz w:val="24"/>
+          <w:szCs w:val="24"/>
+          <w:lang w:val="pt-BR"/>
+        </w:rPr>
+        <w:t xml:space="preserve"> </w:t>
+      </w:r>
+      <w:proofErr w:type="spellStart"/>
+      <w:r>
+        <w:rPr>
+          <w:rFonts w:ascii="Consolas" w:hAnsi="Consolas" w:eastAsia="Consolas" w:cs="Consolas"/>
+          <w:noProof w:val="0"/>
+          <w:color w:val="0033B3"/>
+          <w:sz w:val="24"/>
+          <w:szCs w:val="24"/>
+          <w:lang w:val="pt-BR"/>
+        </w:rPr>
+        <w:t>extends</w:t>
+      </w:r>
+      <w:proofErr w:type="spellEnd"/>
+      <w:r>
+        <w:rPr>
+          <w:rFonts w:ascii="Consolas" w:hAnsi="Consolas" w:eastAsia="Consolas" w:cs="Consolas"/>
+          <w:noProof w:val="0"/>
+          <w:color w:val="0033B3"/>
+          <w:sz w:val="24"/>
+          <w:szCs w:val="24"/>
+          <w:lang w:val="pt-BR"/>
+        </w:rPr>
+        <w:t xml:space="preserve"> </w:t>
+      </w:r>
+      <w:proofErr w:type="spellStart"/>
+      <w:r>
+        <w:rPr>
+          <w:rFonts w:ascii="Consolas" w:hAnsi="Consolas" w:eastAsia="Consolas" w:cs="Consolas"/>
+          <w:noProof w:val="0"/>
+          <w:color w:val="000000" w:themeColor="text1" w:themeTint="FF" w:themeShade="FF"/>
+          <w:sz w:val="24"/>
+          <w:szCs w:val="24"/>
+          <w:lang w:val="pt-BR"/>
+        </w:rPr>
+        <w:t>JpaRepository</w:t>
+      </w:r>
+      <w:proofErr w:type="spellEnd"/>
+      <w:r>
+        <w:rPr>
+          <w:rFonts w:ascii="Consolas" w:hAnsi="Consolas" w:eastAsia="Consolas" w:cs="Consolas"/>
+          <w:noProof w:val="0"/>
+          <w:color w:val="080808"/>
+          <w:sz w:val="24"/>
+          <w:szCs w:val="24"/>
+          <w:lang w:val="pt-BR"/>
+        </w:rPr>
+        <w:t>&lt;</w:t>
+      </w:r>
+      <w:r>
+        <w:rPr>
+          <w:rFonts w:ascii="Consolas" w:hAnsi="Consolas" w:eastAsia="Consolas" w:cs="Consolas"/>
+          <w:noProof w:val="0"/>
+          <w:color w:val="000000" w:themeColor="text1" w:themeTint="FF" w:themeShade="FF"/>
+          <w:sz w:val="24"/>
+          <w:szCs w:val="24"/>
+          <w:lang w:val="pt-BR"/>
+        </w:rPr>
+        <w:t>Bike</w:t>
+      </w:r>
+      <w:r>
+        <w:rPr>
+          <w:rFonts w:ascii="Consolas" w:hAnsi="Consolas" w:eastAsia="Consolas" w:cs="Consolas"/>
+          <w:noProof w:val="0"/>
+          <w:color w:val="080808"/>
+          <w:sz w:val="24"/>
+          <w:szCs w:val="24"/>
+          <w:lang w:val="pt-BR"/>
+        </w:rPr>
+        <w:t xml:space="preserve">, </w:t>
+      </w:r>
+      <w:r>
+        <w:rPr>
+          <w:rFonts w:ascii="Consolas" w:hAnsi="Consolas" w:eastAsia="Consolas" w:cs="Consolas"/>
+          <w:noProof w:val="0"/>
+          <w:color w:val="000000" w:themeColor="text1" w:themeTint="FF" w:themeShade="FF"/>
+          <w:sz w:val="24"/>
+          <w:szCs w:val="24"/>
+          <w:lang w:val="pt-BR"/>
+        </w:rPr>
+        <w:t>Long</w:t>
+      </w:r>
+      <w:r>
+        <w:rPr>
+          <w:rFonts w:ascii="Consolas" w:hAnsi="Consolas" w:eastAsia="Consolas" w:cs="Consolas"/>
+          <w:noProof w:val="0"/>
+          <w:color w:val="080808"/>
+          <w:sz w:val="24"/>
+          <w:szCs w:val="24"/>
+          <w:lang w:val="pt-BR"/>
+        </w:rPr>
+        <w:t>&gt;</w:t>
+      </w:r>
+    </w:p>
+    <w:p>
+      <w:pPr>
+        <w:pStyle w:val="Normal"/>
+        <w:jc w:val="left"/>
+        <w:rPr>
+          <w:rFonts w:ascii="Consolas" w:hAnsi="Consolas" w:eastAsia="Consolas" w:cs="Consolas"/>
+          <w:noProof w:val="0"/>
+          <w:color w:val="080808"/>
+          <w:sz w:val="24"/>
+          <w:szCs w:val="24"/>
+          <w:lang w:val="pt-BR"/>
+        </w:rPr>
+      </w:pPr>
+    </w:p>
+    <w:p>
+      <w:pPr>
+        <w:pStyle w:val="Normal"/>
+        <w:jc w:val="left"/>
+        <w:rPr>
+          <w:rFonts w:ascii="Consolas" w:hAnsi="Consolas" w:eastAsia="Consolas" w:cs="Consolas"/>
+          <w:noProof w:val="0"/>
+          <w:color w:val="080808"/>
+          <w:sz w:val="24"/>
+          <w:szCs w:val="24"/>
+          <w:lang w:val="pt-BR"/>
+        </w:rPr>
+      </w:pPr>
+      <w:proofErr w:type="spellStart"/>
+      <w:r>
+        <w:rPr>
+          <w:rFonts w:ascii="Consolas" w:hAnsi="Consolas" w:eastAsia="Consolas" w:cs="Consolas"/>
+          <w:noProof w:val="0"/>
+          <w:color w:val="080808"/>
+          <w:sz w:val="24"/>
+          <w:szCs w:val="24"/>
+          <w:lang w:val="pt-BR"/>
+        </w:rPr>
+        <w:t>TestConfig</w:t>
+      </w:r>
+      <w:proofErr w:type="spellEnd"/>
+      <w:r>
+        <w:rPr>
+          <w:rFonts w:ascii="Consolas" w:hAnsi="Consolas" w:eastAsia="Consolas" w:cs="Consolas"/>
+          <w:noProof w:val="0"/>
+          <w:color w:val="080808"/>
+          <w:sz w:val="24"/>
+          <w:szCs w:val="24"/>
+          <w:lang w:val="pt-BR"/>
+        </w:rPr>
+        <w:t xml:space="preserve">: </w:t>
+      </w:r>
+      <w:proofErr w:type="spellStart"/>
+      <w:r>
+        <w:rPr>
+          <w:rFonts w:ascii="Consolas" w:hAnsi="Consolas" w:eastAsia="Consolas" w:cs="Consolas"/>
+          <w:noProof w:val="0"/>
+          <w:color w:val="0033B3"/>
+          <w:sz w:val="24"/>
+          <w:szCs w:val="24"/>
+          <w:lang w:val="pt-BR"/>
+        </w:rPr>
+        <w:t>implements</w:t>
+      </w:r>
+      <w:proofErr w:type="spellEnd"/>
+      <w:r>
+        <w:rPr>
+          <w:rFonts w:ascii="Consolas" w:hAnsi="Consolas" w:eastAsia="Consolas" w:cs="Consolas"/>
+          <w:noProof w:val="0"/>
+          <w:color w:val="0033B3"/>
+          <w:sz w:val="24"/>
+          <w:szCs w:val="24"/>
+          <w:lang w:val="pt-BR"/>
+        </w:rPr>
+        <w:t xml:space="preserve"> </w:t>
+      </w:r>
+      <w:proofErr w:type="spellStart"/>
+      <w:r>
+        <w:rPr>
+          <w:rFonts w:ascii="Consolas" w:hAnsi="Consolas" w:eastAsia="Consolas" w:cs="Consolas"/>
+          <w:noProof w:val="0"/>
+          <w:color w:val="000000" w:themeColor="text1" w:themeTint="FF" w:themeShade="FF"/>
+          <w:sz w:val="24"/>
+          <w:szCs w:val="24"/>
+          <w:lang w:val="pt-BR"/>
+        </w:rPr>
+        <w:t>CommandLineRunner</w:t>
+      </w:r>
+      <w:proofErr w:type="spellEnd"/>
+      <w:r>
+        <w:rPr>
+          <w:rFonts w:ascii="Consolas" w:hAnsi="Consolas" w:eastAsia="Consolas" w:cs="Consolas"/>
+          <w:noProof w:val="0"/>
+          <w:color w:val="000000" w:themeColor="text1" w:themeTint="FF" w:themeShade="FF"/>
+          <w:sz w:val="24"/>
+          <w:szCs w:val="24"/>
+          <w:lang w:val="pt-BR"/>
+        </w:rPr>
+        <w:t xml:space="preserve"> para criar dados iniciais</w:t>
+      </w:r>
+    </w:p>
+    <w:p>
+      <w:pPr>
+        <w:pStyle w:val="Normal"/>
+        <w:jc w:val="left"/>
+        <w:rPr>
+          <w:rFonts w:ascii="Consolas" w:hAnsi="Consolas" w:eastAsia="Consolas" w:cs="Consolas"/>
+          <w:noProof w:val="0"/>
+          <w:color w:val="000000" w:themeColor="text1" w:themeTint="FF" w:themeShade="FF"/>
+          <w:sz w:val="24"/>
+          <w:szCs w:val="24"/>
+          <w:lang w:val="pt-BR"/>
+        </w:rPr>
+      </w:pPr>
+    </w:p>
+    <w:p>
+      <w:pPr>
+        <w:pStyle w:val="Normal"/>
+        <w:jc w:val="left"/>
+        <w:rPr>
+          <w:rFonts w:ascii="Consolas" w:hAnsi="Consolas" w:eastAsia="Consolas" w:cs="Consolas"/>
+          <w:noProof w:val="0"/>
+          <w:color w:val="000000" w:themeColor="text1" w:themeTint="FF" w:themeShade="FF"/>
+          <w:sz w:val="24"/>
+          <w:szCs w:val="24"/>
+          <w:lang w:val="pt-BR"/>
+        </w:rPr>
+      </w:pPr>
+      <w:proofErr w:type="spellStart"/>
+      <w:r>
+        <w:rPr>
+          <w:rFonts w:ascii="Consolas" w:hAnsi="Consolas" w:eastAsia="Consolas" w:cs="Consolas"/>
+          <w:noProof w:val="0"/>
+          <w:color w:val="000000" w:themeColor="text1" w:themeTint="FF" w:themeShade="FF"/>
+          <w:sz w:val="24"/>
+          <w:szCs w:val="24"/>
+          <w:lang w:val="pt-BR"/>
+        </w:rPr>
+        <w:t>Application.properties</w:t>
+      </w:r>
+      <w:proofErr w:type="spellEnd"/>
+      <w:r>
+        <w:rPr>
+          <w:rFonts w:ascii="Consolas" w:hAnsi="Consolas" w:eastAsia="Consolas" w:cs="Consolas"/>
+          <w:noProof w:val="0"/>
+          <w:color w:val="000000" w:themeColor="text1" w:themeTint="FF" w:themeShade="FF"/>
+          <w:sz w:val="24"/>
+          <w:szCs w:val="24"/>
+          <w:lang w:val="pt-BR"/>
+        </w:rPr>
+        <w:t xml:space="preserve"> + </w:t>
+      </w:r>
+      <w:proofErr w:type="spellStart"/>
+      <w:r>
+        <w:rPr>
+          <w:rFonts w:ascii="Consolas" w:hAnsi="Consolas" w:eastAsia="Consolas" w:cs="Consolas"/>
+          <w:noProof w:val="0"/>
+          <w:color w:val="000000" w:themeColor="text1" w:themeTint="FF" w:themeShade="FF"/>
+          <w:sz w:val="24"/>
+          <w:szCs w:val="24"/>
+          <w:lang w:val="pt-BR"/>
+        </w:rPr>
+        <w:t>application-test.properties</w:t>
+      </w:r>
+      <w:proofErr w:type="spellEnd"/>
+    </w:p>
+    <w:p>
+      <w:pPr>
+        <w:pStyle w:val="Normal"/>
+        <w:jc w:val="left"/>
+        <w:rPr>
+          <w:rFonts w:ascii="Consolas" w:hAnsi="Consolas" w:eastAsia="Consolas" w:cs="Consolas"/>
+          <w:noProof w:val="0"/>
+          <w:color w:val="000000" w:themeColor="text1" w:themeTint="FF" w:themeShade="FF"/>
+          <w:sz w:val="24"/>
+          <w:szCs w:val="24"/>
+          <w:lang w:val="pt-BR"/>
+        </w:rPr>
+      </w:pPr>
+    </w:p>
+    <w:p>
+      <w:pPr>
+        <w:pStyle w:val="Normal"/>
+        <w:jc w:val="left"/>
+        <w:rPr>
+          <w:rFonts w:ascii="Consolas" w:hAnsi="Consolas" w:eastAsia="Consolas" w:cs="Consolas"/>
+          <w:noProof w:val="0"/>
+          <w:color w:val="000000" w:themeColor="text1" w:themeTint="FF" w:themeShade="FF"/>
+          <w:sz w:val="24"/>
+          <w:szCs w:val="24"/>
+          <w:lang w:val="pt-BR"/>
+        </w:rPr>
+      </w:pPr>
+      <w:proofErr w:type="spellStart"/>
+      <w:r>
+        <w:rPr>
+          <w:rFonts w:ascii="Consolas" w:hAnsi="Consolas" w:eastAsia="Consolas" w:cs="Consolas"/>
+          <w:noProof w:val="0"/>
+          <w:color w:val="000000" w:themeColor="text1" w:themeTint="FF" w:themeShade="FF"/>
+          <w:sz w:val="24"/>
+          <w:szCs w:val="24"/>
+          <w:lang w:val="pt-BR"/>
+        </w:rPr>
+        <w:t>Commitei</w:t>
+      </w:r>
+      <w:proofErr w:type="spellEnd"/>
+      <w:r>
+        <w:rPr>
+          <w:rFonts w:ascii="Consolas" w:hAnsi="Consolas" w:eastAsia="Consolas" w:cs="Consolas"/>
+          <w:noProof w:val="0"/>
+          <w:color w:val="000000" w:themeColor="text1" w:themeTint="FF" w:themeShade="FF"/>
+          <w:sz w:val="24"/>
+          <w:szCs w:val="24"/>
+          <w:lang w:val="pt-BR"/>
+        </w:rPr>
+        <w:t xml:space="preserve"> </w:t>
+      </w:r>
+      <w:proofErr w:type="spellStart"/>
+      <w:r>
+        <w:rPr>
+          <w:rFonts w:ascii="Consolas" w:hAnsi="Consolas" w:eastAsia="Consolas" w:cs="Consolas"/>
+          <w:noProof w:val="0"/>
+          <w:color w:val="000000" w:themeColor="text1" w:themeTint="FF" w:themeShade="FF"/>
+          <w:sz w:val="24"/>
+          <w:szCs w:val="24"/>
+          <w:lang w:val="pt-BR"/>
+        </w:rPr>
+        <w:t>versao</w:t>
+      </w:r>
+      <w:proofErr w:type="spellEnd"/>
+      <w:r>
+        <w:rPr>
+          <w:rFonts w:ascii="Consolas" w:hAnsi="Consolas" w:eastAsia="Consolas" w:cs="Consolas"/>
+          <w:noProof w:val="0"/>
+          <w:color w:val="000000" w:themeColor="text1" w:themeTint="FF" w:themeShade="FF"/>
+          <w:sz w:val="24"/>
+          <w:szCs w:val="24"/>
+          <w:lang w:val="pt-BR"/>
+        </w:rPr>
+        <w:t xml:space="preserve"> </w:t>
+      </w:r>
+      <w:proofErr w:type="spellStart"/>
+      <w:r>
+        <w:rPr>
+          <w:rFonts w:ascii="Consolas" w:hAnsi="Consolas" w:eastAsia="Consolas" w:cs="Consolas"/>
+          <w:noProof w:val="0"/>
+          <w:color w:val="000000" w:themeColor="text1" w:themeTint="FF" w:themeShade="FF"/>
+          <w:sz w:val="24"/>
+          <w:szCs w:val="24"/>
+          <w:lang w:val="pt-BR"/>
+        </w:rPr>
+        <w:t>basica</w:t>
+      </w:r>
+      <w:proofErr w:type="spellEnd"/>
+      <w:r>
+        <w:rPr>
+          <w:rFonts w:ascii="Consolas" w:hAnsi="Consolas" w:eastAsia="Consolas" w:cs="Consolas"/>
+          <w:noProof w:val="0"/>
+          <w:color w:val="000000" w:themeColor="text1" w:themeTint="FF" w:themeShade="FF"/>
+          <w:sz w:val="24"/>
+          <w:szCs w:val="24"/>
+          <w:lang w:val="pt-BR"/>
+        </w:rPr>
+        <w:t>.</w:t>
+      </w:r>
+    </w:p>
+    <w:p>
+      <w:pPr>
+        <w:pStyle w:val="Normal"/>
+        <w:jc w:val="left"/>
+        <w:rPr>
+          <w:rFonts w:ascii="Consolas" w:hAnsi="Consolas" w:eastAsia="Consolas" w:cs="Consolas"/>
+          <w:noProof w:val="0"/>
+          <w:color w:val="000000" w:themeColor="text1" w:themeTint="FF" w:themeShade="FF"/>
+          <w:sz w:val="24"/>
+          <w:szCs w:val="24"/>
+          <w:lang w:val="pt-BR"/>
+        </w:rPr>
+      </w:pPr>
+      <w:r>
+        <w:rPr>
+          <w:rFonts w:ascii="Consolas" w:hAnsi="Consolas" w:eastAsia="Consolas" w:cs="Consolas"/>
+          <w:noProof w:val="0"/>
+          <w:color w:val="000000" w:themeColor="text1" w:themeTint="FF" w:themeShade="FF"/>
+          <w:sz w:val="24"/>
+          <w:szCs w:val="24"/>
+          <w:lang w:val="pt-BR"/>
+        </w:rPr>
+        <w:t>----------------------------------------------------------------------------</w:t>
+      </w:r>
+    </w:p>
+    <w:p>
+      <w:pPr>
+        <w:pStyle w:val="Normal"/>
+        <w:jc w:val="left"/>
+        <w:rPr>
+          <w:rFonts w:ascii="Consolas" w:hAnsi="Consolas" w:eastAsia="Consolas" w:cs="Consolas"/>
+          <w:noProof w:val="0"/>
+          <w:color w:val="000000" w:themeColor="text1" w:themeTint="FF" w:themeShade="FF"/>
+          <w:sz w:val="24"/>
+          <w:szCs w:val="24"/>
+          <w:lang w:val="pt-BR"/>
+        </w:rPr>
+      </w:pPr>
+    </w:p>
+    <w:p>
+      <w:pPr>
+        <w:pStyle w:val="Normal"/>
+        <w:jc w:val="left"/>
+        <w:rPr>
+          <w:rFonts w:ascii="Consolas" w:hAnsi="Consolas" w:eastAsia="Consolas" w:cs="Consolas"/>
+          <w:noProof w:val="0"/>
+          <w:color w:val="000000" w:themeColor="text1" w:themeTint="FF" w:themeShade="FF"/>
+          <w:sz w:val="24"/>
+          <w:szCs w:val="24"/>
+          <w:lang w:val="pt-BR"/>
+        </w:rPr>
+      </w:pPr>
+      <w:r>
+        <w:rPr>
+          <w:rFonts w:ascii="Consolas" w:hAnsi="Consolas" w:eastAsia="Consolas" w:cs="Consolas"/>
+          <w:noProof w:val="0"/>
+          <w:color w:val="000000" w:themeColor="text1" w:themeTint="FF" w:themeShade="FF"/>
+          <w:sz w:val="24"/>
+          <w:szCs w:val="24"/>
+          <w:lang w:val="pt-BR"/>
+        </w:rPr>
+        <w:t xml:space="preserve">Persistir dados Adicionar Banco </w:t>
+      </w:r>
+    </w:p>
+    <w:p>
+      <w:pPr>
+        <w:pStyle w:val="Normal"/>
+        <w:jc w:val="left"/>
+        <w:rPr>
+          <w:rFonts w:ascii="Consolas" w:hAnsi="Consolas" w:eastAsia="Consolas" w:cs="Consolas"/>
+          <w:noProof w:val="0"/>
+          <w:color w:val="000000" w:themeColor="text1" w:themeTint="FF" w:themeShade="FF"/>
+          <w:sz w:val="24"/>
+          <w:szCs w:val="24"/>
+          <w:lang w:val="pt-BR"/>
+        </w:rPr>
+      </w:pPr>
+    </w:p>
+    <w:p>
+      <w:pPr>
+        <w:pStyle w:val="Normal"/>
+        <w:jc w:val="left"/>
+        <w:rPr>
+          <w:rFonts w:ascii="Consolas" w:hAnsi="Consolas" w:eastAsia="Consolas" w:cs="Consolas"/>
+          <w:noProof w:val="0"/>
+          <w:color w:val="000000" w:themeColor="text1" w:themeTint="FF" w:themeShade="FF"/>
+          <w:sz w:val="24"/>
+          <w:szCs w:val="24"/>
+          <w:lang w:val="pt-BR"/>
+        </w:rPr>
+      </w:pPr>
+    </w:p>
+    <w:p>
+      <w:pPr>
+        <w:pStyle w:val="Normal"/>
+        <w:jc w:val="left"/>
+        <w:rPr>
+          <w:rFonts w:ascii="Consolas" w:hAnsi="Consolas" w:eastAsia="Consolas" w:cs="Consolas"/>
+          <w:noProof w:val="0"/>
+          <w:color w:val="000000" w:themeColor="text1" w:themeTint="FF" w:themeShade="FF"/>
+          <w:sz w:val="24"/>
+          <w:szCs w:val="24"/>
+          <w:lang w:val="pt-BR"/>
+        </w:rPr>
+      </w:pPr>
+    </w:p>
+    <w:p>
+      <w:pPr>
+        <w:pStyle w:val="Normal"/>
+        <w:jc w:val="left"/>
+        <w:rPr>
+          <w:rFonts w:ascii="Consolas" w:hAnsi="Consolas" w:eastAsia="Consolas" w:cs="Consolas"/>
+          <w:noProof w:val="0"/>
+          <w:color w:val="000000" w:themeColor="text1" w:themeTint="FF" w:themeShade="FF"/>
+          <w:sz w:val="24"/>
+          <w:szCs w:val="24"/>
+          <w:lang w:val="pt-BR"/>
+        </w:rPr>
+      </w:pPr>
+    </w:p>
+    <w:p>
+      <w:pPr>
+        <w:pStyle w:val="Normal"/>
+        <w:jc w:val="left"/>
+        <w:rPr>
+          <w:rFonts w:ascii="Consolas" w:hAnsi="Consolas" w:eastAsia="Consolas" w:cs="Consolas"/>
+          <w:noProof w:val="0"/>
+          <w:color w:val="080808"/>
+          <w:sz w:val="24"/>
+          <w:szCs w:val="24"/>
+          <w:lang w:val="pt-BR"/>
+        </w:rPr>
       </w:pPr>
     </w:p>
     <w:sectPr>

</xml_diff>

<commit_message>
Persistido os dados em Banco PostGreSQL
</commit_message>
<xml_diff>
--- a/Modulo7_ExercicioFinal/HistoricoCriação.docx
+++ b/Modulo7_ExercicioFinal/HistoricoCriação.docx
@@ -8,7 +8,7 @@
       </w:pPr>
       <w:r>
         <w:drawing>
-          <wp:inline xmlns:wp14="http://schemas.microsoft.com/office/word/2010/wordprocessingDrawing" wp14:editId="3D4B2C6A" wp14:anchorId="56B1EEF6">
+          <wp:inline xmlns:wp14="http://schemas.microsoft.com/office/word/2010/wordprocessingDrawing" wp14:editId="73EA3AF8" wp14:anchorId="56B1EEF6">
             <wp:extent cx="6638924" cy="1885950"/>
             <wp:effectExtent l="0" t="0" r="0" b="0"/>
             <wp:docPr id="1363221621" name="" title=""/>
@@ -23,7 +23,7 @@
                     <pic:cNvPicPr/>
                   </pic:nvPicPr>
                   <pic:blipFill>
-                    <a:blip r:embed="R66016b79bb0042cf">
+                    <a:blip r:embed="R4b138f05a9124b56">
                       <a:extLst xmlns:a="http://schemas.openxmlformats.org/drawingml/2006/main">
                         <a:ext xmlns:a="http://schemas.openxmlformats.org/drawingml/2006/main" uri="{28A0092B-C50C-407E-A947-70E740481C1C}">
                           <a14:useLocalDpi xmlns:a14="http://schemas.microsoft.com/office/drawing/2010/main" val="0"/>
@@ -247,173 +247,173 @@
           <w:szCs w:val="24"/>
           <w:lang w:val="pt-BR"/>
         </w:rPr>
-        <w:t xml:space="preserve">: Cria os argumentos + </w:t>
+        <w:t xml:space="preserve">: Cria os argumentos + Construtores(sem o Id) + </w:t>
+      </w:r>
+      <w:proofErr w:type="spellStart"/>
+      <w:r>
+        <w:rPr>
+          <w:rFonts w:ascii="Calibri" w:hAnsi="Calibri" w:eastAsia="Calibri" w:cs="Calibri"/>
+          <w:b w:val="0"/>
+          <w:bCs w:val="0"/>
+          <w:i w:val="0"/>
+          <w:iCs w:val="0"/>
+          <w:noProof w:val="0"/>
+          <w:color w:val="333333"/>
+          <w:sz w:val="24"/>
+          <w:szCs w:val="24"/>
+          <w:lang w:val="pt-BR"/>
+        </w:rPr>
+        <w:t>Getter</w:t>
+      </w:r>
+      <w:proofErr w:type="spellEnd"/>
+      <w:r>
+        <w:rPr>
+          <w:rFonts w:ascii="Calibri" w:hAnsi="Calibri" w:eastAsia="Calibri" w:cs="Calibri"/>
+          <w:b w:val="0"/>
+          <w:bCs w:val="0"/>
+          <w:i w:val="0"/>
+          <w:iCs w:val="0"/>
+          <w:noProof w:val="0"/>
+          <w:color w:val="333333"/>
+          <w:sz w:val="24"/>
+          <w:szCs w:val="24"/>
+          <w:lang w:val="pt-BR"/>
+        </w:rPr>
+        <w:t>/</w:t>
+      </w:r>
+      <w:proofErr w:type="spellStart"/>
+      <w:r>
+        <w:rPr>
+          <w:rFonts w:ascii="Calibri" w:hAnsi="Calibri" w:eastAsia="Calibri" w:cs="Calibri"/>
+          <w:b w:val="0"/>
+          <w:bCs w:val="0"/>
+          <w:i w:val="0"/>
+          <w:iCs w:val="0"/>
+          <w:noProof w:val="0"/>
+          <w:color w:val="333333"/>
+          <w:sz w:val="24"/>
+          <w:szCs w:val="24"/>
+          <w:lang w:val="pt-BR"/>
+        </w:rPr>
+        <w:t>setters</w:t>
+      </w:r>
+      <w:proofErr w:type="spellEnd"/>
+      <w:r>
+        <w:rPr>
+          <w:rFonts w:ascii="Calibri" w:hAnsi="Calibri" w:eastAsia="Calibri" w:cs="Calibri"/>
+          <w:b w:val="0"/>
+          <w:bCs w:val="0"/>
+          <w:i w:val="0"/>
+          <w:iCs w:val="0"/>
+          <w:noProof w:val="0"/>
+          <w:color w:val="333333"/>
+          <w:sz w:val="24"/>
+          <w:szCs w:val="24"/>
+          <w:lang w:val="pt-BR"/>
+        </w:rPr>
+        <w:t xml:space="preserve">   + </w:t>
+      </w:r>
+      <w:proofErr w:type="spellStart"/>
+      <w:r>
+        <w:rPr>
+          <w:rFonts w:ascii="Calibri" w:hAnsi="Calibri" w:eastAsia="Calibri" w:cs="Calibri"/>
+          <w:b w:val="0"/>
+          <w:bCs w:val="0"/>
+          <w:i w:val="0"/>
+          <w:iCs w:val="0"/>
+          <w:noProof w:val="0"/>
+          <w:color w:val="333333"/>
+          <w:sz w:val="24"/>
+          <w:szCs w:val="24"/>
+          <w:lang w:val="pt-BR"/>
+        </w:rPr>
+        <w:t>Dependencia</w:t>
+      </w:r>
+      <w:proofErr w:type="spellEnd"/>
+      <w:r>
+        <w:rPr>
+          <w:rFonts w:ascii="Calibri" w:hAnsi="Calibri" w:eastAsia="Calibri" w:cs="Calibri"/>
+          <w:b w:val="0"/>
+          <w:bCs w:val="0"/>
+          <w:i w:val="0"/>
+          <w:iCs w:val="0"/>
+          <w:noProof w:val="0"/>
+          <w:color w:val="333333"/>
+          <w:sz w:val="24"/>
+          <w:szCs w:val="24"/>
+          <w:lang w:val="pt-BR"/>
+        </w:rPr>
+        <w:t xml:space="preserve"> JPA + </w:t>
+      </w:r>
+      <w:proofErr w:type="spellStart"/>
+      <w:r>
+        <w:rPr>
+          <w:rFonts w:ascii="Calibri" w:hAnsi="Calibri" w:eastAsia="Calibri" w:cs="Calibri"/>
+          <w:b w:val="0"/>
+          <w:bCs w:val="0"/>
+          <w:i w:val="0"/>
+          <w:iCs w:val="0"/>
+          <w:noProof w:val="0"/>
+          <w:color w:val="333333"/>
+          <w:sz w:val="24"/>
+          <w:szCs w:val="24"/>
+          <w:lang w:val="pt-BR"/>
+        </w:rPr>
+        <w:t>Dependency</w:t>
+      </w:r>
+      <w:proofErr w:type="spellEnd"/>
+      <w:r>
+        <w:rPr>
+          <w:rFonts w:ascii="Calibri" w:hAnsi="Calibri" w:eastAsia="Calibri" w:cs="Calibri"/>
+          <w:b w:val="0"/>
+          <w:bCs w:val="0"/>
+          <w:i w:val="0"/>
+          <w:iCs w:val="0"/>
+          <w:noProof w:val="0"/>
+          <w:color w:val="333333"/>
+          <w:sz w:val="24"/>
+          <w:szCs w:val="24"/>
+          <w:lang w:val="pt-BR"/>
+        </w:rPr>
+        <w:t xml:space="preserve"> H2 + @Entity + </w:t>
+      </w:r>
+      <w:r>
+        <w:rPr>
+          <w:rFonts w:ascii="Consolas" w:hAnsi="Consolas" w:eastAsia="Consolas" w:cs="Consolas"/>
+          <w:noProof w:val="0"/>
+          <w:color w:val="9E880D"/>
+          <w:sz w:val="24"/>
+          <w:szCs w:val="24"/>
+          <w:lang w:val="pt-BR"/>
+        </w:rPr>
+        <w:t>@Id + @</w:t>
       </w:r>
       <w:proofErr w:type="gramStart"/>
       <w:r>
         <w:rPr>
-          <w:rFonts w:ascii="Calibri" w:hAnsi="Calibri" w:eastAsia="Calibri" w:cs="Calibri"/>
-          <w:b w:val="0"/>
-          <w:bCs w:val="0"/>
-          <w:i w:val="0"/>
-          <w:iCs w:val="0"/>
-          <w:noProof w:val="0"/>
-          <w:color w:val="333333"/>
-          <w:sz w:val="24"/>
-          <w:szCs w:val="24"/>
-          <w:lang w:val="pt-BR"/>
-        </w:rPr>
-        <w:t>Construtores(</w:t>
+          <w:rFonts w:ascii="Consolas" w:hAnsi="Consolas" w:eastAsia="Consolas" w:cs="Consolas"/>
+          <w:noProof w:val="0"/>
+          <w:color w:val="9E880D"/>
+          <w:sz w:val="24"/>
+          <w:szCs w:val="24"/>
+          <w:lang w:val="pt-BR"/>
+        </w:rPr>
+        <w:t>GeneratedValue</w:t>
+      </w:r>
+      <w:r>
+        <w:rPr>
+          <w:rFonts w:ascii="Consolas" w:hAnsi="Consolas" w:eastAsia="Consolas" w:cs="Consolas"/>
+          <w:noProof w:val="0"/>
+          <w:color w:val="080808"/>
+          <w:sz w:val="24"/>
+          <w:szCs w:val="24"/>
+          <w:lang w:val="pt-BR"/>
+        </w:rPr>
+        <w:t>(</w:t>
       </w:r>
       <w:proofErr w:type="gramEnd"/>
       <w:r>
         <w:rPr>
-          <w:rFonts w:ascii="Calibri" w:hAnsi="Calibri" w:eastAsia="Calibri" w:cs="Calibri"/>
-          <w:b w:val="0"/>
-          <w:bCs w:val="0"/>
-          <w:i w:val="0"/>
-          <w:iCs w:val="0"/>
-          <w:noProof w:val="0"/>
-          <w:color w:val="333333"/>
-          <w:sz w:val="24"/>
-          <w:szCs w:val="24"/>
-          <w:lang w:val="pt-BR"/>
-        </w:rPr>
-        <w:t xml:space="preserve">sem o Id) + </w:t>
-      </w:r>
-      <w:proofErr w:type="spellStart"/>
-      <w:r>
-        <w:rPr>
-          <w:rFonts w:ascii="Calibri" w:hAnsi="Calibri" w:eastAsia="Calibri" w:cs="Calibri"/>
-          <w:b w:val="0"/>
-          <w:bCs w:val="0"/>
-          <w:i w:val="0"/>
-          <w:iCs w:val="0"/>
-          <w:noProof w:val="0"/>
-          <w:color w:val="333333"/>
-          <w:sz w:val="24"/>
-          <w:szCs w:val="24"/>
-          <w:lang w:val="pt-BR"/>
-        </w:rPr>
-        <w:t>Getter</w:t>
-      </w:r>
-      <w:proofErr w:type="spellEnd"/>
-      <w:r>
-        <w:rPr>
-          <w:rFonts w:ascii="Calibri" w:hAnsi="Calibri" w:eastAsia="Calibri" w:cs="Calibri"/>
-          <w:b w:val="0"/>
-          <w:bCs w:val="0"/>
-          <w:i w:val="0"/>
-          <w:iCs w:val="0"/>
-          <w:noProof w:val="0"/>
-          <w:color w:val="333333"/>
-          <w:sz w:val="24"/>
-          <w:szCs w:val="24"/>
-          <w:lang w:val="pt-BR"/>
-        </w:rPr>
-        <w:t>/</w:t>
-      </w:r>
-      <w:proofErr w:type="spellStart"/>
-      <w:r>
-        <w:rPr>
-          <w:rFonts w:ascii="Calibri" w:hAnsi="Calibri" w:eastAsia="Calibri" w:cs="Calibri"/>
-          <w:b w:val="0"/>
-          <w:bCs w:val="0"/>
-          <w:i w:val="0"/>
-          <w:iCs w:val="0"/>
-          <w:noProof w:val="0"/>
-          <w:color w:val="333333"/>
-          <w:sz w:val="24"/>
-          <w:szCs w:val="24"/>
-          <w:lang w:val="pt-BR"/>
-        </w:rPr>
-        <w:t>setters</w:t>
-      </w:r>
-      <w:proofErr w:type="spellEnd"/>
-      <w:r>
-        <w:rPr>
-          <w:rFonts w:ascii="Calibri" w:hAnsi="Calibri" w:eastAsia="Calibri" w:cs="Calibri"/>
-          <w:b w:val="0"/>
-          <w:bCs w:val="0"/>
-          <w:i w:val="0"/>
-          <w:iCs w:val="0"/>
-          <w:noProof w:val="0"/>
-          <w:color w:val="333333"/>
-          <w:sz w:val="24"/>
-          <w:szCs w:val="24"/>
-          <w:lang w:val="pt-BR"/>
-        </w:rPr>
-        <w:t xml:space="preserve">   + </w:t>
-      </w:r>
-      <w:proofErr w:type="spellStart"/>
-      <w:r>
-        <w:rPr>
-          <w:rFonts w:ascii="Calibri" w:hAnsi="Calibri" w:eastAsia="Calibri" w:cs="Calibri"/>
-          <w:b w:val="0"/>
-          <w:bCs w:val="0"/>
-          <w:i w:val="0"/>
-          <w:iCs w:val="0"/>
-          <w:noProof w:val="0"/>
-          <w:color w:val="333333"/>
-          <w:sz w:val="24"/>
-          <w:szCs w:val="24"/>
-          <w:lang w:val="pt-BR"/>
-        </w:rPr>
-        <w:t>Dependencia</w:t>
-      </w:r>
-      <w:proofErr w:type="spellEnd"/>
-      <w:r>
-        <w:rPr>
-          <w:rFonts w:ascii="Calibri" w:hAnsi="Calibri" w:eastAsia="Calibri" w:cs="Calibri"/>
-          <w:b w:val="0"/>
-          <w:bCs w:val="0"/>
-          <w:i w:val="0"/>
-          <w:iCs w:val="0"/>
-          <w:noProof w:val="0"/>
-          <w:color w:val="333333"/>
-          <w:sz w:val="24"/>
-          <w:szCs w:val="24"/>
-          <w:lang w:val="pt-BR"/>
-        </w:rPr>
-        <w:t xml:space="preserve"> JPA + @Entity + </w:t>
-      </w:r>
-      <w:r>
-        <w:rPr>
-          <w:rFonts w:ascii="Consolas" w:hAnsi="Consolas" w:eastAsia="Consolas" w:cs="Consolas"/>
-          <w:noProof w:val="0"/>
-          <w:color w:val="9E880D"/>
-          <w:sz w:val="24"/>
-          <w:szCs w:val="24"/>
-          <w:lang w:val="pt-BR"/>
-        </w:rPr>
-        <w:t>@Id + @</w:t>
-      </w:r>
-      <w:proofErr w:type="gramStart"/>
-      <w:r>
-        <w:rPr>
-          <w:rFonts w:ascii="Consolas" w:hAnsi="Consolas" w:eastAsia="Consolas" w:cs="Consolas"/>
-          <w:noProof w:val="0"/>
-          <w:color w:val="9E880D"/>
-          <w:sz w:val="24"/>
-          <w:szCs w:val="24"/>
-          <w:lang w:val="pt-BR"/>
-        </w:rPr>
-        <w:t>GeneratedValue</w:t>
-      </w:r>
-      <w:r>
-        <w:rPr>
-          <w:rFonts w:ascii="Consolas" w:hAnsi="Consolas" w:eastAsia="Consolas" w:cs="Consolas"/>
-          <w:noProof w:val="0"/>
-          <w:color w:val="080808"/>
-          <w:sz w:val="24"/>
-          <w:szCs w:val="24"/>
-          <w:lang w:val="pt-BR"/>
-        </w:rPr>
-        <w:t>(</w:t>
-      </w:r>
-      <w:proofErr w:type="gramEnd"/>
-      <w:r>
-        <w:rPr>
           <w:rFonts w:ascii="Consolas" w:hAnsi="Consolas" w:eastAsia="Consolas" w:cs="Consolas"/>
           <w:noProof w:val="0"/>
           <w:color w:val="080808"/>
@@ -423,6 +423,7 @@
         </w:rPr>
         <w:t xml:space="preserve">strategy = </w:t>
       </w:r>
+      <w:proofErr w:type="spellStart"/>
       <w:r>
         <w:rPr>
           <w:rFonts w:ascii="Consolas" w:hAnsi="Consolas" w:eastAsia="Consolas" w:cs="Consolas"/>
@@ -458,6 +459,7 @@
         </w:rPr>
         <w:t>AUTO</w:t>
       </w:r>
+      <w:proofErr w:type="spellEnd"/>
       <w:r>
         <w:rPr>
           <w:rFonts w:ascii="Consolas" w:hAnsi="Consolas" w:eastAsia="Consolas" w:cs="Consolas"/>
@@ -1457,87 +1459,1892 @@
           <w:color w:val="000000" w:themeColor="text1" w:themeTint="FF" w:themeShade="FF"/>
           <w:sz w:val="24"/>
           <w:szCs w:val="24"/>
-          <w:lang w:val="pt-BR"/>
-        </w:rPr>
-      </w:pPr>
-    </w:p>
-    <w:p>
-      <w:pPr>
-        <w:pStyle w:val="Normal"/>
-        <w:jc w:val="left"/>
-        <w:rPr>
-          <w:rFonts w:ascii="Consolas" w:hAnsi="Consolas" w:eastAsia="Consolas" w:cs="Consolas"/>
-          <w:noProof w:val="0"/>
-          <w:color w:val="000000" w:themeColor="text1" w:themeTint="FF" w:themeShade="FF"/>
-          <w:sz w:val="24"/>
-          <w:szCs w:val="24"/>
-          <w:lang w:val="pt-BR"/>
-        </w:rPr>
-      </w:pPr>
-      <w:r>
-        <w:rPr>
-          <w:rFonts w:ascii="Consolas" w:hAnsi="Consolas" w:eastAsia="Consolas" w:cs="Consolas"/>
-          <w:noProof w:val="0"/>
-          <w:color w:val="000000" w:themeColor="text1" w:themeTint="FF" w:themeShade="FF"/>
-          <w:sz w:val="24"/>
-          <w:szCs w:val="24"/>
+          <w:highlight w:val="yellow"/>
+          <w:lang w:val="pt-BR"/>
+        </w:rPr>
+      </w:pPr>
+      <w:r>
+        <w:rPr>
+          <w:rFonts w:ascii="Consolas" w:hAnsi="Consolas" w:eastAsia="Consolas" w:cs="Consolas"/>
+          <w:noProof w:val="0"/>
+          <w:color w:val="000000" w:themeColor="text1" w:themeTint="FF" w:themeShade="FF"/>
+          <w:sz w:val="24"/>
+          <w:szCs w:val="24"/>
+          <w:highlight w:val="yellow"/>
           <w:lang w:val="pt-BR"/>
         </w:rPr>
         <w:t xml:space="preserve">Persistir dados Adicionar Banco </w:t>
       </w:r>
-    </w:p>
-    <w:p>
-      <w:pPr>
-        <w:pStyle w:val="Normal"/>
-        <w:jc w:val="left"/>
-        <w:rPr>
-          <w:rFonts w:ascii="Consolas" w:hAnsi="Consolas" w:eastAsia="Consolas" w:cs="Consolas"/>
-          <w:noProof w:val="0"/>
-          <w:color w:val="000000" w:themeColor="text1" w:themeTint="FF" w:themeShade="FF"/>
-          <w:sz w:val="24"/>
-          <w:szCs w:val="24"/>
-          <w:lang w:val="pt-BR"/>
-        </w:rPr>
-      </w:pPr>
-    </w:p>
-    <w:p>
-      <w:pPr>
-        <w:pStyle w:val="Normal"/>
-        <w:jc w:val="left"/>
-        <w:rPr>
-          <w:rFonts w:ascii="Consolas" w:hAnsi="Consolas" w:eastAsia="Consolas" w:cs="Consolas"/>
-          <w:noProof w:val="0"/>
-          <w:color w:val="000000" w:themeColor="text1" w:themeTint="FF" w:themeShade="FF"/>
-          <w:sz w:val="24"/>
-          <w:szCs w:val="24"/>
-          <w:lang w:val="pt-BR"/>
-        </w:rPr>
-      </w:pPr>
-    </w:p>
-    <w:p>
-      <w:pPr>
-        <w:pStyle w:val="Normal"/>
-        <w:jc w:val="left"/>
-        <w:rPr>
-          <w:rFonts w:ascii="Consolas" w:hAnsi="Consolas" w:eastAsia="Consolas" w:cs="Consolas"/>
-          <w:noProof w:val="0"/>
-          <w:color w:val="000000" w:themeColor="text1" w:themeTint="FF" w:themeShade="FF"/>
-          <w:sz w:val="24"/>
-          <w:szCs w:val="24"/>
-          <w:lang w:val="pt-BR"/>
-        </w:rPr>
-      </w:pPr>
-    </w:p>
-    <w:p>
-      <w:pPr>
-        <w:pStyle w:val="Normal"/>
-        <w:jc w:val="left"/>
-        <w:rPr>
-          <w:rFonts w:ascii="Consolas" w:hAnsi="Consolas" w:eastAsia="Consolas" w:cs="Consolas"/>
-          <w:noProof w:val="0"/>
-          <w:color w:val="000000" w:themeColor="text1" w:themeTint="FF" w:themeShade="FF"/>
-          <w:sz w:val="24"/>
-          <w:szCs w:val="24"/>
+      <w:proofErr w:type="spellStart"/>
+      <w:r>
+        <w:rPr>
+          <w:rFonts w:ascii="Consolas" w:hAnsi="Consolas" w:eastAsia="Consolas" w:cs="Consolas"/>
+          <w:noProof w:val="0"/>
+          <w:color w:val="000000" w:themeColor="text1" w:themeTint="FF" w:themeShade="FF"/>
+          <w:sz w:val="24"/>
+          <w:szCs w:val="24"/>
+          <w:highlight w:val="yellow"/>
+          <w:lang w:val="pt-BR"/>
+        </w:rPr>
+        <w:t>Postgree</w:t>
+      </w:r>
+      <w:proofErr w:type="spellEnd"/>
+      <w:proofErr w:type="spellStart"/>
+      <w:proofErr w:type="spellEnd"/>
+    </w:p>
+    <w:p>
+      <w:pPr>
+        <w:pStyle w:val="Normal"/>
+        <w:jc w:val="left"/>
+        <w:rPr>
+          <w:rFonts w:ascii="Consolas" w:hAnsi="Consolas" w:eastAsia="Consolas" w:cs="Consolas"/>
+          <w:noProof w:val="0"/>
+          <w:color w:val="080808"/>
+          <w:sz w:val="24"/>
+          <w:szCs w:val="24"/>
+          <w:lang w:val="pt-BR"/>
+        </w:rPr>
+      </w:pPr>
+      <w:r>
+        <w:rPr>
+          <w:rFonts w:ascii="Consolas" w:hAnsi="Consolas" w:eastAsia="Consolas" w:cs="Consolas"/>
+          <w:noProof w:val="0"/>
+          <w:color w:val="000000" w:themeColor="text1" w:themeTint="FF" w:themeShade="FF"/>
+          <w:sz w:val="24"/>
+          <w:szCs w:val="24"/>
+          <w:lang w:val="pt-BR"/>
+        </w:rPr>
+        <w:t xml:space="preserve">Adicionado </w:t>
+      </w:r>
+      <w:proofErr w:type="spellStart"/>
+      <w:r>
+        <w:rPr>
+          <w:rFonts w:ascii="Consolas" w:hAnsi="Consolas" w:eastAsia="Consolas" w:cs="Consolas"/>
+          <w:noProof w:val="0"/>
+          <w:color w:val="000000" w:themeColor="text1" w:themeTint="FF" w:themeShade="FF"/>
+          <w:sz w:val="24"/>
+          <w:szCs w:val="24"/>
+          <w:lang w:val="pt-BR"/>
+        </w:rPr>
+        <w:t>dependencia</w:t>
+      </w:r>
+      <w:proofErr w:type="spellEnd"/>
+      <w:r>
+        <w:rPr>
+          <w:rFonts w:ascii="Consolas" w:hAnsi="Consolas" w:eastAsia="Consolas" w:cs="Consolas"/>
+          <w:noProof w:val="0"/>
+          <w:color w:val="000000" w:themeColor="text1" w:themeTint="FF" w:themeShade="FF"/>
+          <w:sz w:val="24"/>
+          <w:szCs w:val="24"/>
+          <w:lang w:val="pt-BR"/>
+        </w:rPr>
+        <w:t xml:space="preserve"> no .</w:t>
+      </w:r>
+      <w:proofErr w:type="spellStart"/>
+      <w:r>
+        <w:rPr>
+          <w:rFonts w:ascii="Consolas" w:hAnsi="Consolas" w:eastAsia="Consolas" w:cs="Consolas"/>
+          <w:noProof w:val="0"/>
+          <w:color w:val="000000" w:themeColor="text1" w:themeTint="FF" w:themeShade="FF"/>
+          <w:sz w:val="24"/>
+          <w:szCs w:val="24"/>
+          <w:lang w:val="pt-BR"/>
+        </w:rPr>
+        <w:t>pom</w:t>
+      </w:r>
+      <w:proofErr w:type="spellEnd"/>
+      <w:r>
+        <w:rPr>
+          <w:rFonts w:ascii="Consolas" w:hAnsi="Consolas" w:eastAsia="Consolas" w:cs="Consolas"/>
+          <w:noProof w:val="0"/>
+          <w:color w:val="000000" w:themeColor="text1" w:themeTint="FF" w:themeShade="FF"/>
+          <w:sz w:val="24"/>
+          <w:szCs w:val="24"/>
+          <w:lang w:val="pt-BR"/>
+        </w:rPr>
+        <w:t xml:space="preserve"> </w:t>
+      </w:r>
+    </w:p>
+    <w:p>
+      <w:pPr>
+        <w:pStyle w:val="Normal"/>
+        <w:jc w:val="left"/>
+        <w:rPr>
+          <w:rFonts w:ascii="Consolas" w:hAnsi="Consolas" w:eastAsia="Consolas" w:cs="Consolas"/>
+          <w:noProof w:val="0"/>
+          <w:color w:val="000000" w:themeColor="text1" w:themeTint="FF" w:themeShade="FF"/>
+          <w:sz w:val="24"/>
+          <w:szCs w:val="24"/>
+          <w:lang w:val="pt-BR"/>
+        </w:rPr>
+      </w:pPr>
+      <w:r>
+        <w:rPr>
+          <w:rFonts w:ascii="Consolas" w:hAnsi="Consolas" w:eastAsia="Consolas" w:cs="Consolas"/>
+          <w:noProof w:val="0"/>
+          <w:color w:val="000000" w:themeColor="text1" w:themeTint="FF" w:themeShade="FF"/>
+          <w:sz w:val="24"/>
+          <w:szCs w:val="24"/>
+          <w:lang w:val="pt-BR"/>
+        </w:rPr>
+        <w:t xml:space="preserve">      &lt;dependency&gt;</w:t>
+      </w:r>
+    </w:p>
+    <w:p>
+      <w:pPr>
+        <w:pStyle w:val="Normal"/>
+        <w:jc w:val="left"/>
+      </w:pPr>
+      <w:r>
+        <w:rPr>
+          <w:rFonts w:ascii="Consolas" w:hAnsi="Consolas" w:eastAsia="Consolas" w:cs="Consolas"/>
+          <w:noProof w:val="0"/>
+          <w:color w:val="000000" w:themeColor="text1" w:themeTint="FF" w:themeShade="FF"/>
+          <w:sz w:val="24"/>
+          <w:szCs w:val="24"/>
+          <w:lang w:val="pt-BR"/>
+        </w:rPr>
+        <w:t xml:space="preserve">         &lt;groupId&gt;org.postgresql&lt;/groupId&gt;</w:t>
+      </w:r>
+    </w:p>
+    <w:p>
+      <w:pPr>
+        <w:pStyle w:val="Normal"/>
+        <w:jc w:val="left"/>
+      </w:pPr>
+      <w:r>
+        <w:rPr>
+          <w:rFonts w:ascii="Consolas" w:hAnsi="Consolas" w:eastAsia="Consolas" w:cs="Consolas"/>
+          <w:noProof w:val="0"/>
+          <w:color w:val="000000" w:themeColor="text1" w:themeTint="FF" w:themeShade="FF"/>
+          <w:sz w:val="24"/>
+          <w:szCs w:val="24"/>
+          <w:lang w:val="pt-BR"/>
+        </w:rPr>
+        <w:t xml:space="preserve">         &lt;artifactId&gt;postgresql&lt;/artifactId&gt;</w:t>
+      </w:r>
+    </w:p>
+    <w:p>
+      <w:pPr>
+        <w:pStyle w:val="Normal"/>
+        <w:jc w:val="left"/>
+      </w:pPr>
+      <w:r>
+        <w:rPr>
+          <w:rFonts w:ascii="Consolas" w:hAnsi="Consolas" w:eastAsia="Consolas" w:cs="Consolas"/>
+          <w:noProof w:val="0"/>
+          <w:color w:val="000000" w:themeColor="text1" w:themeTint="FF" w:themeShade="FF"/>
+          <w:sz w:val="24"/>
+          <w:szCs w:val="24"/>
+          <w:lang w:val="pt-BR"/>
+        </w:rPr>
+        <w:t xml:space="preserve">         &lt;scope&gt;runtime&lt;/scope&gt;</w:t>
+      </w:r>
+    </w:p>
+    <w:p>
+      <w:pPr>
+        <w:pStyle w:val="Normal"/>
+        <w:jc w:val="left"/>
+      </w:pPr>
+      <w:r>
+        <w:rPr>
+          <w:rFonts w:ascii="Consolas" w:hAnsi="Consolas" w:eastAsia="Consolas" w:cs="Consolas"/>
+          <w:noProof w:val="0"/>
+          <w:color w:val="000000" w:themeColor="text1" w:themeTint="FF" w:themeShade="FF"/>
+          <w:sz w:val="24"/>
+          <w:szCs w:val="24"/>
+          <w:lang w:val="pt-BR"/>
+        </w:rPr>
+        <w:t xml:space="preserve">      &lt;/dependency&gt;</w:t>
+      </w:r>
+    </w:p>
+    <w:p>
+      <w:pPr>
+        <w:pStyle w:val="Normal"/>
+        <w:jc w:val="left"/>
+        <w:rPr>
+          <w:rFonts w:ascii="Consolas" w:hAnsi="Consolas" w:eastAsia="Consolas" w:cs="Consolas"/>
+          <w:noProof w:val="0"/>
+          <w:color w:val="000000" w:themeColor="text1" w:themeTint="FF" w:themeShade="FF"/>
+          <w:sz w:val="24"/>
+          <w:szCs w:val="24"/>
+          <w:lang w:val="pt-BR"/>
+        </w:rPr>
+      </w:pPr>
+    </w:p>
+    <w:p>
+      <w:pPr>
+        <w:pStyle w:val="Normal"/>
+        <w:jc w:val="left"/>
+        <w:rPr>
+          <w:rFonts w:ascii="Consolas" w:hAnsi="Consolas" w:eastAsia="Consolas" w:cs="Consolas"/>
+          <w:noProof w:val="0"/>
+          <w:color w:val="080808"/>
+          <w:sz w:val="24"/>
+          <w:szCs w:val="24"/>
+          <w:lang w:val="pt-BR"/>
+        </w:rPr>
+      </w:pPr>
+      <w:r>
+        <w:rPr>
+          <w:rFonts w:ascii="Consolas" w:hAnsi="Consolas" w:eastAsia="Consolas" w:cs="Consolas"/>
+          <w:noProof w:val="0"/>
+          <w:color w:val="000000" w:themeColor="text1" w:themeTint="FF" w:themeShade="FF"/>
+          <w:sz w:val="24"/>
+          <w:szCs w:val="24"/>
+          <w:lang w:val="pt-BR"/>
+        </w:rPr>
+        <w:t xml:space="preserve">+ </w:t>
+      </w:r>
+      <w:r>
+        <w:rPr>
+          <w:rFonts w:ascii="Consolas" w:hAnsi="Consolas" w:eastAsia="Consolas" w:cs="Consolas"/>
+          <w:noProof w:val="0"/>
+          <w:color w:val="9E880D"/>
+          <w:sz w:val="24"/>
+          <w:szCs w:val="24"/>
+          <w:lang w:val="pt-BR"/>
+        </w:rPr>
+        <w:t>@</w:t>
+      </w:r>
+      <w:proofErr w:type="gramStart"/>
+      <w:r>
+        <w:rPr>
+          <w:rFonts w:ascii="Consolas" w:hAnsi="Consolas" w:eastAsia="Consolas" w:cs="Consolas"/>
+          <w:noProof w:val="0"/>
+          <w:color w:val="9E880D"/>
+          <w:sz w:val="24"/>
+          <w:szCs w:val="24"/>
+          <w:lang w:val="pt-BR"/>
+        </w:rPr>
+        <w:t>Table</w:t>
+      </w:r>
+      <w:r>
+        <w:rPr>
+          <w:rFonts w:ascii="Consolas" w:hAnsi="Consolas" w:eastAsia="Consolas" w:cs="Consolas"/>
+          <w:noProof w:val="0"/>
+          <w:color w:val="080808"/>
+          <w:sz w:val="24"/>
+          <w:szCs w:val="24"/>
+          <w:lang w:val="pt-BR"/>
+        </w:rPr>
+        <w:t>(</w:t>
+      </w:r>
+      <w:proofErr w:type="gramEnd"/>
+      <w:r>
+        <w:rPr>
+          <w:rFonts w:ascii="Consolas" w:hAnsi="Consolas" w:eastAsia="Consolas" w:cs="Consolas"/>
+          <w:noProof w:val="0"/>
+          <w:color w:val="080808"/>
+          <w:sz w:val="24"/>
+          <w:szCs w:val="24"/>
+          <w:lang w:val="pt-BR"/>
+        </w:rPr>
+        <w:t xml:space="preserve">name = </w:t>
+      </w:r>
+      <w:r>
+        <w:rPr>
+          <w:rFonts w:ascii="Consolas" w:hAnsi="Consolas" w:eastAsia="Consolas" w:cs="Consolas"/>
+          <w:noProof w:val="0"/>
+          <w:color w:val="067D17"/>
+          <w:sz w:val="24"/>
+          <w:szCs w:val="24"/>
+          <w:lang w:val="pt-BR"/>
+        </w:rPr>
+        <w:t>"</w:t>
+      </w:r>
+      <w:proofErr w:type="spellStart"/>
+      <w:r>
+        <w:rPr>
+          <w:rFonts w:ascii="Consolas" w:hAnsi="Consolas" w:eastAsia="Consolas" w:cs="Consolas"/>
+          <w:noProof w:val="0"/>
+          <w:color w:val="067D17"/>
+          <w:sz w:val="24"/>
+          <w:szCs w:val="24"/>
+          <w:lang w:val="pt-BR"/>
+        </w:rPr>
+        <w:t>tb_bike</w:t>
+      </w:r>
+      <w:proofErr w:type="spellEnd"/>
+      <w:r>
+        <w:rPr>
+          <w:rFonts w:ascii="Consolas" w:hAnsi="Consolas" w:eastAsia="Consolas" w:cs="Consolas"/>
+          <w:noProof w:val="0"/>
+          <w:color w:val="067D17"/>
+          <w:sz w:val="24"/>
+          <w:szCs w:val="24"/>
+          <w:lang w:val="pt-BR"/>
+        </w:rPr>
+        <w:t>"</w:t>
+      </w:r>
+      <w:r>
+        <w:rPr>
+          <w:rFonts w:ascii="Consolas" w:hAnsi="Consolas" w:eastAsia="Consolas" w:cs="Consolas"/>
+          <w:noProof w:val="0"/>
+          <w:color w:val="080808"/>
+          <w:sz w:val="24"/>
+          <w:szCs w:val="24"/>
+          <w:lang w:val="pt-BR"/>
+        </w:rPr>
+        <w:t xml:space="preserve">) + Adicionado </w:t>
+      </w:r>
+      <w:proofErr w:type="spellStart"/>
+      <w:r>
+        <w:rPr>
+          <w:rFonts w:ascii="Consolas" w:hAnsi="Consolas" w:eastAsia="Consolas" w:cs="Consolas"/>
+          <w:noProof w:val="0"/>
+          <w:color w:val="080808"/>
+          <w:sz w:val="24"/>
+          <w:szCs w:val="24"/>
+          <w:lang w:val="pt-BR"/>
+        </w:rPr>
+        <w:t>application-dev.properties</w:t>
+      </w:r>
+      <w:proofErr w:type="spellEnd"/>
+      <w:r>
+        <w:rPr>
+          <w:rFonts w:ascii="Consolas" w:hAnsi="Consolas" w:eastAsia="Consolas" w:cs="Consolas"/>
+          <w:noProof w:val="0"/>
+          <w:color w:val="080808"/>
+          <w:sz w:val="24"/>
+          <w:szCs w:val="24"/>
+          <w:lang w:val="pt-BR"/>
+        </w:rPr>
+        <w:t xml:space="preserve"> + Alterado </w:t>
+      </w:r>
+      <w:proofErr w:type="spellStart"/>
+      <w:r>
+        <w:rPr>
+          <w:rFonts w:ascii="Consolas" w:hAnsi="Consolas" w:eastAsia="Consolas" w:cs="Consolas"/>
+          <w:noProof w:val="0"/>
+          <w:color w:val="080808"/>
+          <w:sz w:val="24"/>
+          <w:szCs w:val="24"/>
+          <w:lang w:val="pt-BR"/>
+        </w:rPr>
+        <w:t>application.properties</w:t>
+      </w:r>
+      <w:proofErr w:type="spellEnd"/>
+      <w:r>
+        <w:rPr>
+          <w:rFonts w:ascii="Consolas" w:hAnsi="Consolas" w:eastAsia="Consolas" w:cs="Consolas"/>
+          <w:noProof w:val="0"/>
+          <w:color w:val="080808"/>
+          <w:sz w:val="24"/>
+          <w:szCs w:val="24"/>
+          <w:lang w:val="pt-BR"/>
+        </w:rPr>
+        <w:t xml:space="preserve"> para </w:t>
+      </w:r>
+      <w:proofErr w:type="spellStart"/>
+      <w:r>
+        <w:rPr>
+          <w:rFonts w:ascii="Consolas" w:hAnsi="Consolas" w:eastAsia="Consolas" w:cs="Consolas"/>
+          <w:noProof w:val="0"/>
+          <w:color w:val="080808"/>
+          <w:sz w:val="24"/>
+          <w:szCs w:val="24"/>
+          <w:lang w:val="pt-BR"/>
+        </w:rPr>
+        <w:t>spring.profiles.active</w:t>
+      </w:r>
+      <w:proofErr w:type="spellEnd"/>
+      <w:r>
+        <w:rPr>
+          <w:rFonts w:ascii="Consolas" w:hAnsi="Consolas" w:eastAsia="Consolas" w:cs="Consolas"/>
+          <w:noProof w:val="0"/>
+          <w:color w:val="080808"/>
+          <w:sz w:val="24"/>
+          <w:szCs w:val="24"/>
+          <w:lang w:val="pt-BR"/>
+        </w:rPr>
+        <w:t>=</w:t>
+      </w:r>
+      <w:proofErr w:type="spellStart"/>
+      <w:r>
+        <w:rPr>
+          <w:rFonts w:ascii="Consolas" w:hAnsi="Consolas" w:eastAsia="Consolas" w:cs="Consolas"/>
+          <w:noProof w:val="0"/>
+          <w:color w:val="080808"/>
+          <w:sz w:val="24"/>
+          <w:szCs w:val="24"/>
+          <w:lang w:val="pt-BR"/>
+        </w:rPr>
+        <w:t>dev</w:t>
+      </w:r>
+      <w:proofErr w:type="spellEnd"/>
+    </w:p>
+    <w:p>
+      <w:pPr>
+        <w:pStyle w:val="Normal"/>
+        <w:jc w:val="left"/>
+        <w:rPr>
+          <w:rFonts w:ascii="Consolas" w:hAnsi="Consolas" w:eastAsia="Consolas" w:cs="Consolas"/>
+          <w:noProof w:val="0"/>
+          <w:color w:val="000000" w:themeColor="text1" w:themeTint="FF" w:themeShade="FF"/>
+          <w:sz w:val="24"/>
+          <w:szCs w:val="24"/>
+          <w:lang w:val="pt-BR"/>
+        </w:rPr>
+      </w:pPr>
+      <w:r>
+        <w:rPr>
+          <w:rFonts w:ascii="Consolas" w:hAnsi="Consolas" w:eastAsia="Consolas" w:cs="Consolas"/>
+          <w:noProof w:val="0"/>
+          <w:color w:val="000000" w:themeColor="text1" w:themeTint="FF" w:themeShade="FF"/>
+          <w:sz w:val="24"/>
+          <w:szCs w:val="24"/>
+          <w:lang w:val="pt-BR"/>
+        </w:rPr>
+        <w:t>----------------------------------------------------------------------------</w:t>
+      </w:r>
+    </w:p>
+    <w:p>
+      <w:pPr>
+        <w:pStyle w:val="Normal"/>
+        <w:jc w:val="left"/>
+        <w:rPr>
+          <w:rFonts w:ascii="Consolas" w:hAnsi="Consolas" w:eastAsia="Consolas" w:cs="Consolas"/>
+          <w:noProof w:val="0"/>
+          <w:color w:val="000000" w:themeColor="text1" w:themeTint="FF" w:themeShade="FF"/>
+          <w:sz w:val="24"/>
+          <w:szCs w:val="24"/>
+          <w:lang w:val="pt-BR"/>
+        </w:rPr>
+      </w:pPr>
+    </w:p>
+    <w:p>
+      <w:pPr>
+        <w:pStyle w:val="Normal"/>
+        <w:jc w:val="left"/>
+        <w:rPr>
+          <w:rFonts w:ascii="Consolas" w:hAnsi="Consolas" w:eastAsia="Consolas" w:cs="Consolas"/>
+          <w:noProof w:val="0"/>
+          <w:color w:val="000000" w:themeColor="text1" w:themeTint="FF" w:themeShade="FF"/>
+          <w:sz w:val="24"/>
+          <w:szCs w:val="24"/>
+          <w:lang w:val="pt-BR"/>
+        </w:rPr>
+      </w:pPr>
+      <w:r>
+        <w:rPr>
+          <w:rFonts w:ascii="Consolas" w:hAnsi="Consolas" w:eastAsia="Consolas" w:cs="Consolas"/>
+          <w:noProof w:val="0"/>
+          <w:color w:val="000000" w:themeColor="text1" w:themeTint="FF" w:themeShade="FF"/>
+          <w:sz w:val="24"/>
+          <w:szCs w:val="24"/>
+          <w:lang w:val="pt-BR"/>
+        </w:rPr>
+        <w:t>Validar os Dados</w:t>
+      </w:r>
+    </w:p>
+    <w:p>
+      <w:pPr>
+        <w:pStyle w:val="Normal"/>
+        <w:jc w:val="left"/>
+        <w:rPr>
+          <w:rFonts w:ascii="Consolas" w:hAnsi="Consolas" w:eastAsia="Consolas" w:cs="Consolas"/>
+          <w:noProof w:val="0"/>
+          <w:color w:val="000000" w:themeColor="text1" w:themeTint="FF" w:themeShade="FF"/>
+          <w:sz w:val="24"/>
+          <w:szCs w:val="24"/>
+          <w:lang w:val="pt-BR"/>
+        </w:rPr>
+      </w:pPr>
+    </w:p>
+    <w:p>
+      <w:pPr>
+        <w:pStyle w:val="Normal"/>
+        <w:jc w:val="left"/>
+        <w:rPr>
+          <w:rFonts w:ascii="Consolas" w:hAnsi="Consolas" w:eastAsia="Consolas" w:cs="Consolas"/>
+          <w:noProof w:val="0"/>
+          <w:color w:val="000000" w:themeColor="text1" w:themeTint="FF" w:themeShade="FF"/>
+          <w:sz w:val="24"/>
+          <w:szCs w:val="24"/>
+          <w:lang w:val="pt-BR"/>
+        </w:rPr>
+      </w:pPr>
+    </w:p>
+    <w:p>
+      <w:pPr>
+        <w:pStyle w:val="Normal"/>
+        <w:jc w:val="left"/>
+        <w:rPr>
+          <w:rFonts w:ascii="Consolas" w:hAnsi="Consolas" w:eastAsia="Consolas" w:cs="Consolas"/>
+          <w:noProof w:val="0"/>
+          <w:color w:val="000000" w:themeColor="text1" w:themeTint="FF" w:themeShade="FF"/>
+          <w:sz w:val="24"/>
+          <w:szCs w:val="24"/>
+          <w:lang w:val="pt-BR"/>
+        </w:rPr>
+      </w:pPr>
+      <w:r>
+        <w:rPr>
+          <w:rFonts w:ascii="Consolas" w:hAnsi="Consolas" w:eastAsia="Consolas" w:cs="Consolas"/>
+          <w:noProof w:val="0"/>
+          <w:color w:val="000000" w:themeColor="text1" w:themeTint="FF" w:themeShade="FF"/>
+          <w:sz w:val="24"/>
+          <w:szCs w:val="24"/>
+          <w:lang w:val="pt-BR"/>
+        </w:rPr>
+        <w:t>----------------------------------------------------------------------------</w:t>
+      </w:r>
+    </w:p>
+    <w:p>
+      <w:pPr>
+        <w:pStyle w:val="Normal"/>
+        <w:jc w:val="left"/>
+        <w:rPr>
+          <w:rFonts w:ascii="Consolas" w:hAnsi="Consolas" w:eastAsia="Consolas" w:cs="Consolas"/>
+          <w:noProof w:val="0"/>
+          <w:color w:val="000000" w:themeColor="text1" w:themeTint="FF" w:themeShade="FF"/>
+          <w:sz w:val="24"/>
+          <w:szCs w:val="24"/>
+          <w:lang w:val="pt-BR"/>
+        </w:rPr>
+      </w:pPr>
+    </w:p>
+    <w:p>
+      <w:pPr>
+        <w:pStyle w:val="Normal"/>
+        <w:jc w:val="left"/>
+        <w:rPr>
+          <w:rFonts w:ascii="Consolas" w:hAnsi="Consolas" w:eastAsia="Consolas" w:cs="Consolas"/>
+          <w:noProof w:val="0"/>
+          <w:color w:val="000000" w:themeColor="text1" w:themeTint="FF" w:themeShade="FF"/>
+          <w:sz w:val="24"/>
+          <w:szCs w:val="24"/>
+          <w:lang w:val="pt-BR"/>
+        </w:rPr>
+      </w:pPr>
+      <w:r>
+        <w:rPr>
+          <w:rFonts w:ascii="Consolas" w:hAnsi="Consolas" w:eastAsia="Consolas" w:cs="Consolas"/>
+          <w:noProof w:val="0"/>
+          <w:color w:val="000000" w:themeColor="text1" w:themeTint="FF" w:themeShade="FF"/>
+          <w:sz w:val="24"/>
+          <w:szCs w:val="24"/>
+          <w:lang w:val="pt-BR"/>
+        </w:rPr>
+        <w:t>Adicionar Segurança em memoria</w:t>
+      </w:r>
+    </w:p>
+    <w:p>
+      <w:pPr>
+        <w:pStyle w:val="Normal"/>
+        <w:jc w:val="left"/>
+        <w:rPr>
+          <w:rFonts w:ascii="Consolas" w:hAnsi="Consolas" w:eastAsia="Consolas" w:cs="Consolas"/>
+          <w:noProof w:val="0"/>
+          <w:color w:val="000000" w:themeColor="text1" w:themeTint="FF" w:themeShade="FF"/>
+          <w:sz w:val="24"/>
+          <w:szCs w:val="24"/>
+          <w:lang w:val="pt-BR"/>
+        </w:rPr>
+      </w:pPr>
+      <w:r>
+        <w:rPr>
+          <w:rFonts w:ascii="Consolas" w:hAnsi="Consolas" w:eastAsia="Consolas" w:cs="Consolas"/>
+          <w:noProof w:val="0"/>
+          <w:color w:val="000000" w:themeColor="text1" w:themeTint="FF" w:themeShade="FF"/>
+          <w:sz w:val="24"/>
+          <w:szCs w:val="24"/>
+          <w:lang w:val="pt-BR"/>
+        </w:rPr>
+        <w:t>----------------------------------------------------------------------------</w:t>
+      </w:r>
+    </w:p>
+    <w:p>
+      <w:pPr>
+        <w:pStyle w:val="Normal"/>
+        <w:jc w:val="left"/>
+        <w:rPr>
+          <w:rFonts w:ascii="Consolas" w:hAnsi="Consolas" w:eastAsia="Consolas" w:cs="Consolas"/>
+          <w:noProof w:val="0"/>
+          <w:color w:val="000000" w:themeColor="text1" w:themeTint="FF" w:themeShade="FF"/>
+          <w:sz w:val="24"/>
+          <w:szCs w:val="24"/>
+          <w:lang w:val="pt-BR"/>
+        </w:rPr>
+      </w:pPr>
+    </w:p>
+    <w:p>
+      <w:pPr>
+        <w:pStyle w:val="Normal"/>
+        <w:jc w:val="left"/>
+        <w:rPr>
+          <w:rFonts w:ascii="Consolas" w:hAnsi="Consolas" w:eastAsia="Consolas" w:cs="Consolas"/>
+          <w:noProof w:val="0"/>
+          <w:color w:val="000000" w:themeColor="text1" w:themeTint="FF" w:themeShade="FF"/>
+          <w:sz w:val="24"/>
+          <w:szCs w:val="24"/>
+          <w:lang w:val="pt-BR"/>
+        </w:rPr>
+      </w:pPr>
+      <w:r>
+        <w:rPr>
+          <w:rFonts w:ascii="Consolas" w:hAnsi="Consolas" w:eastAsia="Consolas" w:cs="Consolas"/>
+          <w:noProof w:val="0"/>
+          <w:color w:val="000000" w:themeColor="text1" w:themeTint="FF" w:themeShade="FF"/>
+          <w:sz w:val="24"/>
+          <w:szCs w:val="24"/>
+          <w:lang w:val="pt-BR"/>
+        </w:rPr>
+        <w:t xml:space="preserve">Adicionar </w:t>
+      </w:r>
+      <w:proofErr w:type="spellStart"/>
+      <w:r>
+        <w:rPr>
+          <w:rFonts w:ascii="Consolas" w:hAnsi="Consolas" w:eastAsia="Consolas" w:cs="Consolas"/>
+          <w:noProof w:val="0"/>
+          <w:color w:val="000000" w:themeColor="text1" w:themeTint="FF" w:themeShade="FF"/>
+          <w:sz w:val="24"/>
+          <w:szCs w:val="24"/>
+          <w:lang w:val="pt-BR"/>
+        </w:rPr>
+        <w:t>Exceptions</w:t>
+      </w:r>
+      <w:proofErr w:type="spellEnd"/>
+    </w:p>
+    <w:p>
+      <w:pPr>
+        <w:pStyle w:val="Normal"/>
+        <w:jc w:val="left"/>
+        <w:rPr>
+          <w:rFonts w:ascii="Consolas" w:hAnsi="Consolas" w:eastAsia="Consolas" w:cs="Consolas"/>
+          <w:noProof w:val="0"/>
+          <w:color w:val="000000" w:themeColor="text1" w:themeTint="FF" w:themeShade="FF"/>
+          <w:sz w:val="24"/>
+          <w:szCs w:val="24"/>
+          <w:lang w:val="pt-BR"/>
+        </w:rPr>
+      </w:pPr>
+    </w:p>
+    <w:p>
+      <w:pPr>
+        <w:pStyle w:val="Normal"/>
+        <w:jc w:val="left"/>
+        <w:rPr>
+          <w:rFonts w:ascii="Consolas" w:hAnsi="Consolas" w:eastAsia="Consolas" w:cs="Consolas"/>
+          <w:noProof w:val="0"/>
+          <w:color w:val="000000" w:themeColor="text1" w:themeTint="FF" w:themeShade="FF"/>
+          <w:sz w:val="24"/>
+          <w:szCs w:val="24"/>
+          <w:lang w:val="pt-BR"/>
+        </w:rPr>
+      </w:pPr>
+      <w:r>
+        <w:rPr>
+          <w:rFonts w:ascii="Consolas" w:hAnsi="Consolas" w:eastAsia="Consolas" w:cs="Consolas"/>
+          <w:noProof w:val="0"/>
+          <w:color w:val="000000" w:themeColor="text1" w:themeTint="FF" w:themeShade="FF"/>
+          <w:sz w:val="24"/>
+          <w:szCs w:val="24"/>
+          <w:lang w:val="pt-BR"/>
+        </w:rPr>
+        <w:t>----------------------------------------------------------------------------</w:t>
+      </w:r>
+    </w:p>
+    <w:p>
+      <w:pPr>
+        <w:pStyle w:val="Normal"/>
+        <w:jc w:val="left"/>
+        <w:rPr>
+          <w:rFonts w:ascii="Consolas" w:hAnsi="Consolas" w:eastAsia="Consolas" w:cs="Consolas"/>
+          <w:noProof w:val="0"/>
+          <w:color w:val="000000" w:themeColor="text1" w:themeTint="FF" w:themeShade="FF"/>
+          <w:sz w:val="24"/>
+          <w:szCs w:val="24"/>
+          <w:lang w:val="pt-BR"/>
+        </w:rPr>
+      </w:pPr>
+    </w:p>
+    <w:p>
+      <w:pPr>
+        <w:pStyle w:val="Normal"/>
+        <w:jc w:val="left"/>
+        <w:rPr>
+          <w:rFonts w:ascii="Consolas" w:hAnsi="Consolas" w:eastAsia="Consolas" w:cs="Consolas"/>
+          <w:noProof w:val="0"/>
+          <w:color w:val="000000" w:themeColor="text1" w:themeTint="FF" w:themeShade="FF"/>
+          <w:sz w:val="24"/>
+          <w:szCs w:val="24"/>
+          <w:lang w:val="pt-BR"/>
+        </w:rPr>
+      </w:pPr>
+      <w:r>
+        <w:rPr>
+          <w:rFonts w:ascii="Consolas" w:hAnsi="Consolas" w:eastAsia="Consolas" w:cs="Consolas"/>
+          <w:noProof w:val="0"/>
+          <w:color w:val="000000" w:themeColor="text1" w:themeTint="FF" w:themeShade="FF"/>
+          <w:sz w:val="24"/>
+          <w:szCs w:val="24"/>
+          <w:lang w:val="pt-BR"/>
+        </w:rPr>
+        <w:t xml:space="preserve">Adicionar testes </w:t>
+      </w:r>
+      <w:proofErr w:type="spellStart"/>
+      <w:r>
+        <w:rPr>
+          <w:rFonts w:ascii="Consolas" w:hAnsi="Consolas" w:eastAsia="Consolas" w:cs="Consolas"/>
+          <w:noProof w:val="0"/>
+          <w:color w:val="000000" w:themeColor="text1" w:themeTint="FF" w:themeShade="FF"/>
+          <w:sz w:val="24"/>
+          <w:szCs w:val="24"/>
+          <w:lang w:val="pt-BR"/>
+        </w:rPr>
+        <w:t>unitarios</w:t>
+      </w:r>
+      <w:proofErr w:type="spellEnd"/>
+    </w:p>
+    <w:p>
+      <w:pPr>
+        <w:pStyle w:val="Normal"/>
+        <w:jc w:val="left"/>
+        <w:rPr>
+          <w:rFonts w:ascii="Consolas" w:hAnsi="Consolas" w:eastAsia="Consolas" w:cs="Consolas"/>
+          <w:noProof w:val="0"/>
+          <w:color w:val="000000" w:themeColor="text1" w:themeTint="FF" w:themeShade="FF"/>
+          <w:sz w:val="24"/>
+          <w:szCs w:val="24"/>
+          <w:lang w:val="pt-BR"/>
+        </w:rPr>
+      </w:pPr>
+    </w:p>
+    <w:p>
+      <w:pPr>
+        <w:pStyle w:val="Normal"/>
+        <w:jc w:val="left"/>
+        <w:rPr>
+          <w:rFonts w:ascii="Consolas" w:hAnsi="Consolas" w:eastAsia="Consolas" w:cs="Consolas"/>
+          <w:noProof w:val="0"/>
+          <w:color w:val="000000" w:themeColor="text1" w:themeTint="FF" w:themeShade="FF"/>
+          <w:sz w:val="24"/>
+          <w:szCs w:val="24"/>
+          <w:lang w:val="pt-BR"/>
+        </w:rPr>
+      </w:pPr>
+      <w:r>
+        <w:rPr>
+          <w:rFonts w:ascii="Consolas" w:hAnsi="Consolas" w:eastAsia="Consolas" w:cs="Consolas"/>
+          <w:noProof w:val="0"/>
+          <w:color w:val="000000" w:themeColor="text1" w:themeTint="FF" w:themeShade="FF"/>
+          <w:sz w:val="24"/>
+          <w:szCs w:val="24"/>
+          <w:lang w:val="pt-BR"/>
+        </w:rPr>
+        <w:t>----------------------------------------------------------------------------</w:t>
+      </w:r>
+    </w:p>
+    <w:p>
+      <w:pPr>
+        <w:pStyle w:val="Normal"/>
+        <w:jc w:val="left"/>
+        <w:rPr>
+          <w:rFonts w:ascii="Consolas" w:hAnsi="Consolas" w:eastAsia="Consolas" w:cs="Consolas"/>
+          <w:noProof w:val="0"/>
+          <w:color w:val="000000" w:themeColor="text1" w:themeTint="FF" w:themeShade="FF"/>
+          <w:sz w:val="24"/>
+          <w:szCs w:val="24"/>
+          <w:lang w:val="pt-BR"/>
+        </w:rPr>
+      </w:pPr>
+    </w:p>
+    <w:p>
+      <w:pPr>
+        <w:pStyle w:val="Normal"/>
+        <w:jc w:val="left"/>
+        <w:rPr>
+          <w:rFonts w:ascii="Consolas" w:hAnsi="Consolas" w:eastAsia="Consolas" w:cs="Consolas"/>
+          <w:noProof w:val="0"/>
+          <w:color w:val="000000" w:themeColor="text1" w:themeTint="FF" w:themeShade="FF"/>
+          <w:sz w:val="24"/>
+          <w:szCs w:val="24"/>
+          <w:lang w:val="pt-BR"/>
+        </w:rPr>
+      </w:pPr>
+      <w:r>
+        <w:rPr>
+          <w:rFonts w:ascii="Consolas" w:hAnsi="Consolas" w:eastAsia="Consolas" w:cs="Consolas"/>
+          <w:noProof w:val="0"/>
+          <w:color w:val="000000" w:themeColor="text1" w:themeTint="FF" w:themeShade="FF"/>
+          <w:sz w:val="24"/>
+          <w:szCs w:val="24"/>
+          <w:lang w:val="pt-BR"/>
+        </w:rPr>
+        <w:t>Adicionar Segurança com Banco de Dados</w:t>
+      </w:r>
+    </w:p>
+    <w:p>
+      <w:pPr>
+        <w:pStyle w:val="Normal"/>
+        <w:jc w:val="left"/>
+        <w:rPr>
+          <w:rFonts w:ascii="Consolas" w:hAnsi="Consolas" w:eastAsia="Consolas" w:cs="Consolas"/>
+          <w:noProof w:val="0"/>
+          <w:color w:val="000000" w:themeColor="text1" w:themeTint="FF" w:themeShade="FF"/>
+          <w:sz w:val="24"/>
+          <w:szCs w:val="24"/>
+          <w:lang w:val="pt-BR"/>
+        </w:rPr>
+      </w:pPr>
+    </w:p>
+    <w:p>
+      <w:pPr>
+        <w:pStyle w:val="Normal"/>
+        <w:jc w:val="left"/>
+        <w:rPr>
+          <w:rFonts w:ascii="Consolas" w:hAnsi="Consolas" w:eastAsia="Consolas" w:cs="Consolas"/>
+          <w:noProof w:val="0"/>
+          <w:color w:val="000000" w:themeColor="text1" w:themeTint="FF" w:themeShade="FF"/>
+          <w:sz w:val="24"/>
+          <w:szCs w:val="24"/>
+          <w:lang w:val="pt-BR"/>
+        </w:rPr>
+      </w:pPr>
+      <w:r>
+        <w:rPr>
+          <w:rFonts w:ascii="Consolas" w:hAnsi="Consolas" w:eastAsia="Consolas" w:cs="Consolas"/>
+          <w:noProof w:val="0"/>
+          <w:color w:val="000000" w:themeColor="text1" w:themeTint="FF" w:themeShade="FF"/>
+          <w:sz w:val="24"/>
+          <w:szCs w:val="24"/>
+          <w:lang w:val="pt-BR"/>
+        </w:rPr>
+        <w:t>----------------------------------------------------------------------------</w:t>
+      </w:r>
+    </w:p>
+    <w:p>
+      <w:pPr>
+        <w:pStyle w:val="Normal"/>
+        <w:jc w:val="left"/>
+        <w:rPr>
+          <w:rFonts w:ascii="Consolas" w:hAnsi="Consolas" w:eastAsia="Consolas" w:cs="Consolas"/>
+          <w:noProof w:val="0"/>
+          <w:color w:val="000000" w:themeColor="text1" w:themeTint="FF" w:themeShade="FF"/>
+          <w:sz w:val="24"/>
+          <w:szCs w:val="24"/>
+          <w:lang w:val="pt-BR"/>
+        </w:rPr>
+      </w:pPr>
+    </w:p>
+    <w:p>
+      <w:pPr>
+        <w:pStyle w:val="Normal"/>
+        <w:jc w:val="left"/>
+        <w:rPr>
+          <w:rFonts w:ascii="Consolas" w:hAnsi="Consolas" w:eastAsia="Consolas" w:cs="Consolas"/>
+          <w:noProof w:val="0"/>
+          <w:color w:val="000000" w:themeColor="text1" w:themeTint="FF" w:themeShade="FF"/>
+          <w:sz w:val="24"/>
+          <w:szCs w:val="24"/>
+          <w:lang w:val="pt-BR"/>
+        </w:rPr>
+      </w:pPr>
+      <w:proofErr w:type="spellStart"/>
+      <w:r>
+        <w:rPr>
+          <w:rFonts w:ascii="Consolas" w:hAnsi="Consolas" w:eastAsia="Consolas" w:cs="Consolas"/>
+          <w:noProof w:val="0"/>
+          <w:color w:val="000000" w:themeColor="text1" w:themeTint="FF" w:themeShade="FF"/>
+          <w:sz w:val="24"/>
+          <w:szCs w:val="24"/>
+          <w:lang w:val="pt-BR"/>
+        </w:rPr>
+        <w:t>Refatorar</w:t>
+      </w:r>
+      <w:proofErr w:type="spellEnd"/>
+      <w:r>
+        <w:rPr>
+          <w:rFonts w:ascii="Consolas" w:hAnsi="Consolas" w:eastAsia="Consolas" w:cs="Consolas"/>
+          <w:noProof w:val="0"/>
+          <w:color w:val="000000" w:themeColor="text1" w:themeTint="FF" w:themeShade="FF"/>
+          <w:sz w:val="24"/>
+          <w:szCs w:val="24"/>
+          <w:lang w:val="pt-BR"/>
+        </w:rPr>
+        <w:t xml:space="preserve"> Testes </w:t>
+      </w:r>
+      <w:proofErr w:type="spellStart"/>
+      <w:r>
+        <w:rPr>
+          <w:rFonts w:ascii="Consolas" w:hAnsi="Consolas" w:eastAsia="Consolas" w:cs="Consolas"/>
+          <w:noProof w:val="0"/>
+          <w:color w:val="000000" w:themeColor="text1" w:themeTint="FF" w:themeShade="FF"/>
+          <w:sz w:val="24"/>
+          <w:szCs w:val="24"/>
+          <w:lang w:val="pt-BR"/>
+        </w:rPr>
+        <w:t>unitarios</w:t>
+      </w:r>
+      <w:proofErr w:type="spellEnd"/>
+    </w:p>
+    <w:p>
+      <w:pPr>
+        <w:pStyle w:val="Normal"/>
+        <w:jc w:val="left"/>
+        <w:rPr>
+          <w:rFonts w:ascii="Consolas" w:hAnsi="Consolas" w:eastAsia="Consolas" w:cs="Consolas"/>
+          <w:noProof w:val="0"/>
+          <w:color w:val="000000" w:themeColor="text1" w:themeTint="FF" w:themeShade="FF"/>
+          <w:sz w:val="24"/>
+          <w:szCs w:val="24"/>
+          <w:lang w:val="pt-BR"/>
+        </w:rPr>
+      </w:pPr>
+    </w:p>
+    <w:p>
+      <w:pPr>
+        <w:pStyle w:val="Normal"/>
+        <w:jc w:val="left"/>
+        <w:rPr>
+          <w:rFonts w:ascii="Consolas" w:hAnsi="Consolas" w:eastAsia="Consolas" w:cs="Consolas"/>
+          <w:noProof w:val="0"/>
+          <w:color w:val="000000" w:themeColor="text1" w:themeTint="FF" w:themeShade="FF"/>
+          <w:sz w:val="24"/>
+          <w:szCs w:val="24"/>
+          <w:lang w:val="pt-BR"/>
+        </w:rPr>
+      </w:pPr>
+      <w:r>
+        <w:rPr>
+          <w:rFonts w:ascii="Consolas" w:hAnsi="Consolas" w:eastAsia="Consolas" w:cs="Consolas"/>
+          <w:noProof w:val="0"/>
+          <w:color w:val="000000" w:themeColor="text1" w:themeTint="FF" w:themeShade="FF"/>
+          <w:sz w:val="24"/>
+          <w:szCs w:val="24"/>
+          <w:lang w:val="pt-BR"/>
+        </w:rPr>
+        <w:t>----------------------------------------------------------------------------</w:t>
+      </w:r>
+    </w:p>
+    <w:p>
+      <w:pPr>
+        <w:pStyle w:val="Normal"/>
+        <w:jc w:val="left"/>
+        <w:rPr>
+          <w:rFonts w:ascii="Consolas" w:hAnsi="Consolas" w:eastAsia="Consolas" w:cs="Consolas"/>
+          <w:noProof w:val="0"/>
+          <w:color w:val="000000" w:themeColor="text1" w:themeTint="FF" w:themeShade="FF"/>
+          <w:sz w:val="24"/>
+          <w:szCs w:val="24"/>
+          <w:lang w:val="pt-BR"/>
+        </w:rPr>
+      </w:pPr>
+    </w:p>
+    <w:p>
+      <w:pPr>
+        <w:pStyle w:val="Normal"/>
+        <w:jc w:val="left"/>
+        <w:rPr>
+          <w:rFonts w:ascii="Consolas" w:hAnsi="Consolas" w:eastAsia="Consolas" w:cs="Consolas"/>
+          <w:noProof w:val="0"/>
+          <w:color w:val="000000" w:themeColor="text1" w:themeTint="FF" w:themeShade="FF"/>
+          <w:sz w:val="24"/>
+          <w:szCs w:val="24"/>
+          <w:lang w:val="pt-BR"/>
+        </w:rPr>
+      </w:pPr>
+      <w:r>
+        <w:rPr>
+          <w:rFonts w:ascii="Consolas" w:hAnsi="Consolas" w:eastAsia="Consolas" w:cs="Consolas"/>
+          <w:noProof w:val="0"/>
+          <w:color w:val="000000" w:themeColor="text1" w:themeTint="FF" w:themeShade="FF"/>
+          <w:sz w:val="24"/>
+          <w:szCs w:val="24"/>
+          <w:lang w:val="pt-BR"/>
+        </w:rPr>
+        <w:t xml:space="preserve">Melhorar as Tabelas adicionando </w:t>
+      </w:r>
+      <w:proofErr w:type="gramStart"/>
+      <w:r>
+        <w:rPr>
+          <w:rFonts w:ascii="Consolas" w:hAnsi="Consolas" w:eastAsia="Consolas" w:cs="Consolas"/>
+          <w:noProof w:val="0"/>
+          <w:color w:val="000000" w:themeColor="text1" w:themeTint="FF" w:themeShade="FF"/>
+          <w:sz w:val="24"/>
+          <w:szCs w:val="24"/>
+          <w:lang w:val="pt-BR"/>
+        </w:rPr>
+        <w:t>outras(</w:t>
+      </w:r>
+      <w:proofErr w:type="gramEnd"/>
+      <w:r>
+        <w:rPr>
+          <w:rFonts w:ascii="Consolas" w:hAnsi="Consolas" w:eastAsia="Consolas" w:cs="Consolas"/>
+          <w:noProof w:val="0"/>
+          <w:color w:val="000000" w:themeColor="text1" w:themeTint="FF" w:themeShade="FF"/>
+          <w:sz w:val="24"/>
+          <w:szCs w:val="24"/>
+          <w:lang w:val="pt-BR"/>
+        </w:rPr>
+        <w:t>dividir a existente)</w:t>
+      </w:r>
+    </w:p>
+    <w:p>
+      <w:pPr>
+        <w:pStyle w:val="Normal"/>
+        <w:jc w:val="left"/>
+        <w:rPr>
+          <w:rFonts w:ascii="Consolas" w:hAnsi="Consolas" w:eastAsia="Consolas" w:cs="Consolas"/>
+          <w:noProof w:val="0"/>
+          <w:color w:val="000000" w:themeColor="text1" w:themeTint="FF" w:themeShade="FF"/>
+          <w:sz w:val="24"/>
+          <w:szCs w:val="24"/>
+          <w:lang w:val="pt-BR"/>
+        </w:rPr>
+      </w:pPr>
+    </w:p>
+    <w:p>
+      <w:pPr>
+        <w:pStyle w:val="Normal"/>
+        <w:jc w:val="left"/>
+        <w:rPr>
+          <w:rFonts w:ascii="Consolas" w:hAnsi="Consolas" w:eastAsia="Consolas" w:cs="Consolas"/>
+          <w:noProof w:val="0"/>
+          <w:color w:val="000000" w:themeColor="text1" w:themeTint="FF" w:themeShade="FF"/>
+          <w:sz w:val="24"/>
+          <w:szCs w:val="24"/>
+          <w:lang w:val="pt-BR"/>
+        </w:rPr>
+      </w:pPr>
+      <w:r>
+        <w:rPr>
+          <w:rFonts w:ascii="Consolas" w:hAnsi="Consolas" w:eastAsia="Consolas" w:cs="Consolas"/>
+          <w:noProof w:val="0"/>
+          <w:color w:val="000000" w:themeColor="text1" w:themeTint="FF" w:themeShade="FF"/>
+          <w:sz w:val="24"/>
+          <w:szCs w:val="24"/>
+          <w:lang w:val="pt-BR"/>
+        </w:rPr>
+        <w:t>----------------------------------------------------------------------------</w:t>
+      </w:r>
+    </w:p>
+    <w:p>
+      <w:pPr>
+        <w:pStyle w:val="Normal"/>
+        <w:jc w:val="left"/>
+        <w:rPr>
+          <w:rFonts w:ascii="Consolas" w:hAnsi="Consolas" w:eastAsia="Consolas" w:cs="Consolas"/>
+          <w:noProof w:val="0"/>
+          <w:color w:val="000000" w:themeColor="text1" w:themeTint="FF" w:themeShade="FF"/>
+          <w:sz w:val="24"/>
+          <w:szCs w:val="24"/>
+          <w:lang w:val="pt-BR"/>
+        </w:rPr>
+      </w:pPr>
+    </w:p>
+    <w:p>
+      <w:pPr>
+        <w:pStyle w:val="Normal"/>
+        <w:jc w:val="left"/>
+        <w:rPr>
+          <w:rFonts w:ascii="Consolas" w:hAnsi="Consolas" w:eastAsia="Consolas" w:cs="Consolas"/>
+          <w:noProof w:val="0"/>
+          <w:color w:val="000000" w:themeColor="text1" w:themeTint="FF" w:themeShade="FF"/>
+          <w:sz w:val="24"/>
+          <w:szCs w:val="24"/>
+          <w:lang w:val="pt-BR"/>
+        </w:rPr>
+      </w:pPr>
+      <w:proofErr w:type="spellStart"/>
+      <w:r>
+        <w:rPr>
+          <w:rFonts w:ascii="Consolas" w:hAnsi="Consolas" w:eastAsia="Consolas" w:cs="Consolas"/>
+          <w:noProof w:val="0"/>
+          <w:color w:val="000000" w:themeColor="text1" w:themeTint="FF" w:themeShade="FF"/>
+          <w:sz w:val="24"/>
+          <w:szCs w:val="24"/>
+          <w:lang w:val="pt-BR"/>
+        </w:rPr>
+        <w:t>Refatorar</w:t>
+      </w:r>
+      <w:proofErr w:type="spellEnd"/>
+      <w:r>
+        <w:rPr>
+          <w:rFonts w:ascii="Consolas" w:hAnsi="Consolas" w:eastAsia="Consolas" w:cs="Consolas"/>
+          <w:noProof w:val="0"/>
+          <w:color w:val="000000" w:themeColor="text1" w:themeTint="FF" w:themeShade="FF"/>
+          <w:sz w:val="24"/>
+          <w:szCs w:val="24"/>
+          <w:lang w:val="pt-BR"/>
+        </w:rPr>
+        <w:t xml:space="preserve"> Testes </w:t>
+      </w:r>
+      <w:proofErr w:type="spellStart"/>
+      <w:r>
+        <w:rPr>
+          <w:rFonts w:ascii="Consolas" w:hAnsi="Consolas" w:eastAsia="Consolas" w:cs="Consolas"/>
+          <w:noProof w:val="0"/>
+          <w:color w:val="000000" w:themeColor="text1" w:themeTint="FF" w:themeShade="FF"/>
+          <w:sz w:val="24"/>
+          <w:szCs w:val="24"/>
+          <w:lang w:val="pt-BR"/>
+        </w:rPr>
+        <w:t>unitarios</w:t>
+      </w:r>
+      <w:proofErr w:type="spellEnd"/>
+    </w:p>
+    <w:p>
+      <w:pPr>
+        <w:pStyle w:val="Normal"/>
+        <w:jc w:val="left"/>
+        <w:rPr>
+          <w:rFonts w:ascii="Consolas" w:hAnsi="Consolas" w:eastAsia="Consolas" w:cs="Consolas"/>
+          <w:noProof w:val="0"/>
+          <w:color w:val="000000" w:themeColor="text1" w:themeTint="FF" w:themeShade="FF"/>
+          <w:sz w:val="24"/>
+          <w:szCs w:val="24"/>
+          <w:lang w:val="pt-BR"/>
+        </w:rPr>
+      </w:pPr>
+    </w:p>
+    <w:p>
+      <w:pPr>
+        <w:pStyle w:val="Normal"/>
+        <w:jc w:val="left"/>
+        <w:rPr>
+          <w:rFonts w:ascii="Consolas" w:hAnsi="Consolas" w:eastAsia="Consolas" w:cs="Consolas"/>
+          <w:noProof w:val="0"/>
+          <w:color w:val="000000" w:themeColor="text1" w:themeTint="FF" w:themeShade="FF"/>
+          <w:sz w:val="24"/>
+          <w:szCs w:val="24"/>
+          <w:lang w:val="pt-BR"/>
+        </w:rPr>
+      </w:pPr>
+      <w:r>
+        <w:rPr>
+          <w:rFonts w:ascii="Consolas" w:hAnsi="Consolas" w:eastAsia="Consolas" w:cs="Consolas"/>
+          <w:noProof w:val="0"/>
+          <w:color w:val="000000" w:themeColor="text1" w:themeTint="FF" w:themeShade="FF"/>
+          <w:sz w:val="24"/>
+          <w:szCs w:val="24"/>
+          <w:lang w:val="pt-BR"/>
+        </w:rPr>
+        <w:t>----------------------------------------------------------------------------</w:t>
+      </w:r>
+    </w:p>
+    <w:p>
+      <w:pPr>
+        <w:pStyle w:val="Normal"/>
+        <w:jc w:val="left"/>
+        <w:rPr>
+          <w:rFonts w:ascii="Consolas" w:hAnsi="Consolas" w:eastAsia="Consolas" w:cs="Consolas"/>
+          <w:noProof w:val="0"/>
+          <w:color w:val="000000" w:themeColor="text1" w:themeTint="FF" w:themeShade="FF"/>
+          <w:sz w:val="24"/>
+          <w:szCs w:val="24"/>
+          <w:lang w:val="pt-BR"/>
+        </w:rPr>
+      </w:pPr>
+    </w:p>
+    <w:p>
+      <w:pPr>
+        <w:pStyle w:val="Normal"/>
+        <w:jc w:val="left"/>
+        <w:rPr>
+          <w:rFonts w:ascii="Consolas" w:hAnsi="Consolas" w:eastAsia="Consolas" w:cs="Consolas"/>
+          <w:noProof w:val="0"/>
+          <w:color w:val="000000" w:themeColor="text1" w:themeTint="FF" w:themeShade="FF"/>
+          <w:sz w:val="24"/>
+          <w:szCs w:val="24"/>
+          <w:lang w:val="pt-BR"/>
+        </w:rPr>
+      </w:pPr>
+      <w:r>
+        <w:rPr>
+          <w:rFonts w:ascii="Consolas" w:hAnsi="Consolas" w:eastAsia="Consolas" w:cs="Consolas"/>
+          <w:noProof w:val="0"/>
+          <w:color w:val="000000" w:themeColor="text1" w:themeTint="FF" w:themeShade="FF"/>
+          <w:sz w:val="24"/>
+          <w:szCs w:val="24"/>
+          <w:lang w:val="pt-BR"/>
+        </w:rPr>
+        <w:t>Publicar no Heroku</w:t>
+      </w:r>
+    </w:p>
+    <w:p>
+      <w:pPr>
+        <w:pStyle w:val="Normal"/>
+        <w:jc w:val="left"/>
+        <w:rPr>
+          <w:rFonts w:ascii="Consolas" w:hAnsi="Consolas" w:eastAsia="Consolas" w:cs="Consolas"/>
+          <w:noProof w:val="0"/>
+          <w:color w:val="000000" w:themeColor="text1" w:themeTint="FF" w:themeShade="FF"/>
+          <w:sz w:val="24"/>
+          <w:szCs w:val="24"/>
+          <w:lang w:val="pt-BR"/>
+        </w:rPr>
+      </w:pPr>
+    </w:p>
+    <w:p>
+      <w:pPr>
+        <w:pStyle w:val="Normal"/>
+        <w:jc w:val="left"/>
+        <w:rPr>
+          <w:rFonts w:ascii="Consolas" w:hAnsi="Consolas" w:eastAsia="Consolas" w:cs="Consolas"/>
+          <w:noProof w:val="0"/>
+          <w:color w:val="000000" w:themeColor="text1" w:themeTint="FF" w:themeShade="FF"/>
+          <w:sz w:val="24"/>
+          <w:szCs w:val="24"/>
+          <w:lang w:val="pt-BR"/>
+        </w:rPr>
+      </w:pPr>
+      <w:r>
+        <w:rPr>
+          <w:rFonts w:ascii="Consolas" w:hAnsi="Consolas" w:eastAsia="Consolas" w:cs="Consolas"/>
+          <w:noProof w:val="0"/>
+          <w:color w:val="000000" w:themeColor="text1" w:themeTint="FF" w:themeShade="FF"/>
+          <w:sz w:val="24"/>
+          <w:szCs w:val="24"/>
+          <w:lang w:val="pt-BR"/>
+        </w:rPr>
+        <w:t>----------------------------------------------------------------------------</w:t>
+      </w:r>
+    </w:p>
+    <w:p>
+      <w:pPr>
+        <w:pStyle w:val="Normal"/>
+        <w:jc w:val="left"/>
+        <w:rPr>
+          <w:rFonts w:ascii="Consolas" w:hAnsi="Consolas" w:eastAsia="Consolas" w:cs="Consolas"/>
+          <w:noProof w:val="0"/>
+          <w:color w:val="000000" w:themeColor="text1" w:themeTint="FF" w:themeShade="FF"/>
+          <w:sz w:val="24"/>
+          <w:szCs w:val="24"/>
+          <w:lang w:val="pt-BR"/>
+        </w:rPr>
+      </w:pPr>
+    </w:p>
+    <w:p>
+      <w:pPr>
+        <w:pStyle w:val="Normal"/>
+        <w:jc w:val="left"/>
+        <w:rPr>
+          <w:rFonts w:ascii="Consolas" w:hAnsi="Consolas" w:eastAsia="Consolas" w:cs="Consolas"/>
+          <w:noProof w:val="0"/>
+          <w:color w:val="000000" w:themeColor="text1" w:themeTint="FF" w:themeShade="FF"/>
+          <w:sz w:val="24"/>
+          <w:szCs w:val="24"/>
+          <w:lang w:val="pt-BR"/>
+        </w:rPr>
+      </w:pPr>
+      <w:r>
+        <w:rPr>
+          <w:rFonts w:ascii="Consolas" w:hAnsi="Consolas" w:eastAsia="Consolas" w:cs="Consolas"/>
+          <w:noProof w:val="0"/>
+          <w:color w:val="000000" w:themeColor="text1" w:themeTint="FF" w:themeShade="FF"/>
+          <w:sz w:val="24"/>
+          <w:szCs w:val="24"/>
+          <w:lang w:val="pt-BR"/>
+        </w:rPr>
+        <w:t>Pendente:</w:t>
+      </w:r>
+    </w:p>
+    <w:p>
+      <w:pPr>
+        <w:pStyle w:val="ListParagraph"/>
+        <w:numPr>
+          <w:ilvl w:val="0"/>
+          <w:numId w:val="1"/>
+        </w:numPr>
+        <w:jc w:val="left"/>
+        <w:rPr>
+          <w:rFonts w:ascii="Consolas" w:hAnsi="Consolas" w:eastAsia="Consolas" w:cs="Consolas" w:asciiTheme="minorAscii" w:hAnsiTheme="minorAscii" w:eastAsiaTheme="minorAscii" w:cstheme="minorAscii"/>
+          <w:b w:val="0"/>
+          <w:bCs w:val="0"/>
+          <w:i w:val="0"/>
+          <w:iCs w:val="0"/>
+          <w:color w:val="333333"/>
+          <w:sz w:val="24"/>
+          <w:szCs w:val="24"/>
+        </w:rPr>
+      </w:pPr>
+      <w:r>
+        <w:rPr>
+          <w:rFonts w:ascii="Consolas" w:hAnsi="Consolas" w:eastAsia="Consolas" w:cs="Consolas"/>
+          <w:b w:val="0"/>
+          <w:bCs w:val="0"/>
+          <w:i w:val="0"/>
+          <w:iCs w:val="0"/>
+          <w:noProof w:val="0"/>
+          <w:color w:val="333333"/>
+          <w:sz w:val="24"/>
+          <w:szCs w:val="24"/>
+          <w:lang w:val="pt-BR"/>
+        </w:rPr>
+        <w:t>Usar as features do Java 8/11 de streams apropriadamente.</w:t>
+      </w:r>
+    </w:p>
+    <w:p>
+      <w:pPr>
+        <w:pStyle w:val="Normal"/>
+        <w:jc w:val="left"/>
+        <w:rPr>
+          <w:rFonts w:ascii="Consolas" w:hAnsi="Consolas" w:eastAsia="Consolas" w:cs="Consolas"/>
+          <w:noProof w:val="0"/>
+          <w:color w:val="000000" w:themeColor="text1" w:themeTint="FF" w:themeShade="FF"/>
+          <w:sz w:val="24"/>
+          <w:szCs w:val="24"/>
+          <w:lang w:val="pt-BR"/>
+        </w:rPr>
+      </w:pPr>
+    </w:p>
+    <w:p>
+      <w:pPr>
+        <w:pStyle w:val="Normal"/>
+        <w:jc w:val="left"/>
+        <w:rPr>
+          <w:rFonts w:ascii="Consolas" w:hAnsi="Consolas" w:eastAsia="Consolas" w:cs="Consolas"/>
+          <w:noProof w:val="0"/>
+          <w:color w:val="000000" w:themeColor="text1" w:themeTint="FF" w:themeShade="FF"/>
+          <w:sz w:val="24"/>
+          <w:szCs w:val="24"/>
+          <w:lang w:val="pt-BR"/>
+        </w:rPr>
+      </w:pPr>
+    </w:p>
+    <w:p>
+      <w:pPr>
+        <w:pStyle w:val="Normal"/>
+        <w:jc w:val="left"/>
+        <w:rPr>
+          <w:rFonts w:ascii="Consolas" w:hAnsi="Consolas" w:eastAsia="Consolas" w:cs="Consolas"/>
+          <w:noProof w:val="0"/>
+          <w:color w:val="000000" w:themeColor="text1" w:themeTint="FF" w:themeShade="FF"/>
+          <w:sz w:val="24"/>
+          <w:szCs w:val="24"/>
+          <w:lang w:val="pt-BR"/>
+        </w:rPr>
+      </w:pPr>
+    </w:p>
+    <w:p>
+      <w:pPr>
+        <w:pStyle w:val="Normal"/>
+        <w:jc w:val="left"/>
+        <w:rPr>
+          <w:rFonts w:ascii="Consolas" w:hAnsi="Consolas" w:eastAsia="Consolas" w:cs="Consolas"/>
+          <w:noProof w:val="0"/>
+          <w:color w:val="080808"/>
+          <w:sz w:val="24"/>
+          <w:szCs w:val="24"/>
+          <w:lang w:val="pt-BR"/>
+        </w:rPr>
+      </w:pPr>
+    </w:p>
+    <w:p>
+      <w:pPr>
+        <w:pStyle w:val="Normal"/>
+        <w:jc w:val="left"/>
+        <w:rPr>
+          <w:rFonts w:ascii="Consolas" w:hAnsi="Consolas" w:eastAsia="Consolas" w:cs="Consolas"/>
+          <w:noProof w:val="0"/>
+          <w:color w:val="080808"/>
+          <w:sz w:val="24"/>
+          <w:szCs w:val="24"/>
+          <w:lang w:val="pt-BR"/>
+        </w:rPr>
+      </w:pPr>
+      <w:r>
+        <w:rPr>
+          <w:rFonts w:ascii="Consolas" w:hAnsi="Consolas" w:eastAsia="Consolas" w:cs="Consolas"/>
+          <w:noProof w:val="0"/>
+          <w:color w:val="080808"/>
+          <w:sz w:val="24"/>
+          <w:szCs w:val="24"/>
+          <w:lang w:val="pt-BR"/>
+        </w:rPr>
+        <w:t>Após terminar:</w:t>
+      </w:r>
+    </w:p>
+    <w:p>
+      <w:pPr>
+        <w:pStyle w:val="Normal"/>
+        <w:jc w:val="left"/>
+        <w:rPr>
+          <w:rFonts w:ascii="Consolas" w:hAnsi="Consolas" w:eastAsia="Consolas" w:cs="Consolas"/>
+          <w:noProof w:val="0"/>
+          <w:color w:val="080808"/>
+          <w:sz w:val="24"/>
+          <w:szCs w:val="24"/>
+          <w:lang w:val="pt-BR"/>
+        </w:rPr>
+      </w:pPr>
+      <w:r>
+        <w:rPr>
+          <w:rFonts w:ascii="Consolas" w:hAnsi="Consolas" w:eastAsia="Consolas" w:cs="Consolas"/>
+          <w:noProof w:val="0"/>
+          <w:color w:val="080808"/>
+          <w:sz w:val="24"/>
+          <w:szCs w:val="24"/>
+          <w:lang w:val="pt-BR"/>
+        </w:rPr>
+        <w:t xml:space="preserve">Colocar </w:t>
+      </w:r>
+      <w:proofErr w:type="spellStart"/>
+      <w:r>
+        <w:rPr>
+          <w:rFonts w:ascii="Consolas" w:hAnsi="Consolas" w:eastAsia="Consolas" w:cs="Consolas"/>
+          <w:noProof w:val="0"/>
+          <w:color w:val="080808"/>
+          <w:sz w:val="24"/>
+          <w:szCs w:val="24"/>
+          <w:lang w:val="pt-BR"/>
+        </w:rPr>
+        <w:t>versao</w:t>
+      </w:r>
+      <w:proofErr w:type="spellEnd"/>
+      <w:r>
+        <w:rPr>
+          <w:rFonts w:ascii="Consolas" w:hAnsi="Consolas" w:eastAsia="Consolas" w:cs="Consolas"/>
+          <w:noProof w:val="0"/>
+          <w:color w:val="080808"/>
+          <w:sz w:val="24"/>
+          <w:szCs w:val="24"/>
+          <w:lang w:val="pt-BR"/>
+        </w:rPr>
+        <w:t xml:space="preserve"> para banco MySQL</w:t>
+      </w:r>
+    </w:p>
+    <w:p>
+      <w:pPr>
+        <w:pStyle w:val="Normal"/>
+        <w:jc w:val="left"/>
+        <w:rPr>
+          <w:rFonts w:ascii="Consolas" w:hAnsi="Consolas" w:eastAsia="Consolas" w:cs="Consolas"/>
+          <w:noProof w:val="0"/>
+          <w:color w:val="080808"/>
+          <w:sz w:val="24"/>
+          <w:szCs w:val="24"/>
+          <w:lang w:val="pt-BR"/>
+        </w:rPr>
+      </w:pPr>
+      <w:r>
+        <w:rPr>
+          <w:rFonts w:ascii="Consolas" w:hAnsi="Consolas" w:eastAsia="Consolas" w:cs="Consolas"/>
+          <w:noProof w:val="0"/>
+          <w:color w:val="080808"/>
+          <w:sz w:val="24"/>
+          <w:szCs w:val="24"/>
+          <w:lang w:val="pt-BR"/>
+        </w:rPr>
+        <w:t>Adicionar segurança com token</w:t>
+      </w:r>
+    </w:p>
+    <w:p>
+      <w:pPr>
+        <w:pStyle w:val="Normal"/>
+        <w:jc w:val="left"/>
+        <w:rPr>
+          <w:rFonts w:ascii="Consolas" w:hAnsi="Consolas" w:eastAsia="Consolas" w:cs="Consolas"/>
+          <w:noProof w:val="0"/>
+          <w:color w:val="080808"/>
+          <w:sz w:val="24"/>
+          <w:szCs w:val="24"/>
+          <w:lang w:val="pt-BR"/>
+        </w:rPr>
+      </w:pPr>
+      <w:proofErr w:type="spellStart"/>
+      <w:r>
+        <w:rPr>
+          <w:rFonts w:ascii="Consolas" w:hAnsi="Consolas" w:eastAsia="Consolas" w:cs="Consolas"/>
+          <w:noProof w:val="0"/>
+          <w:color w:val="080808"/>
+          <w:sz w:val="24"/>
+          <w:szCs w:val="24"/>
+          <w:lang w:val="pt-BR"/>
+        </w:rPr>
+        <w:t>Refatorar</w:t>
+      </w:r>
+      <w:proofErr w:type="spellEnd"/>
+      <w:r>
+        <w:rPr>
+          <w:rFonts w:ascii="Consolas" w:hAnsi="Consolas" w:eastAsia="Consolas" w:cs="Consolas"/>
+          <w:noProof w:val="0"/>
+          <w:color w:val="080808"/>
+          <w:sz w:val="24"/>
+          <w:szCs w:val="24"/>
+          <w:lang w:val="pt-BR"/>
+        </w:rPr>
+        <w:t xml:space="preserve"> os testes com token</w:t>
+      </w:r>
+    </w:p>
+    <w:p>
+      <w:pPr>
+        <w:pStyle w:val="Normal"/>
+        <w:jc w:val="left"/>
+        <w:rPr>
+          <w:rFonts w:ascii="Consolas" w:hAnsi="Consolas" w:eastAsia="Consolas" w:cs="Consolas"/>
+          <w:noProof w:val="0"/>
+          <w:color w:val="080808"/>
+          <w:sz w:val="24"/>
+          <w:szCs w:val="24"/>
+          <w:lang w:val="pt-BR"/>
+        </w:rPr>
+      </w:pPr>
+      <w:r>
+        <w:rPr>
+          <w:rFonts w:ascii="Consolas" w:hAnsi="Consolas" w:eastAsia="Consolas" w:cs="Consolas"/>
+          <w:noProof w:val="0"/>
+          <w:color w:val="080808"/>
+          <w:sz w:val="24"/>
+          <w:szCs w:val="24"/>
+          <w:lang w:val="pt-BR"/>
+        </w:rPr>
+        <w:t xml:space="preserve">Publicar na AWS </w:t>
+      </w:r>
+      <w:proofErr w:type="spellStart"/>
+      <w:r>
+        <w:rPr>
+          <w:rFonts w:ascii="Consolas" w:hAnsi="Consolas" w:eastAsia="Consolas" w:cs="Consolas"/>
+          <w:noProof w:val="0"/>
+          <w:color w:val="080808"/>
+          <w:sz w:val="24"/>
+          <w:szCs w:val="24"/>
+          <w:lang w:val="pt-BR"/>
+        </w:rPr>
+        <w:t>DigitalOcean</w:t>
+      </w:r>
+      <w:proofErr w:type="spellEnd"/>
+      <w:r>
+        <w:rPr>
+          <w:rFonts w:ascii="Consolas" w:hAnsi="Consolas" w:eastAsia="Consolas" w:cs="Consolas"/>
+          <w:noProof w:val="0"/>
+          <w:color w:val="080808"/>
+          <w:sz w:val="24"/>
+          <w:szCs w:val="24"/>
+          <w:lang w:val="pt-BR"/>
+        </w:rPr>
+        <w:t xml:space="preserve"> e GCP</w:t>
+      </w:r>
+    </w:p>
+    <w:p>
+      <w:pPr>
+        <w:pStyle w:val="Normal"/>
+        <w:jc w:val="left"/>
+        <w:rPr>
+          <w:rFonts w:ascii="Consolas" w:hAnsi="Consolas" w:eastAsia="Consolas" w:cs="Consolas"/>
+          <w:noProof w:val="0"/>
+          <w:color w:val="080808"/>
+          <w:sz w:val="24"/>
+          <w:szCs w:val="24"/>
+          <w:lang w:val="pt-BR"/>
+        </w:rPr>
+      </w:pPr>
+    </w:p>
+    <w:p>
+      <w:pPr>
+        <w:pStyle w:val="Normal"/>
+        <w:jc w:val="left"/>
+      </w:pPr>
+      <w:r>
+        <w:rPr>
+          <w:rFonts w:ascii="Consolas" w:hAnsi="Consolas" w:eastAsia="Consolas" w:cs="Consolas"/>
+          <w:b w:val="0"/>
+          <w:bCs w:val="0"/>
+          <w:i w:val="0"/>
+          <w:iCs w:val="0"/>
+          <w:noProof w:val="0"/>
+          <w:color w:val="999999"/>
+          <w:sz w:val="27"/>
+          <w:szCs w:val="27"/>
+          <w:lang w:val="pt-BR"/>
+        </w:rPr>
+        <w:t xml:space="preserve">Aprenda a usar o </w:t>
+      </w:r>
+      <w:proofErr w:type="spellStart"/>
+      <w:r>
+        <w:rPr>
+          <w:rFonts w:ascii="Consolas" w:hAnsi="Consolas" w:eastAsia="Consolas" w:cs="Consolas"/>
+          <w:b w:val="0"/>
+          <w:bCs w:val="0"/>
+          <w:i w:val="0"/>
+          <w:iCs w:val="0"/>
+          <w:noProof w:val="0"/>
+          <w:color w:val="999999"/>
+          <w:sz w:val="27"/>
+          <w:szCs w:val="27"/>
+          <w:lang w:val="pt-BR"/>
+        </w:rPr>
+        <w:t>SonarLint</w:t>
+      </w:r>
+      <w:proofErr w:type="spellEnd"/>
+      <w:r>
+        <w:rPr>
+          <w:rFonts w:ascii="Consolas" w:hAnsi="Consolas" w:eastAsia="Consolas" w:cs="Consolas"/>
+          <w:b w:val="0"/>
+          <w:bCs w:val="0"/>
+          <w:i w:val="0"/>
+          <w:iCs w:val="0"/>
+          <w:noProof w:val="0"/>
+          <w:color w:val="999999"/>
+          <w:sz w:val="27"/>
+          <w:szCs w:val="27"/>
+          <w:lang w:val="pt-BR"/>
+        </w:rPr>
+        <w:t>(para inspecionar o código escrito), Travis-</w:t>
+      </w:r>
+      <w:proofErr w:type="spellStart"/>
+      <w:r>
+        <w:rPr>
+          <w:rFonts w:ascii="Consolas" w:hAnsi="Consolas" w:eastAsia="Consolas" w:cs="Consolas"/>
+          <w:b w:val="0"/>
+          <w:bCs w:val="0"/>
+          <w:i w:val="0"/>
+          <w:iCs w:val="0"/>
+          <w:noProof w:val="0"/>
+          <w:color w:val="999999"/>
+          <w:sz w:val="27"/>
+          <w:szCs w:val="27"/>
+          <w:lang w:val="pt-BR"/>
+        </w:rPr>
+        <w:t>ci</w:t>
+      </w:r>
+      <w:proofErr w:type="spellEnd"/>
+      <w:r>
+        <w:rPr>
+          <w:rFonts w:ascii="Consolas" w:hAnsi="Consolas" w:eastAsia="Consolas" w:cs="Consolas"/>
+          <w:b w:val="0"/>
+          <w:bCs w:val="0"/>
+          <w:i w:val="0"/>
+          <w:iCs w:val="0"/>
+          <w:noProof w:val="0"/>
+          <w:color w:val="999999"/>
+          <w:sz w:val="27"/>
+          <w:szCs w:val="27"/>
+          <w:lang w:val="pt-BR"/>
+        </w:rPr>
+        <w:t xml:space="preserve">(Configurar o </w:t>
+      </w:r>
+      <w:proofErr w:type="spellStart"/>
+      <w:r>
+        <w:rPr>
+          <w:rFonts w:ascii="Consolas" w:hAnsi="Consolas" w:eastAsia="Consolas" w:cs="Consolas"/>
+          <w:b w:val="0"/>
+          <w:bCs w:val="0"/>
+          <w:i w:val="0"/>
+          <w:iCs w:val="0"/>
+          <w:noProof w:val="0"/>
+          <w:color w:val="999999"/>
+          <w:sz w:val="27"/>
+          <w:szCs w:val="27"/>
+          <w:lang w:val="pt-BR"/>
+        </w:rPr>
+        <w:t>travis-ci</w:t>
+      </w:r>
+      <w:proofErr w:type="spellEnd"/>
+      <w:r>
+        <w:rPr>
+          <w:rFonts w:ascii="Consolas" w:hAnsi="Consolas" w:eastAsia="Consolas" w:cs="Consolas"/>
+          <w:b w:val="0"/>
+          <w:bCs w:val="0"/>
+          <w:i w:val="0"/>
+          <w:iCs w:val="0"/>
+          <w:noProof w:val="0"/>
+          <w:color w:val="999999"/>
+          <w:sz w:val="27"/>
+          <w:szCs w:val="27"/>
+          <w:lang w:val="pt-BR"/>
+        </w:rPr>
+        <w:t xml:space="preserve"> na sua máquina para garantir a alta qualidade de suas </w:t>
+      </w:r>
+      <w:proofErr w:type="gramStart"/>
+      <w:r>
+        <w:rPr>
+          <w:rFonts w:ascii="Consolas" w:hAnsi="Consolas" w:eastAsia="Consolas" w:cs="Consolas"/>
+          <w:b w:val="0"/>
+          <w:bCs w:val="0"/>
+          <w:i w:val="0"/>
+          <w:iCs w:val="0"/>
+          <w:noProof w:val="0"/>
+          <w:color w:val="999999"/>
+          <w:sz w:val="27"/>
+          <w:szCs w:val="27"/>
+          <w:lang w:val="pt-BR"/>
+        </w:rPr>
+        <w:t>entregas(</w:t>
+      </w:r>
+      <w:proofErr w:type="gramEnd"/>
+      <w:r>
+        <w:rPr>
+          <w:rFonts w:ascii="Consolas" w:hAnsi="Consolas" w:eastAsia="Consolas" w:cs="Consolas"/>
+          <w:b w:val="0"/>
+          <w:bCs w:val="0"/>
+          <w:i w:val="0"/>
+          <w:iCs w:val="0"/>
+          <w:noProof w:val="0"/>
+          <w:color w:val="999999"/>
+          <w:sz w:val="27"/>
+          <w:szCs w:val="27"/>
+          <w:lang w:val="pt-BR"/>
+        </w:rPr>
+        <w:t>Automação das entregas com Travis-</w:t>
+      </w:r>
+      <w:r>
+        <w:rPr>
+          <w:rFonts w:ascii="Consolas" w:hAnsi="Consolas" w:eastAsia="Consolas" w:cs="Consolas"/>
+          <w:b w:val="0"/>
+          <w:bCs w:val="0"/>
+          <w:i w:val="0"/>
+          <w:iCs w:val="0"/>
+          <w:noProof w:val="0"/>
+          <w:color w:val="999999"/>
+          <w:sz w:val="27"/>
+          <w:szCs w:val="27"/>
+          <w:lang w:val="pt-BR"/>
+        </w:rPr>
+        <w:t>ci)</w:t>
+      </w:r>
+      <w:r>
+        <w:rPr>
+          <w:rFonts w:ascii="Consolas" w:hAnsi="Consolas" w:eastAsia="Consolas" w:cs="Consolas"/>
+          <w:b w:val="0"/>
+          <w:bCs w:val="0"/>
+          <w:i w:val="0"/>
+          <w:iCs w:val="0"/>
+          <w:noProof w:val="0"/>
+          <w:color w:val="999999"/>
+          <w:sz w:val="27"/>
+          <w:szCs w:val="27"/>
+          <w:lang w:val="pt-BR"/>
+        </w:rPr>
+        <w:t xml:space="preserve">), </w:t>
+      </w:r>
+      <w:proofErr w:type="spellStart"/>
+      <w:r>
+        <w:rPr>
+          <w:rFonts w:ascii="Consolas" w:hAnsi="Consolas" w:eastAsia="Consolas" w:cs="Consolas"/>
+          <w:b w:val="0"/>
+          <w:bCs w:val="0"/>
+          <w:i w:val="0"/>
+          <w:iCs w:val="0"/>
+          <w:noProof w:val="0"/>
+          <w:color w:val="999999"/>
+          <w:sz w:val="27"/>
+          <w:szCs w:val="27"/>
+          <w:lang w:val="pt-BR"/>
+        </w:rPr>
+        <w:t>Lombok</w:t>
+      </w:r>
+      <w:proofErr w:type="spellEnd"/>
+      <w:r>
+        <w:rPr>
+          <w:rFonts w:ascii="Consolas" w:hAnsi="Consolas" w:eastAsia="Consolas" w:cs="Consolas"/>
+          <w:b w:val="0"/>
+          <w:bCs w:val="0"/>
+          <w:i w:val="0"/>
+          <w:iCs w:val="0"/>
+          <w:noProof w:val="0"/>
+          <w:color w:val="999999"/>
+          <w:sz w:val="27"/>
+          <w:szCs w:val="27"/>
+          <w:lang w:val="pt-BR"/>
+        </w:rPr>
+        <w:t xml:space="preserve">,   Swagger </w:t>
+      </w:r>
+    </w:p>
+    <w:p>
+      <w:pPr>
+        <w:pStyle w:val="Normal"/>
+        <w:jc w:val="left"/>
+      </w:pPr>
+      <w:r>
+        <w:rPr>
+          <w:rFonts w:ascii="Consolas" w:hAnsi="Consolas" w:eastAsia="Consolas" w:cs="Consolas"/>
+          <w:b w:val="0"/>
+          <w:bCs w:val="0"/>
+          <w:i w:val="0"/>
+          <w:iCs w:val="0"/>
+          <w:noProof w:val="0"/>
+          <w:color w:val="999999"/>
+          <w:sz w:val="27"/>
+          <w:szCs w:val="27"/>
+          <w:lang w:val="pt-BR"/>
+        </w:rPr>
+        <w:t>Spring HATEOAS.</w:t>
+      </w:r>
+    </w:p>
+    <w:p>
+      <w:pPr>
+        <w:pStyle w:val="Normal"/>
+        <w:jc w:val="left"/>
+        <w:rPr>
+          <w:rFonts w:ascii="Consolas" w:hAnsi="Consolas" w:eastAsia="Consolas" w:cs="Consolas"/>
+          <w:b w:val="0"/>
+          <w:bCs w:val="0"/>
+          <w:i w:val="0"/>
+          <w:iCs w:val="0"/>
+          <w:noProof w:val="0"/>
+          <w:color w:val="999999"/>
+          <w:sz w:val="27"/>
+          <w:szCs w:val="27"/>
+          <w:lang w:val="pt-BR"/>
+        </w:rPr>
+      </w:pPr>
+      <w:r>
+        <w:rPr>
+          <w:rFonts w:ascii="Consolas" w:hAnsi="Consolas" w:eastAsia="Consolas" w:cs="Consolas"/>
+          <w:b w:val="0"/>
+          <w:bCs w:val="0"/>
+          <w:i w:val="0"/>
+          <w:iCs w:val="0"/>
+          <w:noProof w:val="0"/>
+          <w:color w:val="999999"/>
+          <w:sz w:val="27"/>
+          <w:szCs w:val="27"/>
+          <w:lang w:val="pt-BR"/>
+        </w:rPr>
+        <w:t>Realizar cache das operações</w:t>
+      </w:r>
+    </w:p>
+    <w:p>
+      <w:pPr>
+        <w:pStyle w:val="Normal"/>
+        <w:jc w:val="left"/>
+        <w:rPr>
+          <w:rFonts w:ascii="Consolas" w:hAnsi="Consolas" w:eastAsia="Consolas" w:cs="Consolas"/>
+          <w:b w:val="0"/>
+          <w:bCs w:val="0"/>
+          <w:i w:val="0"/>
+          <w:iCs w:val="0"/>
+          <w:noProof w:val="0"/>
+          <w:color w:val="999999"/>
+          <w:sz w:val="27"/>
+          <w:szCs w:val="27"/>
+          <w:lang w:val="pt-BR"/>
+        </w:rPr>
+      </w:pPr>
+      <w:r>
+        <w:rPr>
+          <w:rFonts w:ascii="Consolas" w:hAnsi="Consolas" w:eastAsia="Consolas" w:cs="Consolas"/>
+          <w:b w:val="0"/>
+          <w:bCs w:val="0"/>
+          <w:i w:val="0"/>
+          <w:iCs w:val="0"/>
+          <w:noProof w:val="0"/>
+          <w:color w:val="999999"/>
+          <w:sz w:val="27"/>
+          <w:szCs w:val="27"/>
+          <w:lang w:val="pt-BR"/>
+        </w:rPr>
+        <w:t>Avaliar a cobertura de código testado com o coverage.</w:t>
+      </w:r>
+    </w:p>
+    <w:p>
+      <w:pPr>
+        <w:pStyle w:val="Normal"/>
+        <w:jc w:val="left"/>
+        <w:rPr>
+          <w:rFonts w:ascii="Consolas" w:hAnsi="Consolas" w:eastAsia="Consolas" w:cs="Consolas"/>
+          <w:b w:val="0"/>
+          <w:bCs w:val="0"/>
+          <w:i w:val="0"/>
+          <w:iCs w:val="0"/>
+          <w:noProof w:val="0"/>
+          <w:color w:val="999999"/>
+          <w:sz w:val="27"/>
+          <w:szCs w:val="27"/>
           <w:lang w:val="pt-BR"/>
         </w:rPr>
       </w:pPr>

</xml_diff>

<commit_message>
Adicionado Validação de dados com Spring Boot Validation Hibernate
</commit_message>
<xml_diff>
--- a/Modulo7_ExercicioFinal/HistoricoCriação.docx
+++ b/Modulo7_ExercicioFinal/HistoricoCriação.docx
@@ -8,7 +8,7 @@
       </w:pPr>
       <w:r>
         <w:drawing>
-          <wp:inline xmlns:wp14="http://schemas.microsoft.com/office/word/2010/wordprocessingDrawing" wp14:editId="73EA3AF8" wp14:anchorId="56B1EEF6">
+          <wp:inline xmlns:wp14="http://schemas.microsoft.com/office/word/2010/wordprocessingDrawing" wp14:editId="12B3CAAC" wp14:anchorId="56B1EEF6">
             <wp:extent cx="6638924" cy="1885950"/>
             <wp:effectExtent l="0" t="0" r="0" b="0"/>
             <wp:docPr id="1363221621" name="" title=""/>
@@ -23,7 +23,7 @@
                     <pic:cNvPicPr/>
                   </pic:nvPicPr>
                   <pic:blipFill>
-                    <a:blip r:embed="R4b138f05a9124b56">
+                    <a:blip r:embed="R7e8139bbb7494a8c">
                       <a:extLst xmlns:a="http://schemas.openxmlformats.org/drawingml/2006/main">
                         <a:ext xmlns:a="http://schemas.openxmlformats.org/drawingml/2006/main" uri="{28A0092B-C50C-407E-A947-70E740481C1C}">
                           <a14:useLocalDpi xmlns:a14="http://schemas.microsoft.com/office/drawing/2010/main" val="0"/>
@@ -1912,20 +1912,6 @@
           <w:lang w:val="pt-BR"/>
         </w:rPr>
       </w:pPr>
-    </w:p>
-    <w:p>
-      <w:pPr>
-        <w:pStyle w:val="Normal"/>
-        <w:jc w:val="left"/>
-        <w:rPr>
-          <w:rFonts w:ascii="Consolas" w:hAnsi="Consolas" w:eastAsia="Consolas" w:cs="Consolas"/>
-          <w:noProof w:val="0"/>
-          <w:color w:val="000000" w:themeColor="text1" w:themeTint="FF" w:themeShade="FF"/>
-          <w:sz w:val="24"/>
-          <w:szCs w:val="24"/>
-          <w:lang w:val="pt-BR"/>
-        </w:rPr>
-      </w:pPr>
       <w:r>
         <w:rPr>
           <w:rFonts w:ascii="Consolas" w:hAnsi="Consolas" w:eastAsia="Consolas" w:cs="Consolas"/>
@@ -1951,6 +1937,421 @@
           <w:lang w:val="pt-BR"/>
         </w:rPr>
       </w:pPr>
+      <w:r>
+        <w:rPr>
+          <w:rFonts w:ascii="Consolas" w:hAnsi="Consolas" w:eastAsia="Consolas" w:cs="Consolas"/>
+          <w:noProof w:val="0"/>
+          <w:color w:val="000000" w:themeColor="text1" w:themeTint="FF" w:themeShade="FF"/>
+          <w:sz w:val="24"/>
+          <w:szCs w:val="24"/>
+          <w:lang w:val="pt-BR"/>
+        </w:rPr>
+        <w:t>Adicionado dependencia em .pom</w:t>
+      </w:r>
+    </w:p>
+    <w:p>
+      <w:pPr>
+        <w:pStyle w:val="Normal"/>
+        <w:jc w:val="left"/>
+        <w:rPr>
+          <w:rFonts w:ascii="Consolas" w:hAnsi="Consolas" w:eastAsia="Consolas" w:cs="Consolas"/>
+          <w:noProof w:val="0"/>
+          <w:color w:val="000000" w:themeColor="text1" w:themeTint="FF" w:themeShade="FF"/>
+          <w:sz w:val="24"/>
+          <w:szCs w:val="24"/>
+          <w:lang w:val="pt-BR"/>
+        </w:rPr>
+      </w:pPr>
+      <w:r>
+        <w:rPr>
+          <w:rFonts w:ascii="Consolas" w:hAnsi="Consolas" w:eastAsia="Consolas" w:cs="Consolas"/>
+          <w:noProof w:val="0"/>
+          <w:color w:val="000000" w:themeColor="text1" w:themeTint="FF" w:themeShade="FF"/>
+          <w:sz w:val="24"/>
+          <w:szCs w:val="24"/>
+          <w:lang w:val="pt-BR"/>
+        </w:rPr>
+        <w:t xml:space="preserve">&lt;dependency&gt; </w:t>
+      </w:r>
+    </w:p>
+    <w:p>
+      <w:pPr>
+        <w:pStyle w:val="Normal"/>
+        <w:jc w:val="left"/>
+      </w:pPr>
+      <w:r>
+        <w:rPr>
+          <w:rFonts w:ascii="Consolas" w:hAnsi="Consolas" w:eastAsia="Consolas" w:cs="Consolas"/>
+          <w:noProof w:val="0"/>
+          <w:color w:val="000000" w:themeColor="text1" w:themeTint="FF" w:themeShade="FF"/>
+          <w:sz w:val="24"/>
+          <w:szCs w:val="24"/>
+          <w:lang w:val="pt-BR"/>
+        </w:rPr>
+        <w:t xml:space="preserve">    &lt;groupId&gt;org.springframework.boot&lt;/groupId&gt; </w:t>
+      </w:r>
+    </w:p>
+    <w:p>
+      <w:pPr>
+        <w:pStyle w:val="Normal"/>
+        <w:jc w:val="left"/>
+      </w:pPr>
+      <w:r>
+        <w:rPr>
+          <w:rFonts w:ascii="Consolas" w:hAnsi="Consolas" w:eastAsia="Consolas" w:cs="Consolas"/>
+          <w:noProof w:val="0"/>
+          <w:color w:val="000000" w:themeColor="text1" w:themeTint="FF" w:themeShade="FF"/>
+          <w:sz w:val="24"/>
+          <w:szCs w:val="24"/>
+          <w:lang w:val="pt-BR"/>
+        </w:rPr>
+        <w:t xml:space="preserve">    &lt;artifactId&gt;spring-boot-starter-validation&lt;/artifactId&gt; </w:t>
+      </w:r>
+    </w:p>
+    <w:p>
+      <w:pPr>
+        <w:pStyle w:val="Normal"/>
+        <w:jc w:val="left"/>
+      </w:pPr>
+      <w:r>
+        <w:rPr>
+          <w:rFonts w:ascii="Consolas" w:hAnsi="Consolas" w:eastAsia="Consolas" w:cs="Consolas"/>
+          <w:noProof w:val="0"/>
+          <w:color w:val="000000" w:themeColor="text1" w:themeTint="FF" w:themeShade="FF"/>
+          <w:sz w:val="24"/>
+          <w:szCs w:val="24"/>
+          <w:lang w:val="pt-BR"/>
+        </w:rPr>
+        <w:t>&lt;/dependency&gt;</w:t>
+      </w:r>
+    </w:p>
+    <w:p>
+      <w:pPr>
+        <w:pStyle w:val="Normal"/>
+        <w:jc w:val="left"/>
+        <w:rPr>
+          <w:rFonts w:ascii="Consolas" w:hAnsi="Consolas" w:eastAsia="Consolas" w:cs="Consolas"/>
+          <w:noProof w:val="0"/>
+          <w:color w:val="000000" w:themeColor="text1" w:themeTint="FF" w:themeShade="FF"/>
+          <w:sz w:val="24"/>
+          <w:szCs w:val="24"/>
+          <w:lang w:val="pt-BR"/>
+        </w:rPr>
+      </w:pPr>
+      <w:r>
+        <w:rPr>
+          <w:rFonts w:ascii="Consolas" w:hAnsi="Consolas" w:eastAsia="Consolas" w:cs="Consolas"/>
+          <w:noProof w:val="0"/>
+          <w:color w:val="000000" w:themeColor="text1" w:themeTint="FF" w:themeShade="FF"/>
+          <w:sz w:val="24"/>
+          <w:szCs w:val="24"/>
+          <w:lang w:val="pt-BR"/>
+        </w:rPr>
+        <w:t xml:space="preserve">Adicionado anotações conforme o tipo de dado no </w:t>
+      </w:r>
+      <w:proofErr w:type="spellStart"/>
+      <w:r>
+        <w:rPr>
+          <w:rFonts w:ascii="Consolas" w:hAnsi="Consolas" w:eastAsia="Consolas" w:cs="Consolas"/>
+          <w:noProof w:val="0"/>
+          <w:color w:val="000000" w:themeColor="text1" w:themeTint="FF" w:themeShade="FF"/>
+          <w:sz w:val="24"/>
+          <w:szCs w:val="24"/>
+          <w:lang w:val="pt-BR"/>
+        </w:rPr>
+        <w:t>model</w:t>
+      </w:r>
+      <w:proofErr w:type="spellEnd"/>
+      <w:r>
+        <w:rPr>
+          <w:rFonts w:ascii="Consolas" w:hAnsi="Consolas" w:eastAsia="Consolas" w:cs="Consolas"/>
+          <w:noProof w:val="0"/>
+          <w:color w:val="000000" w:themeColor="text1" w:themeTint="FF" w:themeShade="FF"/>
+          <w:sz w:val="24"/>
+          <w:szCs w:val="24"/>
+          <w:lang w:val="pt-BR"/>
+        </w:rPr>
+        <w:t xml:space="preserve"> bike @NotBlank, @Past, @ etc</w:t>
+      </w:r>
+    </w:p>
+    <w:p>
+      <w:pPr>
+        <w:pStyle w:val="Normal"/>
+        <w:jc w:val="left"/>
+        <w:rPr>
+          <w:rFonts w:ascii="Consolas" w:hAnsi="Consolas" w:eastAsia="Consolas" w:cs="Consolas"/>
+          <w:noProof w:val="0"/>
+          <w:color w:val="000000" w:themeColor="text1" w:themeTint="FF" w:themeShade="FF"/>
+          <w:sz w:val="24"/>
+          <w:szCs w:val="24"/>
+          <w:lang w:val="pt-BR"/>
+        </w:rPr>
+      </w:pPr>
+      <w:r>
+        <w:rPr>
+          <w:rFonts w:ascii="Consolas" w:hAnsi="Consolas" w:eastAsia="Consolas" w:cs="Consolas"/>
+          <w:noProof w:val="0"/>
+          <w:color w:val="000000" w:themeColor="text1" w:themeTint="FF" w:themeShade="FF"/>
+          <w:sz w:val="24"/>
+          <w:szCs w:val="24"/>
+          <w:lang w:val="pt-BR"/>
+        </w:rPr>
+        <w:t xml:space="preserve">Adicionado @Valid no </w:t>
+      </w:r>
+      <w:proofErr w:type="spellStart"/>
+      <w:r>
+        <w:rPr>
+          <w:rFonts w:ascii="Consolas" w:hAnsi="Consolas" w:eastAsia="Consolas" w:cs="Consolas"/>
+          <w:noProof w:val="0"/>
+          <w:color w:val="000000" w:themeColor="text1" w:themeTint="FF" w:themeShade="FF"/>
+          <w:sz w:val="24"/>
+          <w:szCs w:val="24"/>
+          <w:lang w:val="pt-BR"/>
+        </w:rPr>
+        <w:t>end</w:t>
+      </w:r>
+      <w:proofErr w:type="spellEnd"/>
+      <w:r>
+        <w:rPr>
+          <w:rFonts w:ascii="Consolas" w:hAnsi="Consolas" w:eastAsia="Consolas" w:cs="Consolas"/>
+          <w:noProof w:val="0"/>
+          <w:color w:val="000000" w:themeColor="text1" w:themeTint="FF" w:themeShade="FF"/>
+          <w:sz w:val="24"/>
+          <w:szCs w:val="24"/>
+          <w:lang w:val="pt-BR"/>
+        </w:rPr>
+        <w:t xml:space="preserve"> point </w:t>
+      </w:r>
+    </w:p>
+    <w:p>
+      <w:pPr>
+        <w:pStyle w:val="Normal"/>
+        <w:jc w:val="left"/>
+        <w:rPr>
+          <w:rFonts w:ascii="Consolas" w:hAnsi="Consolas" w:eastAsia="Consolas" w:cs="Consolas"/>
+          <w:noProof w:val="0"/>
+          <w:color w:val="000000" w:themeColor="text1" w:themeTint="FF" w:themeShade="FF"/>
+          <w:sz w:val="24"/>
+          <w:szCs w:val="24"/>
+          <w:lang w:val="pt-BR"/>
+        </w:rPr>
+      </w:pPr>
+      <w:r>
+        <w:rPr>
+          <w:rFonts w:ascii="Consolas" w:hAnsi="Consolas" w:eastAsia="Consolas" w:cs="Consolas"/>
+          <w:noProof w:val="0"/>
+          <w:color w:val="9E880D"/>
+          <w:sz w:val="24"/>
+          <w:szCs w:val="24"/>
+          <w:lang w:val="pt-BR"/>
+        </w:rPr>
+        <w:t>@PostMapping</w:t>
+      </w:r>
+      <w:r>
+        <w:rPr>
+          <w:rFonts w:ascii="Consolas" w:hAnsi="Consolas" w:eastAsia="Consolas" w:cs="Consolas"/>
+          <w:noProof w:val="0"/>
+          <w:color w:val="080808"/>
+          <w:sz w:val="24"/>
+          <w:szCs w:val="24"/>
+          <w:lang w:val="pt-BR"/>
+        </w:rPr>
+        <w:t xml:space="preserve">(path = </w:t>
+      </w:r>
+      <w:r>
+        <w:rPr>
+          <w:rFonts w:ascii="Consolas" w:hAnsi="Consolas" w:eastAsia="Consolas" w:cs="Consolas"/>
+          <w:noProof w:val="0"/>
+          <w:color w:val="067D17"/>
+          <w:sz w:val="24"/>
+          <w:szCs w:val="24"/>
+          <w:lang w:val="pt-BR"/>
+        </w:rPr>
+        <w:t>"/bikes"</w:t>
+      </w:r>
+      <w:r>
+        <w:rPr>
+          <w:rFonts w:ascii="Consolas" w:hAnsi="Consolas" w:eastAsia="Consolas" w:cs="Consolas"/>
+          <w:noProof w:val="0"/>
+          <w:color w:val="080808"/>
+          <w:sz w:val="24"/>
+          <w:szCs w:val="24"/>
+          <w:lang w:val="pt-BR"/>
+        </w:rPr>
+        <w:t>)</w:t>
+      </w:r>
+      <w:r>
+        <w:br/>
+      </w:r>
+      <w:proofErr w:type="spellStart"/>
+      <w:r>
+        <w:rPr>
+          <w:rFonts w:ascii="Consolas" w:hAnsi="Consolas" w:eastAsia="Consolas" w:cs="Consolas"/>
+          <w:noProof w:val="0"/>
+          <w:color w:val="080808"/>
+          <w:sz w:val="24"/>
+          <w:szCs w:val="24"/>
+          <w:lang w:val="pt-BR"/>
+        </w:rPr>
+        <w:t>public</w:t>
+      </w:r>
+      <w:proofErr w:type="spellEnd"/>
+      <w:r>
+        <w:rPr>
+          <w:rFonts w:ascii="Consolas" w:hAnsi="Consolas" w:eastAsia="Consolas" w:cs="Consolas"/>
+          <w:noProof w:val="0"/>
+          <w:color w:val="080808"/>
+          <w:sz w:val="24"/>
+          <w:szCs w:val="24"/>
+          <w:lang w:val="pt-BR"/>
+        </w:rPr>
+        <w:t xml:space="preserve"> </w:t>
+      </w:r>
+      <w:proofErr w:type="spellStart"/>
+      <w:r>
+        <w:rPr>
+          <w:rFonts w:ascii="Consolas" w:hAnsi="Consolas" w:eastAsia="Consolas" w:cs="Consolas"/>
+          <w:noProof w:val="0"/>
+          <w:color w:val="000000" w:themeColor="text1" w:themeTint="FF" w:themeShade="FF"/>
+          <w:sz w:val="24"/>
+          <w:szCs w:val="24"/>
+          <w:lang w:val="pt-BR"/>
+        </w:rPr>
+        <w:t>ResponseEntity</w:t>
+      </w:r>
+      <w:proofErr w:type="spellEnd"/>
+      <w:r>
+        <w:rPr>
+          <w:rFonts w:ascii="Consolas" w:hAnsi="Consolas" w:eastAsia="Consolas" w:cs="Consolas"/>
+          <w:noProof w:val="0"/>
+          <w:color w:val="080808"/>
+          <w:sz w:val="24"/>
+          <w:szCs w:val="24"/>
+          <w:lang w:val="pt-BR"/>
+        </w:rPr>
+        <w:t xml:space="preserve">&lt;?&gt; </w:t>
+      </w:r>
+      <w:proofErr w:type="spellStart"/>
+      <w:r>
+        <w:rPr>
+          <w:rFonts w:ascii="Consolas" w:hAnsi="Consolas" w:eastAsia="Consolas" w:cs="Consolas"/>
+          <w:noProof w:val="0"/>
+          <w:color w:val="00627A"/>
+          <w:sz w:val="24"/>
+          <w:szCs w:val="24"/>
+          <w:lang w:val="pt-BR"/>
+        </w:rPr>
+        <w:t>insert</w:t>
+      </w:r>
+      <w:proofErr w:type="spellEnd"/>
+      <w:r>
+        <w:rPr>
+          <w:rFonts w:ascii="Consolas" w:hAnsi="Consolas" w:eastAsia="Consolas" w:cs="Consolas"/>
+          <w:noProof w:val="0"/>
+          <w:color w:val="080808"/>
+          <w:sz w:val="24"/>
+          <w:szCs w:val="24"/>
+          <w:lang w:val="pt-BR"/>
+        </w:rPr>
+        <w:t>(</w:t>
+      </w:r>
+      <w:r>
+        <w:rPr>
+          <w:rFonts w:ascii="Consolas" w:hAnsi="Consolas" w:eastAsia="Consolas" w:cs="Consolas"/>
+          <w:noProof w:val="0"/>
+          <w:color w:val="9E880D"/>
+          <w:sz w:val="24"/>
+          <w:szCs w:val="24"/>
+          <w:lang w:val="pt-BR"/>
+        </w:rPr>
+        <w:t xml:space="preserve">@Valid @RequestBody </w:t>
+      </w:r>
+      <w:r>
+        <w:rPr>
+          <w:rFonts w:ascii="Consolas" w:hAnsi="Consolas" w:eastAsia="Consolas" w:cs="Consolas"/>
+          <w:noProof w:val="0"/>
+          <w:color w:val="000000" w:themeColor="text1" w:themeTint="FF" w:themeShade="FF"/>
+          <w:sz w:val="24"/>
+          <w:szCs w:val="24"/>
+          <w:lang w:val="pt-BR"/>
+        </w:rPr>
+        <w:t>Bike bike</w:t>
+      </w:r>
+      <w:r>
+        <w:rPr>
+          <w:rFonts w:ascii="Consolas" w:hAnsi="Consolas" w:eastAsia="Consolas" w:cs="Consolas"/>
+          <w:noProof w:val="0"/>
+          <w:color w:val="080808"/>
+          <w:sz w:val="24"/>
+          <w:szCs w:val="24"/>
+          <w:lang w:val="pt-BR"/>
+        </w:rPr>
+        <w:t>)</w:t>
+      </w:r>
+    </w:p>
+    <w:p>
+      <w:pPr>
+        <w:pStyle w:val="Normal"/>
+        <w:jc w:val="left"/>
+        <w:rPr>
+          <w:rFonts w:ascii="Consolas" w:hAnsi="Consolas" w:eastAsia="Consolas" w:cs="Consolas"/>
+          <w:noProof w:val="0"/>
+          <w:color w:val="000000" w:themeColor="text1" w:themeTint="FF" w:themeShade="FF"/>
+          <w:sz w:val="24"/>
+          <w:szCs w:val="24"/>
+          <w:lang w:val="pt-BR"/>
+        </w:rPr>
+      </w:pPr>
+      <w:r>
+        <w:rPr>
+          <w:rFonts w:ascii="Consolas" w:hAnsi="Consolas" w:eastAsia="Consolas" w:cs="Consolas"/>
+          <w:noProof w:val="0"/>
+          <w:color w:val="000000" w:themeColor="text1" w:themeTint="FF" w:themeShade="FF"/>
+          <w:sz w:val="24"/>
+          <w:szCs w:val="24"/>
+          <w:lang w:val="pt-BR"/>
+        </w:rPr>
+        <w:t>Referencia:</w:t>
+      </w:r>
+    </w:p>
+    <w:p>
+      <w:pPr>
+        <w:pStyle w:val="Normal"/>
+        <w:jc w:val="left"/>
+        <w:rPr>
+          <w:rFonts w:ascii="Consolas" w:hAnsi="Consolas" w:eastAsia="Consolas" w:cs="Consolas"/>
+          <w:noProof w:val="0"/>
+          <w:color w:val="000000" w:themeColor="text1" w:themeTint="FF" w:themeShade="FF"/>
+          <w:sz w:val="24"/>
+          <w:szCs w:val="24"/>
+          <w:lang w:val="pt-BR"/>
+        </w:rPr>
+      </w:pPr>
+      <w:r>
+        <w:rPr>
+          <w:rFonts w:ascii="Consolas" w:hAnsi="Consolas" w:eastAsia="Consolas" w:cs="Consolas"/>
+          <w:noProof w:val="0"/>
+          <w:color w:val="000000" w:themeColor="text1" w:themeTint="FF" w:themeShade="FF"/>
+          <w:sz w:val="24"/>
+          <w:szCs w:val="24"/>
+          <w:lang w:val="pt-BR"/>
+        </w:rPr>
+        <w:t xml:space="preserve">SpringBootValidation.docx --&gt; </w:t>
+      </w:r>
+      <w:hyperlink r:id="R828cdb8362fd4b10">
+        <w:r>
+          <w:rPr>
+            <w:rStyle w:val="Hyperlink"/>
+            <w:rFonts w:ascii="Consolas" w:hAnsi="Consolas" w:eastAsia="Consolas" w:cs="Consolas"/>
+            <w:noProof w:val="0"/>
+            <w:color w:val="000000" w:themeColor="text1" w:themeTint="FF" w:themeShade="FF"/>
+            <w:sz w:val="24"/>
+            <w:szCs w:val="24"/>
+            <w:lang w:val="pt-BR"/>
+          </w:rPr>
+          <w:t>https://onedrive.live.com/edit.aspx?resid=B441B70F8E9D4017%2158302&amp;nd=1</w:t>
+        </w:r>
+      </w:hyperlink>
     </w:p>
     <w:p>
       <w:pPr>
@@ -2004,20 +2405,6 @@
           <w:lang w:val="pt-BR"/>
         </w:rPr>
       </w:pPr>
-    </w:p>
-    <w:p>
-      <w:pPr>
-        <w:pStyle w:val="Normal"/>
-        <w:jc w:val="left"/>
-        <w:rPr>
-          <w:rFonts w:ascii="Consolas" w:hAnsi="Consolas" w:eastAsia="Consolas" w:cs="Consolas"/>
-          <w:noProof w:val="0"/>
-          <w:color w:val="000000" w:themeColor="text1" w:themeTint="FF" w:themeShade="FF"/>
-          <w:sz w:val="24"/>
-          <w:szCs w:val="24"/>
-          <w:lang w:val="pt-BR"/>
-        </w:rPr>
-      </w:pPr>
       <w:r>
         <w:rPr>
           <w:rFonts w:ascii="Consolas" w:hAnsi="Consolas" w:eastAsia="Consolas" w:cs="Consolas"/>
@@ -2029,6 +2416,20 @@
         </w:rPr>
         <w:t>Adicionar Segurança em memoria</w:t>
       </w:r>
+    </w:p>
+    <w:p>
+      <w:pPr>
+        <w:pStyle w:val="Normal"/>
+        <w:jc w:val="left"/>
+        <w:rPr>
+          <w:rFonts w:ascii="Consolas" w:hAnsi="Consolas" w:eastAsia="Consolas" w:cs="Consolas"/>
+          <w:noProof w:val="0"/>
+          <w:color w:val="000000" w:themeColor="text1" w:themeTint="FF" w:themeShade="FF"/>
+          <w:sz w:val="24"/>
+          <w:szCs w:val="24"/>
+          <w:lang w:val="pt-BR"/>
+        </w:rPr>
+      </w:pPr>
     </w:p>
     <w:p>
       <w:pPr>
@@ -3923,6 +4324,16 @@
       <w:contextualSpacing xmlns:w="http://schemas.openxmlformats.org/wordprocessingml/2006/main"/>
     </w:pPr>
   </w:style>
+  <w:style xmlns:w14="http://schemas.microsoft.com/office/word/2010/wordml" xmlns:mc="http://schemas.openxmlformats.org/markup-compatibility/2006" xmlns:w="http://schemas.openxmlformats.org/wordprocessingml/2006/main" w:type="character" w:styleId="Hyperlink" mc:Ignorable="w14">
+    <w:name xmlns:w="http://schemas.openxmlformats.org/wordprocessingml/2006/main" w:val="Hyperlink"/>
+    <w:basedOn xmlns:w="http://schemas.openxmlformats.org/wordprocessingml/2006/main" w:val="DefaultParagraphFont"/>
+    <w:uiPriority xmlns:w="http://schemas.openxmlformats.org/wordprocessingml/2006/main" w:val="99"/>
+    <w:unhideWhenUsed xmlns:w="http://schemas.openxmlformats.org/wordprocessingml/2006/main"/>
+    <w:rPr xmlns:w="http://schemas.openxmlformats.org/wordprocessingml/2006/main">
+      <w:color w:val="0563C1" w:themeColor="hyperlink"/>
+      <w:u w:val="single"/>
+    </w:rPr>
+  </w:style>
 </w:styles>
 </file>
 

</xml_diff>

<commit_message>
Adicionado Segurança em Memoria apenas com springStarterSecurity no pom gerando password ao iniciar a aplicação
</commit_message>
<xml_diff>
--- a/Modulo7_ExercicioFinal/HistoricoCriação.docx
+++ b/Modulo7_ExercicioFinal/HistoricoCriação.docx
@@ -8,7 +8,7 @@
       </w:pPr>
       <w:r>
         <w:drawing>
-          <wp:inline xmlns:wp14="http://schemas.microsoft.com/office/word/2010/wordprocessingDrawing" wp14:editId="12B3CAAC" wp14:anchorId="56B1EEF6">
+          <wp:inline xmlns:wp14="http://schemas.microsoft.com/office/word/2010/wordprocessingDrawing" wp14:editId="334EF5D8" wp14:anchorId="56B1EEF6">
             <wp:extent cx="6638924" cy="1885950"/>
             <wp:effectExtent l="0" t="0" r="0" b="0"/>
             <wp:docPr id="1363221621" name="" title=""/>
@@ -23,7 +23,7 @@
                     <pic:cNvPicPr/>
                   </pic:nvPicPr>
                   <pic:blipFill>
-                    <a:blip r:embed="R7e8139bbb7494a8c">
+                    <a:blip r:embed="R7e184f88897048cd">
                       <a:extLst xmlns:a="http://schemas.openxmlformats.org/drawingml/2006/main">
                         <a:ext xmlns:a="http://schemas.openxmlformats.org/drawingml/2006/main" uri="{28A0092B-C50C-407E-A947-70E740481C1C}">
                           <a14:useLocalDpi xmlns:a14="http://schemas.microsoft.com/office/drawing/2010/main" val="0"/>
@@ -2038,16 +2038,29 @@
           <w:lang w:val="pt-BR"/>
         </w:rPr>
       </w:pPr>
-      <w:r>
-        <w:rPr>
-          <w:rFonts w:ascii="Consolas" w:hAnsi="Consolas" w:eastAsia="Consolas" w:cs="Consolas"/>
-          <w:noProof w:val="0"/>
-          <w:color w:val="000000" w:themeColor="text1" w:themeTint="FF" w:themeShade="FF"/>
-          <w:sz w:val="24"/>
-          <w:szCs w:val="24"/>
-          <w:lang w:val="pt-BR"/>
-        </w:rPr>
-        <w:t xml:space="preserve">Adicionado anotações conforme o tipo de dado no </w:t>
+      <w:proofErr w:type="gramStart"/>
+      <w:r>
+        <w:rPr>
+          <w:rFonts w:ascii="Consolas" w:hAnsi="Consolas" w:eastAsia="Consolas" w:cs="Consolas"/>
+          <w:noProof w:val="0"/>
+          <w:color w:val="000000" w:themeColor="text1" w:themeTint="FF" w:themeShade="FF"/>
+          <w:sz w:val="24"/>
+          <w:szCs w:val="24"/>
+          <w:lang w:val="pt-BR"/>
+        </w:rPr>
+        <w:t>Adicionado anotações</w:t>
+      </w:r>
+      <w:proofErr w:type="gramEnd"/>
+      <w:r>
+        <w:rPr>
+          <w:rFonts w:ascii="Consolas" w:hAnsi="Consolas" w:eastAsia="Consolas" w:cs="Consolas"/>
+          <w:noProof w:val="0"/>
+          <w:color w:val="000000" w:themeColor="text1" w:themeTint="FF" w:themeShade="FF"/>
+          <w:sz w:val="24"/>
+          <w:szCs w:val="24"/>
+          <w:lang w:val="pt-BR"/>
+        </w:rPr>
+        <w:t xml:space="preserve"> conforme o tipo de dado no </w:t>
       </w:r>
       <w:proofErr w:type="spellStart"/>
       <w:r>
@@ -2071,7 +2084,104 @@
           <w:szCs w:val="24"/>
           <w:lang w:val="pt-BR"/>
         </w:rPr>
-        <w:t xml:space="preserve"> bike @NotBlank, @Past, @ etc</w:t>
+        <w:t xml:space="preserve"> bike @NotBlank, @Past, @ </w:t>
+      </w:r>
+      <w:proofErr w:type="spellStart"/>
+      <w:r>
+        <w:rPr>
+          <w:rFonts w:ascii="Consolas" w:hAnsi="Consolas" w:eastAsia="Consolas" w:cs="Consolas"/>
+          <w:noProof w:val="0"/>
+          <w:color w:val="000000" w:themeColor="text1" w:themeTint="FF" w:themeShade="FF"/>
+          <w:sz w:val="24"/>
+          <w:szCs w:val="24"/>
+          <w:lang w:val="pt-BR"/>
+        </w:rPr>
+        <w:t>NotNull</w:t>
+      </w:r>
+      <w:proofErr w:type="spellEnd"/>
+      <w:r>
+        <w:rPr>
+          <w:rFonts w:ascii="Consolas" w:hAnsi="Consolas" w:eastAsia="Consolas" w:cs="Consolas"/>
+          <w:noProof w:val="0"/>
+          <w:color w:val="000000" w:themeColor="text1" w:themeTint="FF" w:themeShade="FF"/>
+          <w:sz w:val="24"/>
+          <w:szCs w:val="24"/>
+          <w:lang w:val="pt-BR"/>
+        </w:rPr>
+        <w:t>, @Positive</w:t>
+      </w:r>
+    </w:p>
+    <w:p>
+      <w:pPr>
+        <w:pStyle w:val="Normal"/>
+        <w:jc w:val="left"/>
+        <w:rPr>
+          <w:rFonts w:ascii="Consolas" w:hAnsi="Consolas" w:eastAsia="Consolas" w:cs="Consolas"/>
+          <w:noProof w:val="0"/>
+          <w:color w:val="000000" w:themeColor="text1" w:themeTint="FF" w:themeShade="FF"/>
+          <w:sz w:val="24"/>
+          <w:szCs w:val="24"/>
+          <w:lang w:val="pt-BR"/>
+        </w:rPr>
+      </w:pPr>
+      <w:r>
+        <w:rPr>
+          <w:rFonts w:ascii="Consolas" w:hAnsi="Consolas" w:eastAsia="Consolas" w:cs="Consolas"/>
+          <w:noProof w:val="0"/>
+          <w:color w:val="000000" w:themeColor="text1" w:themeTint="FF" w:themeShade="FF"/>
+          <w:sz w:val="24"/>
+          <w:szCs w:val="24"/>
+          <w:lang w:val="pt-BR"/>
+        </w:rPr>
+        <w:t xml:space="preserve">Obs.: </w:t>
+      </w:r>
+      <w:proofErr w:type="spellStart"/>
+      <w:r>
+        <w:rPr>
+          <w:rFonts w:ascii="Consolas" w:hAnsi="Consolas" w:eastAsia="Consolas" w:cs="Consolas"/>
+          <w:noProof w:val="0"/>
+          <w:color w:val="000000" w:themeColor="text1" w:themeTint="FF" w:themeShade="FF"/>
+          <w:sz w:val="24"/>
+          <w:szCs w:val="24"/>
+          <w:lang w:val="pt-BR"/>
+        </w:rPr>
+        <w:t>necessario</w:t>
+      </w:r>
+      <w:proofErr w:type="spellEnd"/>
+      <w:r>
+        <w:rPr>
+          <w:rFonts w:ascii="Consolas" w:hAnsi="Consolas" w:eastAsia="Consolas" w:cs="Consolas"/>
+          <w:noProof w:val="0"/>
+          <w:color w:val="000000" w:themeColor="text1" w:themeTint="FF" w:themeShade="FF"/>
+          <w:sz w:val="24"/>
+          <w:szCs w:val="24"/>
+          <w:lang w:val="pt-BR"/>
+        </w:rPr>
+        <w:t xml:space="preserve"> usar </w:t>
+      </w:r>
+      <w:proofErr w:type="spellStart"/>
+      <w:r>
+        <w:rPr>
+          <w:rFonts w:ascii="Consolas" w:hAnsi="Consolas" w:eastAsia="Consolas" w:cs="Consolas"/>
+          <w:noProof w:val="0"/>
+          <w:color w:val="000000" w:themeColor="text1" w:themeTint="FF" w:themeShade="FF"/>
+          <w:sz w:val="24"/>
+          <w:szCs w:val="24"/>
+          <w:lang w:val="pt-BR"/>
+        </w:rPr>
+        <w:t>notNull</w:t>
+      </w:r>
+      <w:proofErr w:type="spellEnd"/>
+      <w:r>
+        <w:rPr>
+          <w:rFonts w:ascii="Consolas" w:hAnsi="Consolas" w:eastAsia="Consolas" w:cs="Consolas"/>
+          <w:noProof w:val="0"/>
+          <w:color w:val="000000" w:themeColor="text1" w:themeTint="FF" w:themeShade="FF"/>
+          <w:sz w:val="24"/>
+          <w:szCs w:val="24"/>
+          <w:lang w:val="pt-BR"/>
+        </w:rPr>
+        <w:t xml:space="preserve"> para Data porque com NotBlank dava erro</w:t>
       </w:r>
     </w:p>
     <w:p>
@@ -2338,7 +2448,7 @@
         </w:rPr>
         <w:t xml:space="preserve">SpringBootValidation.docx --&gt; </w:t>
       </w:r>
-      <w:hyperlink r:id="R828cdb8362fd4b10">
+      <w:hyperlink r:id="R9c696b6708844c95">
         <w:r>
           <w:rPr>
             <w:rStyle w:val="Hyperlink"/>
@@ -2402,16 +2512,18 @@
           <w:color w:val="000000" w:themeColor="text1" w:themeTint="FF" w:themeShade="FF"/>
           <w:sz w:val="24"/>
           <w:szCs w:val="24"/>
-          <w:lang w:val="pt-BR"/>
-        </w:rPr>
-      </w:pPr>
-      <w:r>
-        <w:rPr>
-          <w:rFonts w:ascii="Consolas" w:hAnsi="Consolas" w:eastAsia="Consolas" w:cs="Consolas"/>
-          <w:noProof w:val="0"/>
-          <w:color w:val="000000" w:themeColor="text1" w:themeTint="FF" w:themeShade="FF"/>
-          <w:sz w:val="24"/>
-          <w:szCs w:val="24"/>
+          <w:highlight w:val="yellow"/>
+          <w:lang w:val="pt-BR"/>
+        </w:rPr>
+      </w:pPr>
+      <w:r>
+        <w:rPr>
+          <w:rFonts w:ascii="Consolas" w:hAnsi="Consolas" w:eastAsia="Consolas" w:cs="Consolas"/>
+          <w:noProof w:val="0"/>
+          <w:color w:val="000000" w:themeColor="text1" w:themeTint="FF" w:themeShade="FF"/>
+          <w:sz w:val="24"/>
+          <w:szCs w:val="24"/>
+          <w:highlight w:val="yellow"/>
           <w:lang w:val="pt-BR"/>
         </w:rPr>
         <w:t>Adicionar Segurança em memoria</w:t>
@@ -2419,16 +2531,1080 @@
     </w:p>
     <w:p>
       <w:pPr>
-        <w:pStyle w:val="Normal"/>
-        <w:jc w:val="left"/>
-        <w:rPr>
-          <w:rFonts w:ascii="Consolas" w:hAnsi="Consolas" w:eastAsia="Consolas" w:cs="Consolas"/>
-          <w:noProof w:val="0"/>
-          <w:color w:val="000000" w:themeColor="text1" w:themeTint="FF" w:themeShade="FF"/>
-          <w:sz w:val="24"/>
-          <w:szCs w:val="24"/>
-          <w:lang w:val="pt-BR"/>
-        </w:rPr>
+        <w:spacing w:after="160" w:line="259" w:lineRule="auto"/>
+        <w:jc w:val="left"/>
+        <w:rPr>
+          <w:rFonts w:ascii="Consolas" w:hAnsi="Consolas" w:eastAsia="Consolas" w:cs="Consolas"/>
+          <w:b w:val="0"/>
+          <w:bCs w:val="0"/>
+          <w:i w:val="0"/>
+          <w:iCs w:val="0"/>
+          <w:noProof w:val="0"/>
+          <w:color w:val="080808"/>
+          <w:sz w:val="24"/>
+          <w:szCs w:val="24"/>
+          <w:lang w:val="pt-BR"/>
+        </w:rPr>
+      </w:pPr>
+      <w:r>
+        <w:rPr>
+          <w:rFonts w:ascii="Consolas" w:hAnsi="Consolas" w:eastAsia="Consolas" w:cs="Consolas"/>
+          <w:b w:val="0"/>
+          <w:bCs w:val="0"/>
+          <w:i w:val="0"/>
+          <w:iCs w:val="0"/>
+          <w:noProof w:val="0"/>
+          <w:color w:val="080808"/>
+          <w:sz w:val="24"/>
+          <w:szCs w:val="24"/>
+          <w:lang w:val="pt-BR"/>
+        </w:rPr>
+        <w:t>&lt;</w:t>
+      </w:r>
+      <w:r>
+        <w:rPr>
+          <w:rFonts w:ascii="Consolas" w:hAnsi="Consolas" w:eastAsia="Consolas" w:cs="Consolas"/>
+          <w:b w:val="0"/>
+          <w:bCs w:val="0"/>
+          <w:i w:val="0"/>
+          <w:iCs w:val="0"/>
+          <w:noProof w:val="0"/>
+          <w:color w:val="0033B3"/>
+          <w:sz w:val="24"/>
+          <w:szCs w:val="24"/>
+          <w:lang w:val="pt-BR"/>
+        </w:rPr>
+        <w:t>dependency</w:t>
+      </w:r>
+      <w:r>
+        <w:rPr>
+          <w:rFonts w:ascii="Consolas" w:hAnsi="Consolas" w:eastAsia="Consolas" w:cs="Consolas"/>
+          <w:b w:val="0"/>
+          <w:bCs w:val="0"/>
+          <w:i w:val="0"/>
+          <w:iCs w:val="0"/>
+          <w:noProof w:val="0"/>
+          <w:color w:val="080808"/>
+          <w:sz w:val="24"/>
+          <w:szCs w:val="24"/>
+          <w:lang w:val="pt-BR"/>
+        </w:rPr>
+        <w:t>&gt;</w:t>
+      </w:r>
+      <w:r>
+        <w:br/>
+      </w:r>
+      <w:r>
+        <w:rPr>
+          <w:rFonts w:ascii="Consolas" w:hAnsi="Consolas" w:eastAsia="Consolas" w:cs="Consolas"/>
+          <w:b w:val="0"/>
+          <w:bCs w:val="0"/>
+          <w:i w:val="0"/>
+          <w:iCs w:val="0"/>
+          <w:noProof w:val="0"/>
+          <w:color w:val="080808"/>
+          <w:sz w:val="24"/>
+          <w:szCs w:val="24"/>
+          <w:lang w:val="pt-BR"/>
+        </w:rPr>
+        <w:t xml:space="preserve">  &lt;</w:t>
+      </w:r>
+      <w:r>
+        <w:rPr>
+          <w:rFonts w:ascii="Consolas" w:hAnsi="Consolas" w:eastAsia="Consolas" w:cs="Consolas"/>
+          <w:b w:val="0"/>
+          <w:bCs w:val="0"/>
+          <w:i w:val="0"/>
+          <w:iCs w:val="0"/>
+          <w:noProof w:val="0"/>
+          <w:color w:val="0033B3"/>
+          <w:sz w:val="24"/>
+          <w:szCs w:val="24"/>
+          <w:lang w:val="pt-BR"/>
+        </w:rPr>
+        <w:t>groupId</w:t>
+      </w:r>
+      <w:r>
+        <w:rPr>
+          <w:rFonts w:ascii="Consolas" w:hAnsi="Consolas" w:eastAsia="Consolas" w:cs="Consolas"/>
+          <w:b w:val="0"/>
+          <w:bCs w:val="0"/>
+          <w:i w:val="0"/>
+          <w:iCs w:val="0"/>
+          <w:noProof w:val="0"/>
+          <w:color w:val="080808"/>
+          <w:sz w:val="24"/>
+          <w:szCs w:val="24"/>
+          <w:lang w:val="pt-BR"/>
+        </w:rPr>
+        <w:t>&gt;org.springframework.boot&lt;/</w:t>
+      </w:r>
+      <w:r>
+        <w:rPr>
+          <w:rFonts w:ascii="Consolas" w:hAnsi="Consolas" w:eastAsia="Consolas" w:cs="Consolas"/>
+          <w:b w:val="0"/>
+          <w:bCs w:val="0"/>
+          <w:i w:val="0"/>
+          <w:iCs w:val="0"/>
+          <w:noProof w:val="0"/>
+          <w:color w:val="0033B3"/>
+          <w:sz w:val="24"/>
+          <w:szCs w:val="24"/>
+          <w:lang w:val="pt-BR"/>
+        </w:rPr>
+        <w:t>groupId</w:t>
+      </w:r>
+      <w:r>
+        <w:rPr>
+          <w:rFonts w:ascii="Consolas" w:hAnsi="Consolas" w:eastAsia="Consolas" w:cs="Consolas"/>
+          <w:b w:val="0"/>
+          <w:bCs w:val="0"/>
+          <w:i w:val="0"/>
+          <w:iCs w:val="0"/>
+          <w:noProof w:val="0"/>
+          <w:color w:val="080808"/>
+          <w:sz w:val="24"/>
+          <w:szCs w:val="24"/>
+          <w:lang w:val="pt-BR"/>
+        </w:rPr>
+        <w:t>&gt;</w:t>
+      </w:r>
+      <w:r>
+        <w:br/>
+      </w:r>
+      <w:r>
+        <w:rPr>
+          <w:rFonts w:ascii="Consolas" w:hAnsi="Consolas" w:eastAsia="Consolas" w:cs="Consolas"/>
+          <w:b w:val="0"/>
+          <w:bCs w:val="0"/>
+          <w:i w:val="0"/>
+          <w:iCs w:val="0"/>
+          <w:noProof w:val="0"/>
+          <w:color w:val="080808"/>
+          <w:sz w:val="24"/>
+          <w:szCs w:val="24"/>
+          <w:lang w:val="pt-BR"/>
+        </w:rPr>
+        <w:t xml:space="preserve">  &lt;</w:t>
+      </w:r>
+      <w:r>
+        <w:rPr>
+          <w:rFonts w:ascii="Consolas" w:hAnsi="Consolas" w:eastAsia="Consolas" w:cs="Consolas"/>
+          <w:b w:val="0"/>
+          <w:bCs w:val="0"/>
+          <w:i w:val="0"/>
+          <w:iCs w:val="0"/>
+          <w:noProof w:val="0"/>
+          <w:color w:val="0033B3"/>
+          <w:sz w:val="24"/>
+          <w:szCs w:val="24"/>
+          <w:lang w:val="pt-BR"/>
+        </w:rPr>
+        <w:t>artifactId</w:t>
+      </w:r>
+      <w:r>
+        <w:rPr>
+          <w:rFonts w:ascii="Consolas" w:hAnsi="Consolas" w:eastAsia="Consolas" w:cs="Consolas"/>
+          <w:b w:val="0"/>
+          <w:bCs w:val="0"/>
+          <w:i w:val="0"/>
+          <w:iCs w:val="0"/>
+          <w:noProof w:val="0"/>
+          <w:color w:val="080808"/>
+          <w:sz w:val="24"/>
+          <w:szCs w:val="24"/>
+          <w:lang w:val="pt-BR"/>
+        </w:rPr>
+        <w:t>&gt;spring-boot-starter-security&lt;/</w:t>
+      </w:r>
+      <w:r>
+        <w:rPr>
+          <w:rFonts w:ascii="Consolas" w:hAnsi="Consolas" w:eastAsia="Consolas" w:cs="Consolas"/>
+          <w:b w:val="0"/>
+          <w:bCs w:val="0"/>
+          <w:i w:val="0"/>
+          <w:iCs w:val="0"/>
+          <w:noProof w:val="0"/>
+          <w:color w:val="0033B3"/>
+          <w:sz w:val="24"/>
+          <w:szCs w:val="24"/>
+          <w:lang w:val="pt-BR"/>
+        </w:rPr>
+        <w:t>artifactId</w:t>
+      </w:r>
+      <w:r>
+        <w:rPr>
+          <w:rFonts w:ascii="Consolas" w:hAnsi="Consolas" w:eastAsia="Consolas" w:cs="Consolas"/>
+          <w:b w:val="0"/>
+          <w:bCs w:val="0"/>
+          <w:i w:val="0"/>
+          <w:iCs w:val="0"/>
+          <w:noProof w:val="0"/>
+          <w:color w:val="080808"/>
+          <w:sz w:val="24"/>
+          <w:szCs w:val="24"/>
+          <w:lang w:val="pt-BR"/>
+        </w:rPr>
+        <w:t>&gt;</w:t>
+      </w:r>
+      <w:r>
+        <w:br/>
+      </w:r>
+      <w:r>
+        <w:rPr>
+          <w:rFonts w:ascii="Consolas" w:hAnsi="Consolas" w:eastAsia="Consolas" w:cs="Consolas"/>
+          <w:b w:val="0"/>
+          <w:bCs w:val="0"/>
+          <w:i w:val="0"/>
+          <w:iCs w:val="0"/>
+          <w:noProof w:val="0"/>
+          <w:color w:val="080808"/>
+          <w:sz w:val="24"/>
+          <w:szCs w:val="24"/>
+          <w:lang w:val="pt-BR"/>
+        </w:rPr>
+        <w:t>&lt;/</w:t>
+      </w:r>
+      <w:r>
+        <w:rPr>
+          <w:rFonts w:ascii="Consolas" w:hAnsi="Consolas" w:eastAsia="Consolas" w:cs="Consolas"/>
+          <w:b w:val="0"/>
+          <w:bCs w:val="0"/>
+          <w:i w:val="0"/>
+          <w:iCs w:val="0"/>
+          <w:noProof w:val="0"/>
+          <w:color w:val="0033B3"/>
+          <w:sz w:val="24"/>
+          <w:szCs w:val="24"/>
+          <w:lang w:val="pt-BR"/>
+        </w:rPr>
+        <w:t>dependency</w:t>
+      </w:r>
+      <w:r>
+        <w:rPr>
+          <w:rFonts w:ascii="Consolas" w:hAnsi="Consolas" w:eastAsia="Consolas" w:cs="Consolas"/>
+          <w:b w:val="0"/>
+          <w:bCs w:val="0"/>
+          <w:i w:val="0"/>
+          <w:iCs w:val="0"/>
+          <w:noProof w:val="0"/>
+          <w:color w:val="080808"/>
+          <w:sz w:val="24"/>
+          <w:szCs w:val="24"/>
+          <w:lang w:val="pt-BR"/>
+        </w:rPr>
+        <w:t>&gt;</w:t>
+      </w:r>
+    </w:p>
+    <w:p>
+      <w:pPr>
+        <w:spacing w:after="160" w:line="259" w:lineRule="auto"/>
+        <w:jc w:val="left"/>
+        <w:rPr>
+          <w:rFonts w:ascii="Consolas" w:hAnsi="Consolas" w:eastAsia="Consolas" w:cs="Consolas"/>
+          <w:b w:val="0"/>
+          <w:bCs w:val="0"/>
+          <w:i w:val="0"/>
+          <w:iCs w:val="0"/>
+          <w:noProof w:val="0"/>
+          <w:color w:val="080808"/>
+          <w:sz w:val="24"/>
+          <w:szCs w:val="24"/>
+          <w:lang w:val="pt-BR"/>
+        </w:rPr>
+      </w:pPr>
+      <w:r>
+        <w:rPr>
+          <w:rFonts w:ascii="Consolas" w:hAnsi="Consolas" w:eastAsia="Consolas" w:cs="Consolas"/>
+          <w:b w:val="0"/>
+          <w:bCs w:val="0"/>
+          <w:i w:val="0"/>
+          <w:iCs w:val="0"/>
+          <w:noProof w:val="0"/>
+          <w:color w:val="080808"/>
+          <w:sz w:val="24"/>
+          <w:szCs w:val="24"/>
+          <w:lang w:val="pt-BR"/>
+        </w:rPr>
+        <w:t>Ao colocar a dependecia de segurança o spring gera uma senha no log de inicialização que pode ser usado para acessar os end point</w:t>
+      </w:r>
+    </w:p>
+    <w:p>
+      <w:pPr>
+        <w:pStyle w:val="Normal"/>
+        <w:jc w:val="left"/>
+      </w:pPr>
+      <w:r>
+        <w:drawing>
+          <wp:inline wp14:editId="302FC10C" wp14:anchorId="45ED721D">
+            <wp:extent cx="6276976" cy="714375"/>
+            <wp:effectExtent l="0" t="0" r="0" b="0"/>
+            <wp:docPr id="377604816" name="" title=""/>
+            <wp:cNvGraphicFramePr>
+              <a:graphicFrameLocks noChangeAspect="1"/>
+            </wp:cNvGraphicFramePr>
+            <a:graphic>
+              <a:graphicData uri="http://schemas.openxmlformats.org/drawingml/2006/picture">
+                <pic:pic>
+                  <pic:nvPicPr>
+                    <pic:cNvPr id="0" name=""/>
+                    <pic:cNvPicPr/>
+                  </pic:nvPicPr>
+                  <pic:blipFill>
+                    <a:blip r:embed="R47a182e6fb214d24">
+                      <a:extLst xmlns:a="http://schemas.openxmlformats.org/drawingml/2006/main">
+                        <a:ext xmlns:a="http://schemas.openxmlformats.org/drawingml/2006/main" uri="{28A0092B-C50C-407E-A947-70E740481C1C}">
+                          <a14:useLocalDpi xmlns:a14="http://schemas.microsoft.com/office/drawing/2010/main" val="0"/>
+                        </a:ext>
+                      </a:extLst>
+                    </a:blip>
+                    <a:stretch>
+                      <a:fillRect/>
+                    </a:stretch>
+                  </pic:blipFill>
+                  <pic:spPr>
+                    <a:xfrm rot="0" flipH="0" flipV="0">
+                      <a:off x="0" y="0"/>
+                      <a:ext cx="6276976" cy="714375"/>
+                    </a:xfrm>
+                    <a:prstGeom prst="rect">
+                      <a:avLst/>
+                    </a:prstGeom>
+                  </pic:spPr>
+                </pic:pic>
+              </a:graphicData>
+            </a:graphic>
+          </wp:inline>
+        </w:drawing>
+      </w:r>
+    </w:p>
+    <w:p>
+      <w:pPr>
+        <w:pStyle w:val="Normal"/>
+        <w:jc w:val="left"/>
+      </w:pPr>
+      <w:r>
+        <w:drawing>
+          <wp:inline wp14:editId="009F88CC" wp14:anchorId="3BE56DF2">
+            <wp:extent cx="6638924" cy="2352675"/>
+            <wp:effectExtent l="0" t="0" r="0" b="0"/>
+            <wp:docPr id="845376199" name="" title=""/>
+            <wp:cNvGraphicFramePr>
+              <a:graphicFrameLocks noChangeAspect="1"/>
+            </wp:cNvGraphicFramePr>
+            <a:graphic>
+              <a:graphicData uri="http://schemas.openxmlformats.org/drawingml/2006/picture">
+                <pic:pic>
+                  <pic:nvPicPr>
+                    <pic:cNvPr id="0" name=""/>
+                    <pic:cNvPicPr/>
+                  </pic:nvPicPr>
+                  <pic:blipFill>
+                    <a:blip r:embed="R5fd801ea344048d8">
+                      <a:extLst xmlns:a="http://schemas.openxmlformats.org/drawingml/2006/main">
+                        <a:ext xmlns:a="http://schemas.openxmlformats.org/drawingml/2006/main" uri="{28A0092B-C50C-407E-A947-70E740481C1C}">
+                          <a14:useLocalDpi xmlns:a14="http://schemas.microsoft.com/office/drawing/2010/main" val="0"/>
+                        </a:ext>
+                      </a:extLst>
+                    </a:blip>
+                    <a:stretch>
+                      <a:fillRect/>
+                    </a:stretch>
+                  </pic:blipFill>
+                  <pic:spPr>
+                    <a:xfrm rot="0" flipH="0" flipV="0">
+                      <a:off x="0" y="0"/>
+                      <a:ext cx="6638924" cy="2352675"/>
+                    </a:xfrm>
+                    <a:prstGeom prst="rect">
+                      <a:avLst/>
+                    </a:prstGeom>
+                  </pic:spPr>
+                </pic:pic>
+              </a:graphicData>
+            </a:graphic>
+          </wp:inline>
+        </w:drawing>
+      </w:r>
+    </w:p>
+    <w:p>
+      <w:pPr>
+        <w:spacing w:after="160" w:line="259" w:lineRule="auto"/>
+        <w:jc w:val="left"/>
+        <w:rPr>
+          <w:rFonts w:ascii="Calibri" w:hAnsi="Calibri" w:eastAsia="Calibri" w:cs="Calibri"/>
+          <w:b w:val="0"/>
+          <w:bCs w:val="0"/>
+          <w:i w:val="0"/>
+          <w:iCs w:val="0"/>
+          <w:noProof w:val="0"/>
+          <w:color w:val="000000" w:themeColor="text1" w:themeTint="FF" w:themeShade="FF"/>
+          <w:sz w:val="22"/>
+          <w:szCs w:val="22"/>
+          <w:lang w:val="pt-BR"/>
+        </w:rPr>
+      </w:pPr>
+      <w:r>
+        <w:rPr>
+          <w:rFonts w:ascii="Calibri" w:hAnsi="Calibri" w:eastAsia="Calibri" w:cs="Calibri"/>
+          <w:b w:val="0"/>
+          <w:bCs w:val="0"/>
+          <w:i w:val="0"/>
+          <w:iCs w:val="0"/>
+          <w:noProof w:val="0"/>
+          <w:color w:val="000000" w:themeColor="text1" w:themeTint="FF" w:themeShade="FF"/>
+          <w:sz w:val="22"/>
+          <w:szCs w:val="22"/>
+          <w:lang w:val="pt-BR"/>
+        </w:rPr>
+        <w:t xml:space="preserve">Mas desta forma não é segura então </w:t>
+      </w:r>
+      <w:proofErr w:type="gramStart"/>
+      <w:r>
+        <w:rPr>
+          <w:rFonts w:ascii="Calibri" w:hAnsi="Calibri" w:eastAsia="Calibri" w:cs="Calibri"/>
+          <w:b w:val="0"/>
+          <w:bCs w:val="0"/>
+          <w:i w:val="0"/>
+          <w:iCs w:val="0"/>
+          <w:noProof w:val="0"/>
+          <w:color w:val="000000" w:themeColor="text1" w:themeTint="FF" w:themeShade="FF"/>
+          <w:sz w:val="22"/>
+          <w:szCs w:val="22"/>
+          <w:lang w:val="pt-BR"/>
+        </w:rPr>
+        <w:t>um primeira forma</w:t>
+      </w:r>
+      <w:proofErr w:type="gramEnd"/>
+      <w:r>
+        <w:rPr>
+          <w:rFonts w:ascii="Calibri" w:hAnsi="Calibri" w:eastAsia="Calibri" w:cs="Calibri"/>
+          <w:b w:val="0"/>
+          <w:bCs w:val="0"/>
+          <w:i w:val="0"/>
+          <w:iCs w:val="0"/>
+          <w:noProof w:val="0"/>
+          <w:color w:val="000000" w:themeColor="text1" w:themeTint="FF" w:themeShade="FF"/>
+          <w:sz w:val="22"/>
+          <w:szCs w:val="22"/>
+          <w:lang w:val="pt-BR"/>
+        </w:rPr>
+        <w:t xml:space="preserve"> é colocar </w:t>
+      </w:r>
+      <w:proofErr w:type="spellStart"/>
+      <w:r>
+        <w:rPr>
+          <w:rFonts w:ascii="Calibri" w:hAnsi="Calibri" w:eastAsia="Calibri" w:cs="Calibri"/>
+          <w:b w:val="0"/>
+          <w:bCs w:val="0"/>
+          <w:i w:val="0"/>
+          <w:iCs w:val="0"/>
+          <w:noProof w:val="0"/>
+          <w:color w:val="000000" w:themeColor="text1" w:themeTint="FF" w:themeShade="FF"/>
+          <w:sz w:val="22"/>
+          <w:szCs w:val="22"/>
+          <w:lang w:val="pt-BR"/>
+        </w:rPr>
+        <w:t>usuario</w:t>
+      </w:r>
+      <w:proofErr w:type="spellEnd"/>
+      <w:r>
+        <w:rPr>
+          <w:rFonts w:ascii="Calibri" w:hAnsi="Calibri" w:eastAsia="Calibri" w:cs="Calibri"/>
+          <w:b w:val="0"/>
+          <w:bCs w:val="0"/>
+          <w:i w:val="0"/>
+          <w:iCs w:val="0"/>
+          <w:noProof w:val="0"/>
+          <w:color w:val="000000" w:themeColor="text1" w:themeTint="FF" w:themeShade="FF"/>
+          <w:sz w:val="22"/>
+          <w:szCs w:val="22"/>
+          <w:lang w:val="pt-BR"/>
+        </w:rPr>
+        <w:t xml:space="preserve"> e senha em uma classe do </w:t>
+      </w:r>
+      <w:proofErr w:type="spellStart"/>
+      <w:r>
+        <w:rPr>
+          <w:rFonts w:ascii="Calibri" w:hAnsi="Calibri" w:eastAsia="Calibri" w:cs="Calibri"/>
+          <w:b w:val="0"/>
+          <w:bCs w:val="0"/>
+          <w:i w:val="0"/>
+          <w:iCs w:val="0"/>
+          <w:noProof w:val="0"/>
+          <w:color w:val="000000" w:themeColor="text1" w:themeTint="FF" w:themeShade="FF"/>
+          <w:sz w:val="22"/>
+          <w:szCs w:val="22"/>
+          <w:lang w:val="pt-BR"/>
+        </w:rPr>
+        <w:t>java</w:t>
+      </w:r>
+      <w:proofErr w:type="spellEnd"/>
+    </w:p>
+    <w:p>
+      <w:pPr>
+        <w:pStyle w:val="Normal"/>
+        <w:spacing w:after="160" w:line="259" w:lineRule="auto"/>
+        <w:jc w:val="left"/>
+        <w:rPr>
+          <w:rFonts w:ascii="Calibri" w:hAnsi="Calibri" w:eastAsia="Calibri" w:cs="Calibri"/>
+          <w:b w:val="0"/>
+          <w:bCs w:val="0"/>
+          <w:i w:val="0"/>
+          <w:iCs w:val="0"/>
+          <w:noProof w:val="0"/>
+          <w:color w:val="000000" w:themeColor="text1" w:themeTint="FF" w:themeShade="FF"/>
+          <w:sz w:val="22"/>
+          <w:szCs w:val="22"/>
+          <w:lang w:val="pt-BR"/>
+        </w:rPr>
+      </w:pPr>
+      <w:r>
+        <w:rPr>
+          <w:rFonts w:ascii="Calibri" w:hAnsi="Calibri" w:eastAsia="Calibri" w:cs="Calibri"/>
+          <w:b w:val="0"/>
+          <w:bCs w:val="0"/>
+          <w:i w:val="0"/>
+          <w:iCs w:val="0"/>
+          <w:noProof w:val="0"/>
+          <w:color w:val="000000" w:themeColor="text1" w:themeTint="FF" w:themeShade="FF"/>
+          <w:sz w:val="22"/>
+          <w:szCs w:val="22"/>
+          <w:lang w:val="pt-BR"/>
+        </w:rPr>
+        <w:t xml:space="preserve">Criei um </w:t>
+      </w:r>
+      <w:proofErr w:type="spellStart"/>
+      <w:r>
+        <w:rPr>
+          <w:rFonts w:ascii="Calibri" w:hAnsi="Calibri" w:eastAsia="Calibri" w:cs="Calibri"/>
+          <w:b w:val="0"/>
+          <w:bCs w:val="0"/>
+          <w:i w:val="0"/>
+          <w:iCs w:val="0"/>
+          <w:noProof w:val="0"/>
+          <w:color w:val="000000" w:themeColor="text1" w:themeTint="FF" w:themeShade="FF"/>
+          <w:sz w:val="22"/>
+          <w:szCs w:val="22"/>
+          <w:lang w:val="pt-BR"/>
+        </w:rPr>
+        <w:t>commit</w:t>
+      </w:r>
+      <w:proofErr w:type="spellEnd"/>
+      <w:r>
+        <w:rPr>
+          <w:rFonts w:ascii="Calibri" w:hAnsi="Calibri" w:eastAsia="Calibri" w:cs="Calibri"/>
+          <w:b w:val="0"/>
+          <w:bCs w:val="0"/>
+          <w:i w:val="0"/>
+          <w:iCs w:val="0"/>
+          <w:noProof w:val="0"/>
+          <w:color w:val="000000" w:themeColor="text1" w:themeTint="FF" w:themeShade="FF"/>
+          <w:sz w:val="22"/>
+          <w:szCs w:val="22"/>
+          <w:lang w:val="pt-BR"/>
+        </w:rPr>
+        <w:t xml:space="preserve"> neste ponto</w:t>
+      </w:r>
+    </w:p>
+    <w:p>
+      <w:pPr>
+        <w:pStyle w:val="Normal"/>
+        <w:spacing w:after="160" w:line="259" w:lineRule="auto"/>
+        <w:jc w:val="left"/>
+        <w:rPr>
+          <w:rFonts w:ascii="Calibri" w:hAnsi="Calibri" w:eastAsia="Calibri" w:cs="Calibri"/>
+          <w:b w:val="0"/>
+          <w:bCs w:val="0"/>
+          <w:i w:val="0"/>
+          <w:iCs w:val="0"/>
+          <w:noProof w:val="0"/>
+          <w:color w:val="000000" w:themeColor="text1" w:themeTint="FF" w:themeShade="FF"/>
+          <w:sz w:val="22"/>
+          <w:szCs w:val="22"/>
+          <w:lang w:val="pt-BR"/>
+        </w:rPr>
+      </w:pPr>
+    </w:p>
+    <w:p>
+      <w:pPr>
+        <w:pStyle w:val="Normal"/>
+        <w:spacing w:after="160" w:line="259" w:lineRule="auto"/>
+        <w:jc w:val="left"/>
+        <w:rPr>
+          <w:rFonts w:ascii="Calibri" w:hAnsi="Calibri" w:eastAsia="Calibri" w:cs="Calibri"/>
+          <w:b w:val="0"/>
+          <w:bCs w:val="0"/>
+          <w:i w:val="0"/>
+          <w:iCs w:val="0"/>
+          <w:noProof w:val="0"/>
+          <w:color w:val="000000" w:themeColor="text1" w:themeTint="FF" w:themeShade="FF"/>
+          <w:sz w:val="22"/>
+          <w:szCs w:val="22"/>
+          <w:lang w:val="pt-BR"/>
+        </w:rPr>
+      </w:pPr>
+      <w:r>
+        <w:rPr>
+          <w:rFonts w:ascii="Calibri" w:hAnsi="Calibri" w:eastAsia="Calibri" w:cs="Calibri"/>
+          <w:b w:val="0"/>
+          <w:bCs w:val="0"/>
+          <w:i w:val="0"/>
+          <w:iCs w:val="0"/>
+          <w:noProof w:val="0"/>
+          <w:color w:val="000000" w:themeColor="text1" w:themeTint="FF" w:themeShade="FF"/>
+          <w:sz w:val="22"/>
+          <w:szCs w:val="22"/>
+          <w:lang w:val="pt-BR"/>
+        </w:rPr>
+        <w:t xml:space="preserve">Cria um </w:t>
+      </w:r>
+      <w:r>
+        <w:rPr>
+          <w:rFonts w:ascii="Calibri" w:hAnsi="Calibri" w:eastAsia="Calibri" w:cs="Calibri"/>
+          <w:b w:val="0"/>
+          <w:bCs w:val="0"/>
+          <w:i w:val="0"/>
+          <w:iCs w:val="0"/>
+          <w:noProof w:val="0"/>
+          <w:color w:val="000000" w:themeColor="text1" w:themeTint="FF" w:themeShade="FF"/>
+          <w:sz w:val="22"/>
+          <w:szCs w:val="22"/>
+          <w:lang w:val="pt-BR"/>
+        </w:rPr>
+        <w:t>package</w:t>
+      </w:r>
+      <w:r>
+        <w:rPr>
+          <w:rFonts w:ascii="Calibri" w:hAnsi="Calibri" w:eastAsia="Calibri" w:cs="Calibri"/>
+          <w:b w:val="0"/>
+          <w:bCs w:val="0"/>
+          <w:i w:val="0"/>
+          <w:iCs w:val="0"/>
+          <w:noProof w:val="0"/>
+          <w:color w:val="000000" w:themeColor="text1" w:themeTint="FF" w:themeShade="FF"/>
+          <w:sz w:val="22"/>
+          <w:szCs w:val="22"/>
+          <w:lang w:val="pt-BR"/>
+        </w:rPr>
+        <w:t xml:space="preserve"> </w:t>
+      </w:r>
+      <w:r>
+        <w:rPr>
+          <w:rFonts w:ascii="Calibri" w:hAnsi="Calibri" w:eastAsia="Calibri" w:cs="Calibri"/>
+          <w:b w:val="0"/>
+          <w:bCs w:val="0"/>
+          <w:i w:val="0"/>
+          <w:iCs w:val="0"/>
+          <w:noProof w:val="0"/>
+          <w:color w:val="000000" w:themeColor="text1" w:themeTint="FF" w:themeShade="FF"/>
+          <w:sz w:val="22"/>
+          <w:szCs w:val="22"/>
+          <w:lang w:val="pt-BR"/>
+        </w:rPr>
+        <w:t>config</w:t>
+      </w:r>
+      <w:r>
+        <w:rPr>
+          <w:rFonts w:ascii="Calibri" w:hAnsi="Calibri" w:eastAsia="Calibri" w:cs="Calibri"/>
+          <w:b w:val="0"/>
+          <w:bCs w:val="0"/>
+          <w:i w:val="0"/>
+          <w:iCs w:val="0"/>
+          <w:noProof w:val="0"/>
+          <w:color w:val="000000" w:themeColor="text1" w:themeTint="FF" w:themeShade="FF"/>
+          <w:sz w:val="22"/>
+          <w:szCs w:val="22"/>
+          <w:lang w:val="pt-BR"/>
+        </w:rPr>
+        <w:t xml:space="preserve"> + Classe </w:t>
+      </w:r>
+      <w:r>
+        <w:rPr>
+          <w:rFonts w:ascii="Calibri" w:hAnsi="Calibri" w:eastAsia="Calibri" w:cs="Calibri"/>
+          <w:b w:val="0"/>
+          <w:bCs w:val="0"/>
+          <w:i w:val="0"/>
+          <w:iCs w:val="0"/>
+          <w:noProof w:val="0"/>
+          <w:color w:val="000000" w:themeColor="text1" w:themeTint="FF" w:themeShade="FF"/>
+          <w:sz w:val="22"/>
+          <w:szCs w:val="22"/>
+          <w:lang w:val="pt-BR"/>
+        </w:rPr>
+        <w:t>SecurityConfig</w:t>
+      </w:r>
+    </w:p>
+    <w:p>
+      <w:pPr>
+        <w:pStyle w:val="Normal"/>
+        <w:spacing w:after="160" w:line="259" w:lineRule="auto"/>
+        <w:jc w:val="left"/>
+      </w:pPr>
+      <w:r>
+        <w:drawing>
+          <wp:inline wp14:editId="2F380451" wp14:anchorId="6E35E3DB">
+            <wp:extent cx="6638924" cy="2552700"/>
+            <wp:effectExtent l="0" t="0" r="0" b="0"/>
+            <wp:docPr id="1615529806" name="" title=""/>
+            <wp:cNvGraphicFramePr>
+              <a:graphicFrameLocks noChangeAspect="1"/>
+            </wp:cNvGraphicFramePr>
+            <a:graphic>
+              <a:graphicData uri="http://schemas.openxmlformats.org/drawingml/2006/picture">
+                <pic:pic>
+                  <pic:nvPicPr>
+                    <pic:cNvPr id="0" name=""/>
+                    <pic:cNvPicPr/>
+                  </pic:nvPicPr>
+                  <pic:blipFill>
+                    <a:blip r:embed="R6fc6fdf6c04e495d">
+                      <a:extLst>
+                        <a:ext xmlns:a="http://schemas.openxmlformats.org/drawingml/2006/main" uri="{28A0092B-C50C-407E-A947-70E740481C1C}">
+                          <a14:useLocalDpi val="0"/>
+                        </a:ext>
+                      </a:extLst>
+                    </a:blip>
+                    <a:stretch>
+                      <a:fillRect/>
+                    </a:stretch>
+                  </pic:blipFill>
+                  <pic:spPr>
+                    <a:xfrm>
+                      <a:off x="0" y="0"/>
+                      <a:ext cx="6638924" cy="2552700"/>
+                    </a:xfrm>
+                    <a:prstGeom prst="rect">
+                      <a:avLst/>
+                    </a:prstGeom>
+                  </pic:spPr>
+                </pic:pic>
+              </a:graphicData>
+            </a:graphic>
+          </wp:inline>
+        </w:drawing>
+      </w:r>
+    </w:p>
+    <w:p>
+      <w:pPr>
+        <w:pStyle w:val="Normal"/>
+        <w:spacing w:after="160" w:line="259" w:lineRule="auto"/>
+        <w:jc w:val="left"/>
+      </w:pPr>
+      <w:r>
+        <w:rPr/>
+        <w:t xml:space="preserve">Adiciona </w:t>
+      </w:r>
+      <w:proofErr w:type="spellStart"/>
+      <w:r>
+        <w:rPr/>
+        <w:t>anotations</w:t>
+      </w:r>
+      <w:proofErr w:type="spellEnd"/>
+      <w:r>
+        <w:rPr/>
+        <w:t xml:space="preserve"> nos EndPoints</w:t>
+      </w:r>
+    </w:p>
+    <w:p>
+      <w:pPr>
+        <w:pStyle w:val="Normal"/>
+        <w:spacing w:after="160" w:line="259" w:lineRule="auto"/>
+        <w:jc w:val="left"/>
+      </w:pPr>
+      <w:r>
+        <w:drawing>
+          <wp:inline wp14:editId="6A6266F0" wp14:anchorId="2A36D4EB">
+            <wp:extent cx="6638924" cy="561975"/>
+            <wp:effectExtent l="0" t="0" r="0" b="0"/>
+            <wp:docPr id="1120746258" name="" title=""/>
+            <wp:cNvGraphicFramePr>
+              <a:graphicFrameLocks noChangeAspect="1"/>
+            </wp:cNvGraphicFramePr>
+            <a:graphic>
+              <a:graphicData uri="http://schemas.openxmlformats.org/drawingml/2006/picture">
+                <pic:pic>
+                  <pic:nvPicPr>
+                    <pic:cNvPr id="0" name=""/>
+                    <pic:cNvPicPr/>
+                  </pic:nvPicPr>
+                  <pic:blipFill>
+                    <a:blip r:embed="R0060b7e82c1f4e4d">
+                      <a:extLst xmlns:a="http://schemas.openxmlformats.org/drawingml/2006/main">
+                        <a:ext xmlns:a="http://schemas.openxmlformats.org/drawingml/2006/main" uri="{28A0092B-C50C-407E-A947-70E740481C1C}">
+                          <a14:useLocalDpi xmlns:a14="http://schemas.microsoft.com/office/drawing/2010/main" val="0"/>
+                        </a:ext>
+                      </a:extLst>
+                    </a:blip>
+                    <a:stretch>
+                      <a:fillRect/>
+                    </a:stretch>
+                  </pic:blipFill>
+                  <pic:spPr>
+                    <a:xfrm rot="0" flipH="0" flipV="0">
+                      <a:off x="0" y="0"/>
+                      <a:ext cx="6638924" cy="561975"/>
+                    </a:xfrm>
+                    <a:prstGeom prst="rect">
+                      <a:avLst/>
+                    </a:prstGeom>
+                  </pic:spPr>
+                </pic:pic>
+              </a:graphicData>
+            </a:graphic>
+          </wp:inline>
+        </w:drawing>
+      </w:r>
+    </w:p>
+    <w:p>
+      <w:pPr>
+        <w:pStyle w:val="Normal"/>
+        <w:spacing w:after="160" w:line="259" w:lineRule="auto"/>
+        <w:jc w:val="left"/>
+      </w:pPr>
+      <w:r>
+        <w:rPr/>
+        <w:t>Para definir que o metodo somente pode ser acessado pelo admin</w:t>
+      </w:r>
+    </w:p>
+    <w:p>
+      <w:pPr>
+        <w:pStyle w:val="Normal"/>
+        <w:spacing w:after="160" w:line="259" w:lineRule="auto"/>
+        <w:jc w:val="left"/>
+      </w:pPr>
+      <w:r>
+        <w:rPr/>
+        <w:t>@PreAuthorize("hasRole('ADMIN')")</w:t>
+      </w:r>
+    </w:p>
+    <w:p>
+      <w:pPr>
+        <w:pStyle w:val="Normal"/>
+        <w:spacing w:after="160" w:line="259" w:lineRule="auto"/>
+        <w:jc w:val="left"/>
+      </w:pPr>
+      <w:r>
+        <w:drawing>
+          <wp:inline wp14:editId="69915639" wp14:anchorId="3751C6EC">
+            <wp:extent cx="4705352" cy="695325"/>
+            <wp:effectExtent l="0" t="0" r="0" b="0"/>
+            <wp:docPr id="356725162" name="" title=""/>
+            <wp:cNvGraphicFramePr>
+              <a:graphicFrameLocks noChangeAspect="1"/>
+            </wp:cNvGraphicFramePr>
+            <a:graphic>
+              <a:graphicData uri="http://schemas.openxmlformats.org/drawingml/2006/picture">
+                <pic:pic>
+                  <pic:nvPicPr>
+                    <pic:cNvPr id="0" name=""/>
+                    <pic:cNvPicPr/>
+                  </pic:nvPicPr>
+                  <pic:blipFill>
+                    <a:blip r:embed="Rd0775a0cc1744073">
+                      <a:extLst xmlns:a="http://schemas.openxmlformats.org/drawingml/2006/main">
+                        <a:ext xmlns:a="http://schemas.openxmlformats.org/drawingml/2006/main" uri="{28A0092B-C50C-407E-A947-70E740481C1C}">
+                          <a14:useLocalDpi xmlns:a14="http://schemas.microsoft.com/office/drawing/2010/main" val="0"/>
+                        </a:ext>
+                      </a:extLst>
+                    </a:blip>
+                    <a:stretch>
+                      <a:fillRect/>
+                    </a:stretch>
+                  </pic:blipFill>
+                  <pic:spPr>
+                    <a:xfrm rot="0" flipH="0" flipV="0">
+                      <a:off x="0" y="0"/>
+                      <a:ext cx="4705352" cy="695325"/>
+                    </a:xfrm>
+                    <a:prstGeom prst="rect">
+                      <a:avLst/>
+                    </a:prstGeom>
+                  </pic:spPr>
+                </pic:pic>
+              </a:graphicData>
+            </a:graphic>
+          </wp:inline>
+        </w:drawing>
+      </w:r>
+    </w:p>
+    <w:p>
+      <w:pPr>
+        <w:pStyle w:val="Normal"/>
+        <w:spacing w:after="160" w:line="259" w:lineRule="auto"/>
+        <w:jc w:val="left"/>
+      </w:pPr>
+    </w:p>
+    <w:p>
+      <w:pPr>
+        <w:pStyle w:val="Normal"/>
+        <w:spacing w:after="160" w:line="259" w:lineRule="auto"/>
+        <w:jc w:val="left"/>
+      </w:pPr>
+      <w:r>
+        <w:rPr/>
+        <w:t>Adicionar em configure(HttpSecurity http) PAra permitir o delete e alteração no banco</w:t>
+      </w:r>
+    </w:p>
+    <w:p>
+      <w:pPr>
+        <w:pStyle w:val="Normal"/>
+        <w:spacing w:after="160" w:line="259" w:lineRule="auto"/>
+        <w:jc w:val="left"/>
+      </w:pPr>
+      <w:r>
+        <w:rPr/>
+        <w:t>//                .and()</w:t>
+      </w:r>
+    </w:p>
+    <w:p>
+      <w:pPr>
+        <w:pStyle w:val="Normal"/>
+        <w:spacing w:after="160" w:line="259" w:lineRule="auto"/>
+        <w:jc w:val="left"/>
+      </w:pPr>
+      <w:r>
+        <w:rPr/>
+        <w:t>//                .csrf().disable();</w:t>
+      </w:r>
+    </w:p>
+    <w:p>
+      <w:pPr>
+        <w:pStyle w:val="Normal"/>
+        <w:spacing w:after="160" w:line="259" w:lineRule="auto"/>
+        <w:jc w:val="left"/>
+      </w:pPr>
+    </w:p>
+    <w:p>
+      <w:pPr>
+        <w:pStyle w:val="Normal"/>
+        <w:spacing w:after="160" w:line="259" w:lineRule="auto"/>
+        <w:jc w:val="left"/>
+      </w:pPr>
+    </w:p>
+    <w:p>
+      <w:pPr>
+        <w:pStyle w:val="Normal"/>
+        <w:spacing w:after="160" w:line="259" w:lineRule="auto"/>
+        <w:jc w:val="left"/>
+      </w:pPr>
+      <w:r>
+        <w:rPr/>
+        <w:t xml:space="preserve">Para ???????? </w:t>
+      </w:r>
+    </w:p>
+    <w:p>
+      <w:pPr>
+        <w:pStyle w:val="Normal"/>
+        <w:spacing w:after="160" w:line="259" w:lineRule="auto"/>
+        <w:jc w:val="left"/>
+      </w:pPr>
+      <w:r>
+        <w:rPr/>
+        <w:t>@EnableGlobalMethodSecurity(prePostEnabled = true)</w:t>
+      </w:r>
+    </w:p>
+    <w:p>
+      <w:pPr>
+        <w:pStyle w:val="Normal"/>
+        <w:spacing w:after="160" w:line="259" w:lineRule="auto"/>
+        <w:jc w:val="left"/>
+      </w:pPr>
+      <w:r>
+        <w:rPr/>
+        <w:t>tem material na internet também sobre este erro</w:t>
+      </w:r>
+    </w:p>
+    <w:p>
+      <w:pPr>
+        <w:pStyle w:val="Normal"/>
+        <w:spacing w:after="160" w:line="259" w:lineRule="auto"/>
+        <w:jc w:val="left"/>
+      </w:pPr>
+      <w:r>
+        <w:rPr/>
+        <w:t>https://stackoverflow.com/questions/55549415/error-creating-bean-with-name-projectingargumentresolverbeanpostprocessor</w:t>
+      </w:r>
+    </w:p>
+    <w:p>
+      <w:pPr>
+        <w:pStyle w:val="Normal"/>
+        <w:spacing w:after="160" w:line="259" w:lineRule="auto"/>
+        <w:jc w:val="left"/>
+      </w:pPr>
+      <w:r>
+        <w:rPr/>
+        <w:t xml:space="preserve"> </w:t>
+      </w:r>
+    </w:p>
+    <w:p>
+      <w:pPr>
+        <w:pStyle w:val="Normal"/>
+        <w:spacing w:after="160" w:line="259" w:lineRule="auto"/>
+        <w:jc w:val="left"/>
+      </w:pPr>
+      <w:r>
+        <w:rPr/>
+        <w:t xml:space="preserve"> </w:t>
+      </w:r>
+    </w:p>
+    <w:p>
+      <w:pPr>
+        <w:pStyle w:val="Normal"/>
+        <w:spacing w:after="160" w:line="259" w:lineRule="auto"/>
+        <w:jc w:val="left"/>
+      </w:pPr>
+      <w:r>
+        <w:rPr/>
+        <w:t xml:space="preserve"> </w:t>
+      </w:r>
+    </w:p>
+    <w:p>
+      <w:pPr>
+        <w:pStyle w:val="Normal"/>
+        <w:spacing w:after="160" w:line="259" w:lineRule="auto"/>
+        <w:jc w:val="left"/>
+      </w:pPr>
+      <w:r>
+        <w:rPr/>
+        <w:t xml:space="preserve"> </w:t>
+      </w:r>
+    </w:p>
+    <w:p>
+      <w:pPr>
+        <w:pStyle w:val="Normal"/>
+        <w:spacing w:after="160" w:line="259" w:lineRule="auto"/>
+        <w:jc w:val="left"/>
+      </w:pPr>
+      <w:r>
+        <w:rPr/>
+        <w:t xml:space="preserve"> </w:t>
+      </w:r>
+    </w:p>
+    <w:p>
+      <w:pPr>
+        <w:pStyle w:val="Normal"/>
+        <w:spacing w:after="160" w:line="259" w:lineRule="auto"/>
+        <w:jc w:val="left"/>
+      </w:pPr>
+    </w:p>
+    <w:p>
+      <w:pPr>
+        <w:pStyle w:val="Normal"/>
+        <w:spacing w:after="160" w:line="259" w:lineRule="auto"/>
+        <w:jc w:val="left"/>
+      </w:pPr>
+    </w:p>
+    <w:p>
+      <w:pPr>
+        <w:pStyle w:val="Normal"/>
+        <w:jc w:val="left"/>
+      </w:pPr>
+    </w:p>
+    <w:p>
+      <w:pPr>
+        <w:pStyle w:val="Normal"/>
+        <w:jc w:val="left"/>
       </w:pPr>
     </w:p>
     <w:p>
@@ -2507,6 +3683,20 @@
         <w:t>Exceptions</w:t>
       </w:r>
       <w:proofErr w:type="spellEnd"/>
+    </w:p>
+    <w:p>
+      <w:pPr>
+        <w:pStyle w:val="Normal"/>
+        <w:jc w:val="left"/>
+        <w:rPr>
+          <w:rFonts w:ascii="Consolas" w:hAnsi="Consolas" w:eastAsia="Consolas" w:cs="Consolas"/>
+          <w:noProof w:val="0"/>
+          <w:color w:val="000000" w:themeColor="text1" w:themeTint="FF" w:themeShade="FF"/>
+          <w:sz w:val="24"/>
+          <w:szCs w:val="24"/>
+          <w:lang w:val="pt-BR"/>
+        </w:rPr>
+      </w:pPr>
     </w:p>
     <w:p>
       <w:pPr>

</xml_diff>

<commit_message>
Adicionado SecurityConfig para analise na Mentoria
</commit_message>
<xml_diff>
--- a/Modulo7_ExercicioFinal/HistoricoCriação.docx
+++ b/Modulo7_ExercicioFinal/HistoricoCriação.docx
@@ -8,7 +8,7 @@
       </w:pPr>
       <w:r>
         <w:drawing>
-          <wp:inline xmlns:wp14="http://schemas.microsoft.com/office/word/2010/wordprocessingDrawing" wp14:editId="334EF5D8" wp14:anchorId="56B1EEF6">
+          <wp:inline xmlns:wp14="http://schemas.microsoft.com/office/word/2010/wordprocessingDrawing" wp14:editId="56A668B4" wp14:anchorId="56B1EEF6">
             <wp:extent cx="6638924" cy="1885950"/>
             <wp:effectExtent l="0" t="0" r="0" b="0"/>
             <wp:docPr id="1363221621" name="" title=""/>
@@ -23,7 +23,7 @@
                     <pic:cNvPicPr/>
                   </pic:nvPicPr>
                   <pic:blipFill>
-                    <a:blip r:embed="R7e184f88897048cd">
+                    <a:blip r:embed="R6c8a3ff9139e4b9f">
                       <a:extLst xmlns:a="http://schemas.openxmlformats.org/drawingml/2006/main">
                         <a:ext xmlns:a="http://schemas.openxmlformats.org/drawingml/2006/main" uri="{28A0092B-C50C-407E-A947-70E740481C1C}">
                           <a14:useLocalDpi xmlns:a14="http://schemas.microsoft.com/office/drawing/2010/main" val="0"/>
@@ -2526,7 +2526,33 @@
           <w:highlight w:val="yellow"/>
           <w:lang w:val="pt-BR"/>
         </w:rPr>
-        <w:t>Adicionar Segurança em memoria</w:t>
+        <w:t xml:space="preserve">Adicionar Segurança em </w:t>
+      </w:r>
+      <w:proofErr w:type="gramStart"/>
+      <w:r>
+        <w:rPr>
+          <w:rFonts w:ascii="Consolas" w:hAnsi="Consolas" w:eastAsia="Consolas" w:cs="Consolas"/>
+          <w:noProof w:val="0"/>
+          <w:color w:val="000000" w:themeColor="text1" w:themeTint="FF" w:themeShade="FF"/>
+          <w:sz w:val="24"/>
+          <w:szCs w:val="24"/>
+          <w:highlight w:val="yellow"/>
+          <w:lang w:val="pt-BR"/>
+        </w:rPr>
+        <w:t>memoria</w:t>
+      </w:r>
+      <w:proofErr w:type="gramEnd"/>
+      <w:r>
+        <w:rPr>
+          <w:rFonts w:ascii="Consolas" w:hAnsi="Consolas" w:eastAsia="Consolas" w:cs="Consolas"/>
+          <w:noProof w:val="0"/>
+          <w:color w:val="000000" w:themeColor="text1" w:themeTint="FF" w:themeShade="FF"/>
+          <w:sz w:val="24"/>
+          <w:szCs w:val="24"/>
+          <w:highlight w:val="yellow"/>
+          <w:lang w:val="pt-BR"/>
+        </w:rPr>
+        <w:t xml:space="preserve"> com senha gerada automaticamente ao iniciar aplicação</w:t>
       </w:r>
     </w:p>
     <w:p>
@@ -2836,7 +2862,7 @@
       </w:pPr>
       <w:r>
         <w:drawing>
-          <wp:inline wp14:editId="302FC10C" wp14:anchorId="45ED721D">
+          <wp:inline wp14:editId="426F3FA2" wp14:anchorId="45ED721D">
             <wp:extent cx="6276976" cy="714375"/>
             <wp:effectExtent l="0" t="0" r="0" b="0"/>
             <wp:docPr id="377604816" name="" title=""/>
@@ -2851,7 +2877,7 @@
                     <pic:cNvPicPr/>
                   </pic:nvPicPr>
                   <pic:blipFill>
-                    <a:blip r:embed="R47a182e6fb214d24">
+                    <a:blip r:embed="R1567ccec9fb64c23">
                       <a:extLst xmlns:a="http://schemas.openxmlformats.org/drawingml/2006/main">
                         <a:ext xmlns:a="http://schemas.openxmlformats.org/drawingml/2006/main" uri="{28A0092B-C50C-407E-A947-70E740481C1C}">
                           <a14:useLocalDpi xmlns:a14="http://schemas.microsoft.com/office/drawing/2010/main" val="0"/>
@@ -2885,7 +2911,7 @@
       </w:pPr>
       <w:r>
         <w:drawing>
-          <wp:inline wp14:editId="009F88CC" wp14:anchorId="3BE56DF2">
+          <wp:inline wp14:editId="4215E45A" wp14:anchorId="3BE56DF2">
             <wp:extent cx="6638924" cy="2352675"/>
             <wp:effectExtent l="0" t="0" r="0" b="0"/>
             <wp:docPr id="845376199" name="" title=""/>
@@ -2900,7 +2926,7 @@
                     <pic:cNvPicPr/>
                   </pic:nvPicPr>
                   <pic:blipFill>
-                    <a:blip r:embed="R5fd801ea344048d8">
+                    <a:blip r:embed="R0c3c0803229849be">
                       <a:extLst xmlns:a="http://schemas.openxmlformats.org/drawingml/2006/main">
                         <a:ext xmlns:a="http://schemas.openxmlformats.org/drawingml/2006/main" uri="{28A0092B-C50C-407E-A947-70E740481C1C}">
                           <a14:useLocalDpi xmlns:a14="http://schemas.microsoft.com/office/drawing/2010/main" val="0"/>
@@ -3104,7 +3130,7 @@
           <w:szCs w:val="22"/>
           <w:lang w:val="pt-BR"/>
         </w:rPr>
-        <w:t xml:space="preserve"> neste ponto</w:t>
+        <w:t xml:space="preserve"> neste ponto:</w:t>
       </w:r>
     </w:p>
     <w:p>
@@ -3125,12 +3151,7 @@
           <w:lang w:val="pt-BR"/>
         </w:rPr>
       </w:pPr>
-    </w:p>
-    <w:p>
-      <w:pPr>
-        <w:pStyle w:val="Normal"/>
-        <w:spacing w:after="160" w:line="259" w:lineRule="auto"/>
-        <w:jc w:val="left"/>
+      <w:r>
         <w:rPr>
           <w:rFonts w:ascii="Calibri" w:hAnsi="Calibri" w:eastAsia="Calibri" w:cs="Calibri"/>
           <w:b w:val="0"/>
@@ -3143,8 +3164,14 @@
           <w:szCs w:val="22"/>
           <w:lang w:val="pt-BR"/>
         </w:rPr>
-      </w:pPr>
-      <w:r>
+        <w:t>$ git commit -m "Adicionado Segurança em Memoria apenas com springStarterSecurity no pom gerando password ao iniciar a aplicação"</w:t>
+      </w:r>
+    </w:p>
+    <w:p>
+      <w:pPr>
+        <w:pStyle w:val="Normal"/>
+        <w:spacing w:after="160" w:line="259" w:lineRule="auto"/>
+        <w:jc w:val="left"/>
         <w:rPr>
           <w:rFonts w:ascii="Calibri" w:hAnsi="Calibri" w:eastAsia="Calibri" w:cs="Calibri"/>
           <w:b w:val="0"/>
@@ -3157,8 +3184,7 @@
           <w:szCs w:val="22"/>
           <w:lang w:val="pt-BR"/>
         </w:rPr>
-        <w:t xml:space="preserve">Cria um </w:t>
-      </w:r>
+      </w:pPr>
       <w:r>
         <w:rPr>
           <w:rFonts w:ascii="Calibri" w:hAnsi="Calibri" w:eastAsia="Calibri" w:cs="Calibri"/>
@@ -3172,9 +3198,93 @@
           <w:szCs w:val="22"/>
           <w:lang w:val="pt-BR"/>
         </w:rPr>
-        <w:t>package</w:t>
-      </w:r>
-      <w:r>
+        <w:t>------------------------------------------------------------------------------------------------------------------------------------------</w:t>
+      </w:r>
+    </w:p>
+    <w:p>
+      <w:pPr>
+        <w:pStyle w:val="Normal"/>
+        <w:jc w:val="left"/>
+        <w:rPr>
+          <w:rFonts w:ascii="Consolas" w:hAnsi="Consolas" w:eastAsia="Consolas" w:cs="Consolas"/>
+          <w:noProof w:val="0"/>
+          <w:color w:val="000000" w:themeColor="text1" w:themeTint="FF" w:themeShade="FF"/>
+          <w:sz w:val="24"/>
+          <w:szCs w:val="24"/>
+          <w:highlight w:val="yellow"/>
+          <w:lang w:val="pt-BR"/>
+        </w:rPr>
+      </w:pPr>
+      <w:r>
+        <w:rPr>
+          <w:rFonts w:ascii="Consolas" w:hAnsi="Consolas" w:eastAsia="Consolas" w:cs="Consolas"/>
+          <w:noProof w:val="0"/>
+          <w:color w:val="000000" w:themeColor="text1" w:themeTint="FF" w:themeShade="FF"/>
+          <w:sz w:val="24"/>
+          <w:szCs w:val="24"/>
+          <w:highlight w:val="yellow"/>
+          <w:lang w:val="pt-BR"/>
+        </w:rPr>
+        <w:t xml:space="preserve">Adicionar Segurança em </w:t>
+      </w:r>
+      <w:proofErr w:type="gramStart"/>
+      <w:r>
+        <w:rPr>
+          <w:rFonts w:ascii="Consolas" w:hAnsi="Consolas" w:eastAsia="Consolas" w:cs="Consolas"/>
+          <w:noProof w:val="0"/>
+          <w:color w:val="000000" w:themeColor="text1" w:themeTint="FF" w:themeShade="FF"/>
+          <w:sz w:val="24"/>
+          <w:szCs w:val="24"/>
+          <w:highlight w:val="yellow"/>
+          <w:lang w:val="pt-BR"/>
+        </w:rPr>
+        <w:t>memoria</w:t>
+      </w:r>
+      <w:proofErr w:type="gramEnd"/>
+      <w:r>
+        <w:rPr>
+          <w:rFonts w:ascii="Consolas" w:hAnsi="Consolas" w:eastAsia="Consolas" w:cs="Consolas"/>
+          <w:noProof w:val="0"/>
+          <w:color w:val="000000" w:themeColor="text1" w:themeTint="FF" w:themeShade="FF"/>
+          <w:sz w:val="24"/>
+          <w:szCs w:val="24"/>
+          <w:highlight w:val="yellow"/>
+          <w:lang w:val="pt-BR"/>
+        </w:rPr>
+        <w:t xml:space="preserve"> com senhas no </w:t>
+      </w:r>
+      <w:proofErr w:type="spellStart"/>
+      <w:r>
+        <w:rPr>
+          <w:rFonts w:ascii="Consolas" w:hAnsi="Consolas" w:eastAsia="Consolas" w:cs="Consolas"/>
+          <w:noProof w:val="0"/>
+          <w:color w:val="000000" w:themeColor="text1" w:themeTint="FF" w:themeShade="FF"/>
+          <w:sz w:val="24"/>
+          <w:szCs w:val="24"/>
+          <w:highlight w:val="yellow"/>
+          <w:lang w:val="pt-BR"/>
+        </w:rPr>
+        <w:t>proprio</w:t>
+      </w:r>
+      <w:proofErr w:type="spellEnd"/>
+      <w:r>
+        <w:rPr>
+          <w:rFonts w:ascii="Consolas" w:hAnsi="Consolas" w:eastAsia="Consolas" w:cs="Consolas"/>
+          <w:noProof w:val="0"/>
+          <w:color w:val="000000" w:themeColor="text1" w:themeTint="FF" w:themeShade="FF"/>
+          <w:sz w:val="24"/>
+          <w:szCs w:val="24"/>
+          <w:highlight w:val="yellow"/>
+          <w:lang w:val="pt-BR"/>
+        </w:rPr>
+        <w:t xml:space="preserve"> programa</w:t>
+      </w:r>
+    </w:p>
+    <w:p>
+      <w:pPr>
+        <w:pStyle w:val="Normal"/>
+        <w:spacing w:after="160" w:line="259" w:lineRule="auto"/>
+        <w:jc w:val="left"/>
         <w:rPr>
           <w:rFonts w:ascii="Calibri" w:hAnsi="Calibri" w:eastAsia="Calibri" w:cs="Calibri"/>
           <w:b w:val="0"/>
@@ -3187,9 +3297,13 @@
           <w:szCs w:val="22"/>
           <w:lang w:val="pt-BR"/>
         </w:rPr>
-        <w:t xml:space="preserve"> </w:t>
-      </w:r>
-      <w:r>
+      </w:pPr>
+    </w:p>
+    <w:p>
+      <w:pPr>
+        <w:pStyle w:val="Normal"/>
+        <w:spacing w:after="160" w:line="259" w:lineRule="auto"/>
+        <w:jc w:val="left"/>
         <w:rPr>
           <w:rFonts w:ascii="Calibri" w:hAnsi="Calibri" w:eastAsia="Calibri" w:cs="Calibri"/>
           <w:b w:val="0"/>
@@ -3202,8 +3316,7 @@
           <w:szCs w:val="22"/>
           <w:lang w:val="pt-BR"/>
         </w:rPr>
-        <w:t>config</w:t>
-      </w:r>
+      </w:pPr>
       <w:r>
         <w:rPr>
           <w:rFonts w:ascii="Calibri" w:hAnsi="Calibri" w:eastAsia="Calibri" w:cs="Calibri"/>
@@ -3217,7 +3330,7 @@
           <w:szCs w:val="22"/>
           <w:lang w:val="pt-BR"/>
         </w:rPr>
-        <w:t xml:space="preserve"> + Classe </w:t>
+        <w:t xml:space="preserve">Cria um </w:t>
       </w:r>
       <w:r>
         <w:rPr>
@@ -3232,6 +3345,66 @@
           <w:szCs w:val="22"/>
           <w:lang w:val="pt-BR"/>
         </w:rPr>
+        <w:t>package</w:t>
+      </w:r>
+      <w:r>
+        <w:rPr>
+          <w:rFonts w:ascii="Calibri" w:hAnsi="Calibri" w:eastAsia="Calibri" w:cs="Calibri"/>
+          <w:b w:val="0"/>
+          <w:bCs w:val="0"/>
+          <w:i w:val="0"/>
+          <w:iCs w:val="0"/>
+          <w:noProof w:val="0"/>
+          <w:color w:val="000000" w:themeColor="text1" w:themeTint="FF" w:themeShade="FF"/>
+          <w:sz w:val="22"/>
+          <w:szCs w:val="22"/>
+          <w:lang w:val="pt-BR"/>
+        </w:rPr>
+        <w:t xml:space="preserve"> </w:t>
+      </w:r>
+      <w:r>
+        <w:rPr>
+          <w:rFonts w:ascii="Calibri" w:hAnsi="Calibri" w:eastAsia="Calibri" w:cs="Calibri"/>
+          <w:b w:val="0"/>
+          <w:bCs w:val="0"/>
+          <w:i w:val="0"/>
+          <w:iCs w:val="0"/>
+          <w:noProof w:val="0"/>
+          <w:color w:val="000000" w:themeColor="text1" w:themeTint="FF" w:themeShade="FF"/>
+          <w:sz w:val="22"/>
+          <w:szCs w:val="22"/>
+          <w:lang w:val="pt-BR"/>
+        </w:rPr>
+        <w:t>config</w:t>
+      </w:r>
+      <w:r>
+        <w:rPr>
+          <w:rFonts w:ascii="Calibri" w:hAnsi="Calibri" w:eastAsia="Calibri" w:cs="Calibri"/>
+          <w:b w:val="0"/>
+          <w:bCs w:val="0"/>
+          <w:i w:val="0"/>
+          <w:iCs w:val="0"/>
+          <w:noProof w:val="0"/>
+          <w:color w:val="000000" w:themeColor="text1" w:themeTint="FF" w:themeShade="FF"/>
+          <w:sz w:val="22"/>
+          <w:szCs w:val="22"/>
+          <w:lang w:val="pt-BR"/>
+        </w:rPr>
+        <w:t xml:space="preserve"> + Classe </w:t>
+      </w:r>
+      <w:r>
+        <w:rPr>
+          <w:rFonts w:ascii="Calibri" w:hAnsi="Calibri" w:eastAsia="Calibri" w:cs="Calibri"/>
+          <w:b w:val="0"/>
+          <w:bCs w:val="0"/>
+          <w:i w:val="0"/>
+          <w:iCs w:val="0"/>
+          <w:noProof w:val="0"/>
+          <w:color w:val="000000" w:themeColor="text1" w:themeTint="FF" w:themeShade="FF"/>
+          <w:sz w:val="22"/>
+          <w:szCs w:val="22"/>
+          <w:lang w:val="pt-BR"/>
+        </w:rPr>
         <w:t>SecurityConfig</w:t>
       </w:r>
     </w:p>
@@ -3243,7 +3416,7 @@
       </w:pPr>
       <w:r>
         <w:drawing>
-          <wp:inline wp14:editId="2F380451" wp14:anchorId="6E35E3DB">
+          <wp:inline wp14:editId="7C0BC38C" wp14:anchorId="6E35E3DB">
             <wp:extent cx="6638924" cy="2552700"/>
             <wp:effectExtent l="0" t="0" r="0" b="0"/>
             <wp:docPr id="1615529806" name="" title=""/>
@@ -3258,7 +3431,7 @@
                     <pic:cNvPicPr/>
                   </pic:nvPicPr>
                   <pic:blipFill>
-                    <a:blip r:embed="R6fc6fdf6c04e495d">
+                    <a:blip r:embed="Rd226b2e87ca8415d">
                       <a:extLst>
                         <a:ext xmlns:a="http://schemas.openxmlformats.org/drawingml/2006/main" uri="{28A0092B-C50C-407E-A947-70E740481C1C}">
                           <a14:useLocalDpi val="0"/>
@@ -3314,7 +3487,7 @@
       </w:pPr>
       <w:r>
         <w:drawing>
-          <wp:inline wp14:editId="6A6266F0" wp14:anchorId="2A36D4EB">
+          <wp:inline wp14:editId="12AD6501" wp14:anchorId="2A36D4EB">
             <wp:extent cx="6638924" cy="561975"/>
             <wp:effectExtent l="0" t="0" r="0" b="0"/>
             <wp:docPr id="1120746258" name="" title=""/>
@@ -3329,7 +3502,7 @@
                     <pic:cNvPicPr/>
                   </pic:nvPicPr>
                   <pic:blipFill>
-                    <a:blip r:embed="R0060b7e82c1f4e4d">
+                    <a:blip r:embed="Ree90d0f071504366">
                       <a:extLst xmlns:a="http://schemas.openxmlformats.org/drawingml/2006/main">
                         <a:ext xmlns:a="http://schemas.openxmlformats.org/drawingml/2006/main" uri="{28A0092B-C50C-407E-A947-70E740481C1C}">
                           <a14:useLocalDpi xmlns:a14="http://schemas.microsoft.com/office/drawing/2010/main" val="0"/>
@@ -3386,7 +3559,7 @@
       </w:pPr>
       <w:r>
         <w:drawing>
-          <wp:inline wp14:editId="69915639" wp14:anchorId="3751C6EC">
+          <wp:inline wp14:editId="57A9FD79" wp14:anchorId="3751C6EC">
             <wp:extent cx="4705352" cy="695325"/>
             <wp:effectExtent l="0" t="0" r="0" b="0"/>
             <wp:docPr id="356725162" name="" title=""/>
@@ -3401,7 +3574,7 @@
                     <pic:cNvPicPr/>
                   </pic:nvPicPr>
                   <pic:blipFill>
-                    <a:blip r:embed="Rd0775a0cc1744073">
+                    <a:blip r:embed="Rf35a854838cf46b0">
                       <a:extLst xmlns:a="http://schemas.openxmlformats.org/drawingml/2006/main">
                         <a:ext xmlns:a="http://schemas.openxmlformats.org/drawingml/2006/main" uri="{28A0092B-C50C-407E-A947-70E740481C1C}">
                           <a14:useLocalDpi xmlns:a14="http://schemas.microsoft.com/office/drawing/2010/main" val="0"/>

</xml_diff>

<commit_message>
Criado Suite de Testes
</commit_message>
<xml_diff>
--- a/Modulo7_ExercicioFinal/HistoricoCriação.docx
+++ b/Modulo7_ExercicioFinal/HistoricoCriação.docx
@@ -2,13 +2,23 @@
 <file path=word/document2.xml><?xml version="1.0" encoding="utf-8"?>
 <w:document xmlns:wpc="http://schemas.microsoft.com/office/word/2010/wordprocessingCanvas" xmlns:mc="http://schemas.openxmlformats.org/markup-compatibility/2006" xmlns:o="urn:schemas-microsoft-com:office:office" xmlns:r="http://schemas.openxmlformats.org/officeDocument/2006/relationships" xmlns:m="http://schemas.openxmlformats.org/officeDocument/2006/math" xmlns:v="urn:schemas-microsoft-com:vml" xmlns:wp14="http://schemas.microsoft.com/office/word/2010/wordprocessingDrawing" xmlns:wp="http://schemas.openxmlformats.org/drawingml/2006/wordprocessingDrawing" xmlns:w10="urn:schemas-microsoft-com:office:word" xmlns:w="http://schemas.openxmlformats.org/wordprocessingml/2006/main" xmlns:w14="http://schemas.microsoft.com/office/word/2010/wordml" xmlns:w15="http://schemas.microsoft.com/office/word/2012/wordml" xmlns:wpg="http://schemas.microsoft.com/office/word/2010/wordprocessingGroup" xmlns:wpi="http://schemas.microsoft.com/office/word/2010/wordprocessingInk" xmlns:wne="http://schemas.microsoft.com/office/word/2006/wordml" xmlns:wps="http://schemas.microsoft.com/office/word/2010/wordprocessingShape" xmlns:a="http://schemas.openxmlformats.org/drawingml/2006/main" xmlns:pic="http://schemas.openxmlformats.org/drawingml/2006/picture" xmlns:a14="http://schemas.microsoft.com/office/drawing/2010/main" mc:Ignorable="w14 w15 wp14">
   <w:body>
+    <w:p>
+      <w:pPr>
+        <w:pStyle w:val="Normal"/>
+      </w:pPr>
+    </w:p>
+    <w:p>
+      <w:pPr>
+        <w:pStyle w:val="Normal"/>
+      </w:pPr>
+    </w:p>
     <w:p xmlns:wp14="http://schemas.microsoft.com/office/word/2010/wordml" wp14:textId="3176E5A2">
       <w:pPr>
         <w:pStyle w:val="Normal"/>
       </w:pPr>
       <w:r>
         <w:drawing>
-          <wp:inline xmlns:wp14="http://schemas.microsoft.com/office/word/2010/wordprocessingDrawing" wp14:editId="56A668B4" wp14:anchorId="56B1EEF6">
+          <wp:inline xmlns:wp14="http://schemas.microsoft.com/office/word/2010/wordprocessingDrawing" wp14:editId="1A770258" wp14:anchorId="56B1EEF6">
             <wp:extent cx="6638924" cy="1885950"/>
             <wp:effectExtent l="0" t="0" r="0" b="0"/>
             <wp:docPr id="1363221621" name="" title=""/>
@@ -23,7 +33,7 @@
                     <pic:cNvPicPr/>
                   </pic:nvPicPr>
                   <pic:blipFill>
-                    <a:blip r:embed="R6c8a3ff9139e4b9f">
+                    <a:blip r:embed="R8e8671e0a50c4a3f">
                       <a:extLst xmlns:a="http://schemas.openxmlformats.org/drawingml/2006/main">
                         <a:ext xmlns:a="http://schemas.openxmlformats.org/drawingml/2006/main" uri="{28A0092B-C50C-407E-A947-70E740481C1C}">
                           <a14:useLocalDpi xmlns:a14="http://schemas.microsoft.com/office/drawing/2010/main" val="0"/>
@@ -2862,7 +2872,7 @@
       </w:pPr>
       <w:r>
         <w:drawing>
-          <wp:inline wp14:editId="426F3FA2" wp14:anchorId="45ED721D">
+          <wp:inline wp14:editId="6DF7D953" wp14:anchorId="45ED721D">
             <wp:extent cx="6276976" cy="714375"/>
             <wp:effectExtent l="0" t="0" r="0" b="0"/>
             <wp:docPr id="377604816" name="" title=""/>
@@ -2877,10 +2887,10 @@
                     <pic:cNvPicPr/>
                   </pic:nvPicPr>
                   <pic:blipFill>
-                    <a:blip r:embed="R1567ccec9fb64c23">
-                      <a:extLst xmlns:a="http://schemas.openxmlformats.org/drawingml/2006/main">
+                    <a:blip r:embed="R6dfdd3fdf88640cf">
+                      <a:extLst>
                         <a:ext xmlns:a="http://schemas.openxmlformats.org/drawingml/2006/main" uri="{28A0092B-C50C-407E-A947-70E740481C1C}">
-                          <a14:useLocalDpi xmlns:a14="http://schemas.microsoft.com/office/drawing/2010/main" val="0"/>
+                          <a14:useLocalDpi val="0"/>
                         </a:ext>
                       </a:extLst>
                     </a:blip>
@@ -2889,7 +2899,7 @@
                     </a:stretch>
                   </pic:blipFill>
                   <pic:spPr>
-                    <a:xfrm rot="0" flipH="0" flipV="0">
+                    <a:xfrm>
                       <a:off x="0" y="0"/>
                       <a:ext cx="6276976" cy="714375"/>
                     </a:xfrm>
@@ -2911,7 +2921,7 @@
       </w:pPr>
       <w:r>
         <w:drawing>
-          <wp:inline wp14:editId="4215E45A" wp14:anchorId="3BE56DF2">
+          <wp:inline wp14:editId="68E0A5DC" wp14:anchorId="3BE56DF2">
             <wp:extent cx="6638924" cy="2352675"/>
             <wp:effectExtent l="0" t="0" r="0" b="0"/>
             <wp:docPr id="845376199" name="" title=""/>
@@ -2926,10 +2936,10 @@
                     <pic:cNvPicPr/>
                   </pic:nvPicPr>
                   <pic:blipFill>
-                    <a:blip r:embed="R0c3c0803229849be">
-                      <a:extLst xmlns:a="http://schemas.openxmlformats.org/drawingml/2006/main">
+                    <a:blip r:embed="R1726459efe7f4c81">
+                      <a:extLst>
                         <a:ext xmlns:a="http://schemas.openxmlformats.org/drawingml/2006/main" uri="{28A0092B-C50C-407E-A947-70E740481C1C}">
-                          <a14:useLocalDpi xmlns:a14="http://schemas.microsoft.com/office/drawing/2010/main" val="0"/>
+                          <a14:useLocalDpi val="0"/>
                         </a:ext>
                       </a:extLst>
                     </a:blip>
@@ -2938,7 +2948,7 @@
                     </a:stretch>
                   </pic:blipFill>
                   <pic:spPr>
-                    <a:xfrm rot="0" flipH="0" flipV="0">
+                    <a:xfrm>
                       <a:off x="0" y="0"/>
                       <a:ext cx="6638924" cy="2352675"/>
                     </a:xfrm>
@@ -3416,7 +3426,7 @@
       </w:pPr>
       <w:r>
         <w:drawing>
-          <wp:inline wp14:editId="7C0BC38C" wp14:anchorId="6E35E3DB">
+          <wp:inline wp14:editId="48095BFC" wp14:anchorId="6E35E3DB">
             <wp:extent cx="6638924" cy="2552700"/>
             <wp:effectExtent l="0" t="0" r="0" b="0"/>
             <wp:docPr id="1615529806" name="" title=""/>
@@ -3431,7 +3441,7 @@
                     <pic:cNvPicPr/>
                   </pic:nvPicPr>
                   <pic:blipFill>
-                    <a:blip r:embed="Rd226b2e87ca8415d">
+                    <a:blip r:embed="Rf593bf852fb14765">
                       <a:extLst>
                         <a:ext xmlns:a="http://schemas.openxmlformats.org/drawingml/2006/main" uri="{28A0092B-C50C-407E-A947-70E740481C1C}">
                           <a14:useLocalDpi val="0"/>
@@ -3487,7 +3497,7 @@
       </w:pPr>
       <w:r>
         <w:drawing>
-          <wp:inline wp14:editId="12AD6501" wp14:anchorId="2A36D4EB">
+          <wp:inline wp14:editId="00525A1E" wp14:anchorId="2A36D4EB">
             <wp:extent cx="6638924" cy="561975"/>
             <wp:effectExtent l="0" t="0" r="0" b="0"/>
             <wp:docPr id="1120746258" name="" title=""/>
@@ -3502,7 +3512,7 @@
                     <pic:cNvPicPr/>
                   </pic:nvPicPr>
                   <pic:blipFill>
-                    <a:blip r:embed="Ree90d0f071504366">
+                    <a:blip r:embed="R6847a0a7111449d3">
                       <a:extLst xmlns:a="http://schemas.openxmlformats.org/drawingml/2006/main">
                         <a:ext xmlns:a="http://schemas.openxmlformats.org/drawingml/2006/main" uri="{28A0092B-C50C-407E-A947-70E740481C1C}">
                           <a14:useLocalDpi xmlns:a14="http://schemas.microsoft.com/office/drawing/2010/main" val="0"/>
@@ -3559,7 +3569,7 @@
       </w:pPr>
       <w:r>
         <w:drawing>
-          <wp:inline wp14:editId="57A9FD79" wp14:anchorId="3751C6EC">
+          <wp:inline wp14:editId="5A9C89F7" wp14:anchorId="3751C6EC">
             <wp:extent cx="4705352" cy="695325"/>
             <wp:effectExtent l="0" t="0" r="0" b="0"/>
             <wp:docPr id="356725162" name="" title=""/>
@@ -3574,7 +3584,7 @@
                     <pic:cNvPicPr/>
                   </pic:nvPicPr>
                   <pic:blipFill>
-                    <a:blip r:embed="Rf35a854838cf46b0">
+                    <a:blip r:embed="R744ffe921048434b">
                       <a:extLst xmlns:a="http://schemas.openxmlformats.org/drawingml/2006/main">
                         <a:ext xmlns:a="http://schemas.openxmlformats.org/drawingml/2006/main" uri="{28A0092B-C50C-407E-A947-70E740481C1C}">
                           <a14:useLocalDpi xmlns:a14="http://schemas.microsoft.com/office/drawing/2010/main" val="0"/>

</xml_diff>